<commit_message>
AVL still not working
</commit_message>
<xml_diff>
--- a/Documentation/User Manual.docx
+++ b/Documentation/User Manual.docx
@@ -10,7 +10,7 @@
         <mc:AlternateContent>
           <mc:Choice Requires="wps">
             <w:drawing>
-              <wp:anchor distT="0" distB="0" distL="114300" distR="114300" simplePos="0" relativeHeight="251660288" behindDoc="0" locked="0" layoutInCell="1" allowOverlap="1" wp14:anchorId="0417AE0B" wp14:editId="1B7C9CA9">
+              <wp:anchor distT="0" distB="0" distL="114300" distR="114300" simplePos="0" relativeHeight="251660288" behindDoc="0" locked="0" layoutInCell="1" allowOverlap="1" wp14:anchorId="2F26F57C" wp14:editId="04A468D9">
                 <wp:simplePos x="0" y="0"/>
                 <wp:positionH relativeFrom="page">
                   <wp:posOffset>2159000</wp:posOffset>
@@ -295,7 +295,7 @@
           <w:noProof/>
         </w:rPr>
         <w:drawing>
-          <wp:anchor distT="0" distB="0" distL="114300" distR="114300" simplePos="0" relativeHeight="251659264" behindDoc="0" locked="0" layoutInCell="1" allowOverlap="1" wp14:anchorId="1692CFDF" wp14:editId="193D54A3">
+          <wp:anchor distT="0" distB="0" distL="114300" distR="114300" simplePos="0" relativeHeight="251659264" behindDoc="0" locked="0" layoutInCell="1" allowOverlap="1" wp14:anchorId="3256F54B" wp14:editId="4D0D1B62">
             <wp:simplePos x="0" y="0"/>
             <wp:positionH relativeFrom="page">
               <wp:posOffset>933450</wp:posOffset>
@@ -361,8 +361,6 @@
       <w:r>
         <w:br w:type="page"/>
       </w:r>
-      <w:bookmarkStart w:id="0" w:name="_GoBack"/>
-      <w:bookmarkEnd w:id="0"/>
       <w:r>
         <w:rPr>
           <w:noProof/>
@@ -371,276 +369,13 @@
         <mc:AlternateContent>
           <mc:Choice Requires="wps">
             <w:drawing>
-              <wp:anchor distT="0" distB="0" distL="114300" distR="114300" simplePos="0" relativeHeight="251665408" behindDoc="0" locked="0" layoutInCell="1" allowOverlap="1" wp14:anchorId="6AC30E33" wp14:editId="5804AEBD">
-                <wp:simplePos x="0" y="0"/>
-                <wp:positionH relativeFrom="page">
-                  <wp:posOffset>749300</wp:posOffset>
-                </wp:positionH>
-                <wp:positionV relativeFrom="page">
-                  <wp:posOffset>2266950</wp:posOffset>
-                </wp:positionV>
-                <wp:extent cx="6337300" cy="1466850"/>
-                <wp:effectExtent l="0" t="0" r="0" b="6350"/>
-                <wp:wrapThrough wrapText="bothSides">
-                  <wp:wrapPolygon edited="0">
-                    <wp:start x="87" y="0"/>
-                    <wp:lineTo x="87" y="21319"/>
-                    <wp:lineTo x="21384" y="21319"/>
-                    <wp:lineTo x="21384" y="0"/>
-                    <wp:lineTo x="87" y="0"/>
-                  </wp:wrapPolygon>
-                </wp:wrapThrough>
-                <wp:docPr id="8" name="Text Box 8"/>
-                <wp:cNvGraphicFramePr/>
-                <a:graphic xmlns:a="http://schemas.openxmlformats.org/drawingml/2006/main">
-                  <a:graphicData uri="http://schemas.microsoft.com/office/word/2010/wordprocessingShape">
-                    <wps:wsp>
-                      <wps:cNvSpPr txBox="1"/>
-                      <wps:spPr>
-                        <a:xfrm>
-                          <a:off x="0" y="0"/>
-                          <a:ext cx="6337300" cy="1466850"/>
-                        </a:xfrm>
-                        <a:prstGeom prst="rect">
-                          <a:avLst/>
-                        </a:prstGeom>
-                        <a:noFill/>
-                        <a:ln>
-                          <a:noFill/>
-                        </a:ln>
-                        <a:effectLst/>
-                        <a:extLst>
-                          <a:ext uri="{C572A759-6A51-4108-AA02-DFA0A04FC94B}">
-                            <ma14:wrappingTextBoxFlag xmlns:ma14="http://schemas.microsoft.com/office/mac/drawingml/2011/main" val="1"/>
-                          </a:ext>
-                        </a:extLst>
-                      </wps:spPr>
-                      <wps:style>
-                        <a:lnRef idx="0">
-                          <a:schemeClr val="accent1"/>
-                        </a:lnRef>
-                        <a:fillRef idx="0">
-                          <a:schemeClr val="accent1"/>
-                        </a:fillRef>
-                        <a:effectRef idx="0">
-                          <a:schemeClr val="accent1"/>
-                        </a:effectRef>
-                        <a:fontRef idx="minor">
-                          <a:schemeClr val="dk1"/>
-                        </a:fontRef>
-                      </wps:style>
-                      <wps:txbx>
-                        <w:txbxContent>
-                          <w:p>
-                            <w:pPr>
-                              <w:widowControl w:val="0"/>
-                              <w:autoSpaceDE w:val="0"/>
-                              <w:autoSpaceDN w:val="0"/>
-                              <w:adjustRightInd w:val="0"/>
-                              <w:ind w:firstLine="720"/>
-                              <w:rPr>
-                                <w:rFonts w:ascii="Lucida Sans Unicode" w:hAnsi="Lucida Sans Unicode" w:cs="Lucida Sans Unicode"/>
-                                <w:color w:val="1D1C1A"/>
-                                <w:sz w:val="28"/>
-                                <w:szCs w:val="28"/>
-                              </w:rPr>
-                            </w:pPr>
-                            <w:r>
-                              <w:rPr>
-                                <w:rFonts w:ascii="Lucida Sans Unicode" w:hAnsi="Lucida Sans Unicode" w:cs="Lucida Sans Unicode"/>
-                                <w:color w:val="1D1C1A"/>
-                                <w:sz w:val="28"/>
-                                <w:szCs w:val="28"/>
-                              </w:rPr>
-                              <w:t xml:space="preserve">This document provides guidelines to maintain and use the </w:t>
-                            </w:r>
-                            <w:proofErr w:type="spellStart"/>
-                            <w:r>
-                              <w:rPr>
-                                <w:rFonts w:ascii="Lucida Sans Unicode" w:hAnsi="Lucida Sans Unicode" w:cs="Lucida Sans Unicode"/>
-                                <w:color w:val="1D1C1A"/>
-                                <w:sz w:val="28"/>
-                                <w:szCs w:val="28"/>
-                              </w:rPr>
-                              <w:t>FiRFoogle</w:t>
-                            </w:r>
-                            <w:proofErr w:type="spellEnd"/>
-                            <w:r>
-                              <w:rPr>
-                                <w:rFonts w:ascii="Lucida Sans Unicode" w:hAnsi="Lucida Sans Unicode" w:cs="Lucida Sans Unicode"/>
-                                <w:color w:val="1D1C1A"/>
-                                <w:sz w:val="28"/>
-                                <w:szCs w:val="28"/>
-                              </w:rPr>
-                              <w:t xml:space="preserve"> search engine. This project allows the user to search the </w:t>
-                            </w:r>
-                            <w:proofErr w:type="spellStart"/>
-                            <w:r>
-                              <w:rPr>
-                                <w:rFonts w:ascii="Lucida Sans Unicode" w:hAnsi="Lucida Sans Unicode" w:cs="Lucida Sans Unicode"/>
-                                <w:color w:val="1D1C1A"/>
-                                <w:sz w:val="28"/>
-                                <w:szCs w:val="28"/>
-                              </w:rPr>
-                              <w:t>WikiBooks</w:t>
-                            </w:r>
-                            <w:proofErr w:type="spellEnd"/>
-                            <w:r>
-                              <w:rPr>
-                                <w:rFonts w:ascii="Lucida Sans Unicode" w:hAnsi="Lucida Sans Unicode" w:cs="Lucida Sans Unicode"/>
-                                <w:color w:val="1D1C1A"/>
-                                <w:sz w:val="28"/>
-                                <w:szCs w:val="28"/>
-                              </w:rPr>
-                              <w:t xml:space="preserve"> data set for keywords. The full source code for this project can be found at </w:t>
-                            </w:r>
-                            <w:r>
-                              <w:rPr>
-                                <w:rFonts w:ascii="Lucida Sans Unicode" w:hAnsi="Lucida Sans Unicode" w:cs="Lucida Sans Unicode"/>
-                                <w:b/>
-                                <w:color w:val="1D1C1A"/>
-                                <w:sz w:val="28"/>
-                                <w:szCs w:val="28"/>
-                              </w:rPr>
-                              <w:t>https://github.com/AlyssaR/FiRFoogle</w:t>
-                            </w:r>
-                            <w:r>
-                              <w:rPr>
-                                <w:rFonts w:ascii="Lucida Sans Unicode" w:hAnsi="Lucida Sans Unicode" w:cs="Lucida Sans Unicode"/>
-                                <w:color w:val="1D1C1A"/>
-                                <w:sz w:val="28"/>
-                                <w:szCs w:val="28"/>
-                              </w:rPr>
-                              <w:t>.</w:t>
-                            </w:r>
-                          </w:p>
-                        </w:txbxContent>
-                      </wps:txbx>
-                      <wps:bodyPr rot="0" spcFirstLastPara="0" vertOverflow="overflow" horzOverflow="overflow" vert="horz" wrap="square" lIns="91440" tIns="45720" rIns="91440" bIns="45720" numCol="1" spcCol="0" rtlCol="0" fromWordArt="0" anchor="t" anchorCtr="0" forceAA="0" compatLnSpc="1">
-                        <a:prstTxWarp prst="textNoShape">
-                          <a:avLst/>
-                        </a:prstTxWarp>
-                        <a:noAutofit/>
-                      </wps:bodyPr>
-                    </wps:wsp>
-                  </a:graphicData>
-                </a:graphic>
-                <wp14:sizeRelH relativeFrom="margin">
-                  <wp14:pctWidth>0</wp14:pctWidth>
-                </wp14:sizeRelH>
-                <wp14:sizeRelV relativeFrom="margin">
-                  <wp14:pctHeight>0</wp14:pctHeight>
-                </wp14:sizeRelV>
-              </wp:anchor>
-            </w:drawing>
-          </mc:Choice>
-          <mc:Fallback>
-            <w:pict>
-              <v:shape id="Text Box 8" o:spid="_x0000_s1027" type="#_x0000_t202" style="position:absolute;margin-left:59pt;margin-top:178.5pt;width:499pt;height:115.5pt;z-index:251665408;visibility:visible;mso-wrap-style:square;mso-width-percent:0;mso-height-percent:0;mso-wrap-distance-left:9pt;mso-wrap-distance-top:0;mso-wrap-distance-right:9pt;mso-wrap-distance-bottom:0;mso-position-horizontal:absolute;mso-position-horizontal-relative:page;mso-position-vertical:absolute;mso-position-vertical-relative:page;mso-width-percent:0;mso-height-percent:0;mso-width-relative:margin;mso-height-relative:margin;v-text-anchor:top" o:gfxdata="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" mv:complextextbox="1" filled="f" stroked="f">
-                <v:textbox>
-                  <w:txbxContent>
-                    <w:p>
-                      <w:pPr>
-                        <w:widowControl w:val="0"/>
-                        <w:autoSpaceDE w:val="0"/>
-                        <w:autoSpaceDN w:val="0"/>
-                        <w:adjustRightInd w:val="0"/>
-                        <w:ind w:firstLine="720"/>
-                        <w:rPr>
-                          <w:rFonts w:ascii="Lucida Sans Unicode" w:hAnsi="Lucida Sans Unicode" w:cs="Lucida Sans Unicode"/>
-                          <w:color w:val="1D1C1A"/>
-                          <w:sz w:val="28"/>
-                          <w:szCs w:val="28"/>
-                        </w:rPr>
-                      </w:pPr>
-                      <w:r>
-                        <w:rPr>
-                          <w:rFonts w:ascii="Lucida Sans Unicode" w:hAnsi="Lucida Sans Unicode" w:cs="Lucida Sans Unicode"/>
-                          <w:color w:val="1D1C1A"/>
-                          <w:sz w:val="28"/>
-                          <w:szCs w:val="28"/>
-                        </w:rPr>
-                        <w:t xml:space="preserve">This document provides guidelines to maintain and use the </w:t>
-                      </w:r>
-                      <w:proofErr w:type="spellStart"/>
-                      <w:r>
-                        <w:rPr>
-                          <w:rFonts w:ascii="Lucida Sans Unicode" w:hAnsi="Lucida Sans Unicode" w:cs="Lucida Sans Unicode"/>
-                          <w:color w:val="1D1C1A"/>
-                          <w:sz w:val="28"/>
-                          <w:szCs w:val="28"/>
-                        </w:rPr>
-                        <w:t>FiRFoogle</w:t>
-                      </w:r>
-                      <w:proofErr w:type="spellEnd"/>
-                      <w:r>
-                        <w:rPr>
-                          <w:rFonts w:ascii="Lucida Sans Unicode" w:hAnsi="Lucida Sans Unicode" w:cs="Lucida Sans Unicode"/>
-                          <w:color w:val="1D1C1A"/>
-                          <w:sz w:val="28"/>
-                          <w:szCs w:val="28"/>
-                        </w:rPr>
-                        <w:t xml:space="preserve"> search engine. This project allows the user to search the </w:t>
-                      </w:r>
-                      <w:proofErr w:type="spellStart"/>
-                      <w:r>
-                        <w:rPr>
-                          <w:rFonts w:ascii="Lucida Sans Unicode" w:hAnsi="Lucida Sans Unicode" w:cs="Lucida Sans Unicode"/>
-                          <w:color w:val="1D1C1A"/>
-                          <w:sz w:val="28"/>
-                          <w:szCs w:val="28"/>
-                        </w:rPr>
-                        <w:t>WikiBooks</w:t>
-                      </w:r>
-                      <w:proofErr w:type="spellEnd"/>
-                      <w:r>
-                        <w:rPr>
-                          <w:rFonts w:ascii="Lucida Sans Unicode" w:hAnsi="Lucida Sans Unicode" w:cs="Lucida Sans Unicode"/>
-                          <w:color w:val="1D1C1A"/>
-                          <w:sz w:val="28"/>
-                          <w:szCs w:val="28"/>
-                        </w:rPr>
-                        <w:t xml:space="preserve"> data set for keywords. The full source code for this project can be found at </w:t>
-                      </w:r>
-                      <w:r>
-                        <w:rPr>
-                          <w:rFonts w:ascii="Lucida Sans Unicode" w:hAnsi="Lucida Sans Unicode" w:cs="Lucida Sans Unicode"/>
-                          <w:b/>
-                          <w:color w:val="1D1C1A"/>
-                          <w:sz w:val="28"/>
-                          <w:szCs w:val="28"/>
-                        </w:rPr>
-                        <w:t>https://github.com/AlyssaR/FiRFoogle</w:t>
-                      </w:r>
-                      <w:r>
-                        <w:rPr>
-                          <w:rFonts w:ascii="Lucida Sans Unicode" w:hAnsi="Lucida Sans Unicode" w:cs="Lucida Sans Unicode"/>
-                          <w:color w:val="1D1C1A"/>
-                          <w:sz w:val="28"/>
-                          <w:szCs w:val="28"/>
-                        </w:rPr>
-                        <w:t>.</w:t>
-                      </w:r>
-                    </w:p>
-                  </w:txbxContent>
-                </v:textbox>
-                <w10:wrap type="through" anchorx="page" anchory="page"/>
-              </v:shape>
-            </w:pict>
-          </mc:Fallback>
-        </mc:AlternateContent>
-      </w:r>
-      <w:r>
-        <mc:AlternateContent>
-          <mc:Choice Requires="wps">
-            <w:drawing>
-              <wp:anchor distT="0" distB="0" distL="114300" distR="114300" simplePos="0" relativeHeight="251667456" behindDoc="0" locked="0" layoutInCell="1" allowOverlap="1" wp14:anchorId="48D91ED6" wp14:editId="4C80E450">
+              <wp:anchor distT="0" distB="0" distL="114300" distR="114300" simplePos="0" relativeHeight="251667456" behindDoc="0" locked="0" layoutInCell="1" allowOverlap="1" wp14:anchorId="0AE04FFA" wp14:editId="5A68E756">
                 <wp:simplePos x="0" y="0"/>
                 <wp:positionH relativeFrom="page">
                   <wp:posOffset>685800</wp:posOffset>
                 </wp:positionH>
                 <wp:positionV relativeFrom="page">
-                  <wp:posOffset>3822700</wp:posOffset>
+                  <wp:posOffset>3541395</wp:posOffset>
                 </wp:positionV>
                 <wp:extent cx="6400800" cy="698500"/>
                 <wp:effectExtent l="0" t="0" r="0" b="12700"/>
@@ -740,7 +475,7 @@
           </mc:Choice>
           <mc:Fallback>
             <w:pict>
-              <v:shape id="Text Box 9" o:spid="_x0000_s1028" type="#_x0000_t202" style="position:absolute;margin-left:54pt;margin-top:301pt;width:7in;height:55pt;z-index:251667456;visibility:visible;mso-wrap-style:square;mso-height-percent:0;mso-wrap-distance-left:9pt;mso-wrap-distance-top:0;mso-wrap-distance-right:9pt;mso-wrap-distance-bottom:0;mso-position-horizontal:absolute;mso-position-horizontal-relative:page;mso-position-vertical:absolute;mso-position-vertical-relative:page;mso-height-percent:0;mso-height-relative:margin;v-text-anchor:top" o:gfxdata="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" mv:complextextbox="1" filled="f" stroked="f">
+              <v:shape id="Text Box 9" o:spid="_x0000_s1027" type="#_x0000_t202" style="position:absolute;margin-left:54pt;margin-top:278.85pt;width:7in;height:55pt;z-index:251667456;visibility:visible;mso-wrap-style:square;mso-height-percent:0;mso-wrap-distance-left:9pt;mso-wrap-distance-top:0;mso-wrap-distance-right:9pt;mso-wrap-distance-bottom:0;mso-position-horizontal:absolute;mso-position-horizontal-relative:page;mso-position-vertical:absolute;mso-position-vertical-relative:page;mso-height-percent:0;mso-height-relative:margin;v-text-anchor:top" o:gfxdata="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" mv:complextextbox="1" filled="f" stroked="f">
                 <v:textbox>
                   <w:txbxContent>
                     <w:p>
@@ -779,16 +514,19 @@
         </mc:AlternateContent>
       </w:r>
       <w:r>
+        <w:rPr>
+          <w:noProof/>
+        </w:rPr>
         <mc:AlternateContent>
           <mc:Choice Requires="wps">
             <w:drawing>
-              <wp:anchor distT="0" distB="0" distL="114300" distR="114300" simplePos="0" relativeHeight="251668480" behindDoc="0" locked="0" layoutInCell="1" allowOverlap="1" wp14:anchorId="07C3B279" wp14:editId="79A28486">
+              <wp:anchor distT="0" distB="0" distL="114300" distR="114300" simplePos="0" relativeHeight="251668480" behindDoc="0" locked="0" layoutInCell="1" allowOverlap="1" wp14:anchorId="057FACF5" wp14:editId="0E1AD6E6">
                 <wp:simplePos x="0" y="0"/>
                 <wp:positionH relativeFrom="page">
                   <wp:posOffset>812800</wp:posOffset>
                 </wp:positionH>
                 <wp:positionV relativeFrom="page">
-                  <wp:posOffset>4343400</wp:posOffset>
+                  <wp:posOffset>4086860</wp:posOffset>
                 </wp:positionV>
                 <wp:extent cx="6248400" cy="0"/>
                 <wp:effectExtent l="0" t="0" r="25400" b="25400"/>
@@ -843,7 +581,7 @@
           </mc:Choice>
           <mc:Fallback>
             <w:pict>
-              <v:line id="Straight Connector 10" o:spid="_x0000_s1026" style="position:absolute;z-index:251668480;visibility:visible;mso-wrap-style:square;mso-width-percent:0;mso-height-percent:0;mso-wrap-distance-left:9pt;mso-wrap-distance-top:0;mso-wrap-distance-right:9pt;mso-wrap-distance-bottom:0;mso-position-horizontal:absolute;mso-position-horizontal-relative:page;mso-position-vertical:absolute;mso-position-vertical-relative:page;mso-width-percent:0;mso-height-percent:0;mso-width-relative:margin;mso-height-relative:margin" from="64pt,342pt" to="556pt,342pt" o:gfxdata="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" strokecolor="#009925" strokeweight="2pt">
+              <v:line id="Straight Connector 10" o:spid="_x0000_s1026" style="position:absolute;z-index:251668480;visibility:visible;mso-wrap-style:square;mso-width-percent:0;mso-height-percent:0;mso-wrap-distance-left:9pt;mso-wrap-distance-top:0;mso-wrap-distance-right:9pt;mso-wrap-distance-bottom:0;mso-position-horizontal:absolute;mso-position-horizontal-relative:page;mso-position-vertical:absolute;mso-position-vertical-relative:page;mso-width-percent:0;mso-height-percent:0;mso-width-relative:margin;mso-height-relative:margin" from="64pt,321.8pt" to="556pt,321.8pt" o:gfxdata="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" strokecolor="#009925" strokeweight="2pt">
                 <w10:wrap anchorx="page" anchory="page"/>
               </v:line>
             </w:pict>
@@ -857,7 +595,303 @@
         <mc:AlternateContent>
           <mc:Choice Requires="wps">
             <w:drawing>
-              <wp:anchor distT="0" distB="0" distL="114300" distR="114300" simplePos="0" relativeHeight="251664384" behindDoc="0" locked="0" layoutInCell="1" allowOverlap="1" wp14:anchorId="215593C4" wp14:editId="6B128A3C">
+              <wp:anchor distT="0" distB="0" distL="114300" distR="114300" simplePos="0" relativeHeight="251665408" behindDoc="0" locked="0" layoutInCell="1" allowOverlap="1" wp14:anchorId="36B2E942" wp14:editId="08AB4932">
+                <wp:simplePos x="0" y="0"/>
+                <wp:positionH relativeFrom="page">
+                  <wp:posOffset>749300</wp:posOffset>
+                </wp:positionH>
+                <wp:positionV relativeFrom="page">
+                  <wp:posOffset>2082800</wp:posOffset>
+                </wp:positionV>
+                <wp:extent cx="6337300" cy="1343152"/>
+                <wp:effectExtent l="0" t="0" r="0" b="3175"/>
+                <wp:wrapThrough wrapText="bothSides">
+                  <wp:wrapPolygon edited="0">
+                    <wp:start x="87" y="0"/>
+                    <wp:lineTo x="87" y="21243"/>
+                    <wp:lineTo x="21384" y="21243"/>
+                    <wp:lineTo x="21384" y="0"/>
+                    <wp:lineTo x="87" y="0"/>
+                  </wp:wrapPolygon>
+                </wp:wrapThrough>
+                <wp:docPr id="8" name="Text Box 8"/>
+                <wp:cNvGraphicFramePr/>
+                <a:graphic xmlns:a="http://schemas.openxmlformats.org/drawingml/2006/main">
+                  <a:graphicData uri="http://schemas.microsoft.com/office/word/2010/wordprocessingShape">
+                    <wps:wsp>
+                      <wps:cNvSpPr txBox="1"/>
+                      <wps:spPr>
+                        <a:xfrm>
+                          <a:off x="0" y="0"/>
+                          <a:ext cx="6337300" cy="1343152"/>
+                        </a:xfrm>
+                        <a:prstGeom prst="rect">
+                          <a:avLst/>
+                        </a:prstGeom>
+                        <a:noFill/>
+                        <a:ln>
+                          <a:noFill/>
+                        </a:ln>
+                        <a:effectLst/>
+                        <a:extLst>
+                          <a:ext uri="{C572A759-6A51-4108-AA02-DFA0A04FC94B}">
+                            <ma14:wrappingTextBoxFlag xmlns:ma14="http://schemas.microsoft.com/office/mac/drawingml/2011/main" val="1"/>
+                          </a:ext>
+                        </a:extLst>
+                      </wps:spPr>
+                      <wps:style>
+                        <a:lnRef idx="0">
+                          <a:schemeClr val="accent1"/>
+                        </a:lnRef>
+                        <a:fillRef idx="0">
+                          <a:schemeClr val="accent1"/>
+                        </a:fillRef>
+                        <a:effectRef idx="0">
+                          <a:schemeClr val="accent1"/>
+                        </a:effectRef>
+                        <a:fontRef idx="minor">
+                          <a:schemeClr val="dk1"/>
+                        </a:fontRef>
+                      </wps:style>
+                      <wps:txbx>
+                        <w:txbxContent>
+                          <w:p>
+                            <w:pPr>
+                              <w:widowControl w:val="0"/>
+                              <w:autoSpaceDE w:val="0"/>
+                              <w:autoSpaceDN w:val="0"/>
+                              <w:adjustRightInd w:val="0"/>
+                              <w:ind w:firstLine="720"/>
+                              <w:rPr>
+                                <w:rFonts w:ascii="Lucida Sans Unicode" w:hAnsi="Lucida Sans Unicode" w:cs="Lucida Sans Unicode"/>
+                                <w:color w:val="1D1C1A"/>
+                                <w:sz w:val="16"/>
+                                <w:szCs w:val="16"/>
+                              </w:rPr>
+                            </w:pPr>
+                          </w:p>
+                          <w:p>
+                            <w:pPr>
+                              <w:widowControl w:val="0"/>
+                              <w:autoSpaceDE w:val="0"/>
+                              <w:autoSpaceDN w:val="0"/>
+                              <w:adjustRightInd w:val="0"/>
+                              <w:ind w:firstLine="720"/>
+                              <w:rPr>
+                                <w:rFonts w:ascii="Lucida Sans Unicode" w:hAnsi="Lucida Sans Unicode" w:cs="Lucida Sans Unicode"/>
+                                <w:color w:val="1D1C1A"/>
+                                <w:sz w:val="26"/>
+                                <w:szCs w:val="26"/>
+                              </w:rPr>
+                            </w:pPr>
+                            <w:r>
+                              <w:rPr>
+                                <w:rFonts w:ascii="Lucida Sans Unicode" w:hAnsi="Lucida Sans Unicode" w:cs="Lucida Sans Unicode"/>
+                                <w:color w:val="1D1C1A"/>
+                                <w:sz w:val="26"/>
+                                <w:szCs w:val="26"/>
+                              </w:rPr>
+                              <w:t xml:space="preserve">This document provides guidelines to maintain and use the </w:t>
+                            </w:r>
+                            <w:proofErr w:type="spellStart"/>
+                            <w:r>
+                              <w:rPr>
+                                <w:rFonts w:ascii="Lucida Sans Unicode" w:hAnsi="Lucida Sans Unicode" w:cs="Lucida Sans Unicode"/>
+                                <w:color w:val="1D1C1A"/>
+                                <w:sz w:val="26"/>
+                                <w:szCs w:val="26"/>
+                              </w:rPr>
+                              <w:t>FiRFoogle</w:t>
+                            </w:r>
+                            <w:proofErr w:type="spellEnd"/>
+                            <w:r>
+                              <w:rPr>
+                                <w:rFonts w:ascii="Lucida Sans Unicode" w:hAnsi="Lucida Sans Unicode" w:cs="Lucida Sans Unicode"/>
+                                <w:color w:val="1D1C1A"/>
+                                <w:sz w:val="26"/>
+                                <w:szCs w:val="26"/>
+                              </w:rPr>
+                              <w:t xml:space="preserve"> search engine. This project allows the user to search the </w:t>
+                            </w:r>
+                            <w:proofErr w:type="spellStart"/>
+                            <w:r>
+                              <w:rPr>
+                                <w:rFonts w:ascii="Lucida Sans Unicode" w:hAnsi="Lucida Sans Unicode" w:cs="Lucida Sans Unicode"/>
+                                <w:color w:val="1D1C1A"/>
+                                <w:sz w:val="26"/>
+                                <w:szCs w:val="26"/>
+                              </w:rPr>
+                              <w:t>WikiBooks</w:t>
+                            </w:r>
+                            <w:proofErr w:type="spellEnd"/>
+                            <w:r>
+                              <w:rPr>
+                                <w:rFonts w:ascii="Lucida Sans Unicode" w:hAnsi="Lucida Sans Unicode" w:cs="Lucida Sans Unicode"/>
+                                <w:color w:val="1D1C1A"/>
+                                <w:sz w:val="26"/>
+                                <w:szCs w:val="26"/>
+                              </w:rPr>
+                              <w:t xml:space="preserve"> data set for keywords. The full source code for this project can be found at </w:t>
+                            </w:r>
+                            <w:r>
+                              <w:rPr>
+                                <w:rFonts w:ascii="Lucida Sans Unicode" w:hAnsi="Lucida Sans Unicode" w:cs="Lucida Sans Unicode"/>
+                                <w:b/>
+                                <w:color w:val="1D1C1A"/>
+                                <w:sz w:val="26"/>
+                                <w:szCs w:val="26"/>
+                              </w:rPr>
+                              <w:t>https://github.com/AlyssaR/FiRFoogle</w:t>
+                            </w:r>
+                            <w:r>
+                              <w:rPr>
+                                <w:rFonts w:ascii="Lucida Sans Unicode" w:hAnsi="Lucida Sans Unicode" w:cs="Lucida Sans Unicode"/>
+                                <w:color w:val="1D1C1A"/>
+                                <w:sz w:val="26"/>
+                                <w:szCs w:val="26"/>
+                              </w:rPr>
+                              <w:t>.</w:t>
+                            </w:r>
+                          </w:p>
+                        </w:txbxContent>
+                      </wps:txbx>
+                      <wps:bodyPr rot="0" spcFirstLastPara="0" vertOverflow="overflow" horzOverflow="overflow" vert="horz" wrap="square" lIns="91440" tIns="45720" rIns="91440" bIns="45720" numCol="1" spcCol="0" rtlCol="0" fromWordArt="0" anchor="t" anchorCtr="0" forceAA="0" compatLnSpc="1">
+                        <a:prstTxWarp prst="textNoShape">
+                          <a:avLst/>
+                        </a:prstTxWarp>
+                        <a:noAutofit/>
+                      </wps:bodyPr>
+                    </wps:wsp>
+                  </a:graphicData>
+                </a:graphic>
+                <wp14:sizeRelH relativeFrom="margin">
+                  <wp14:pctWidth>0</wp14:pctWidth>
+                </wp14:sizeRelH>
+                <wp14:sizeRelV relativeFrom="margin">
+                  <wp14:pctHeight>0</wp14:pctHeight>
+                </wp14:sizeRelV>
+              </wp:anchor>
+            </w:drawing>
+          </mc:Choice>
+          <mc:Fallback>
+            <w:pict>
+              <v:shape id="Text Box 8" o:spid="_x0000_s1028" type="#_x0000_t202" style="position:absolute;margin-left:59pt;margin-top:164pt;width:499pt;height:105.75pt;z-index:251665408;visibility:visible;mso-wrap-style:square;mso-width-percent:0;mso-height-percent:0;mso-wrap-distance-left:9pt;mso-wrap-distance-top:0;mso-wrap-distance-right:9pt;mso-wrap-distance-bottom:0;mso-position-horizontal:absolute;mso-position-horizontal-relative:page;mso-position-vertical:absolute;mso-position-vertical-relative:page;mso-width-percent:0;mso-height-percent:0;mso-width-relative:margin;mso-height-relative:margin;v-text-anchor:top" o:gfxdata="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" mv:complextextbox="1" filled="f" stroked="f">
+                <v:textbox>
+                  <w:txbxContent>
+                    <w:p>
+                      <w:pPr>
+                        <w:widowControl w:val="0"/>
+                        <w:autoSpaceDE w:val="0"/>
+                        <w:autoSpaceDN w:val="0"/>
+                        <w:adjustRightInd w:val="0"/>
+                        <w:ind w:firstLine="720"/>
+                        <w:rPr>
+                          <w:rFonts w:ascii="Lucida Sans Unicode" w:hAnsi="Lucida Sans Unicode" w:cs="Lucida Sans Unicode"/>
+                          <w:color w:val="1D1C1A"/>
+                          <w:sz w:val="16"/>
+                          <w:szCs w:val="16"/>
+                        </w:rPr>
+                      </w:pPr>
+                    </w:p>
+                    <w:p>
+                      <w:pPr>
+                        <w:widowControl w:val="0"/>
+                        <w:autoSpaceDE w:val="0"/>
+                        <w:autoSpaceDN w:val="0"/>
+                        <w:adjustRightInd w:val="0"/>
+                        <w:ind w:firstLine="720"/>
+                        <w:rPr>
+                          <w:rFonts w:ascii="Lucida Sans Unicode" w:hAnsi="Lucida Sans Unicode" w:cs="Lucida Sans Unicode"/>
+                          <w:color w:val="1D1C1A"/>
+                          <w:sz w:val="26"/>
+                          <w:szCs w:val="26"/>
+                        </w:rPr>
+                      </w:pPr>
+                      <w:r>
+                        <w:rPr>
+                          <w:rFonts w:ascii="Lucida Sans Unicode" w:hAnsi="Lucida Sans Unicode" w:cs="Lucida Sans Unicode"/>
+                          <w:color w:val="1D1C1A"/>
+                          <w:sz w:val="26"/>
+                          <w:szCs w:val="26"/>
+                        </w:rPr>
+                        <w:t xml:space="preserve">This document provides guidelines to maintain and use the </w:t>
+                      </w:r>
+                      <w:proofErr w:type="spellStart"/>
+                      <w:r>
+                        <w:rPr>
+                          <w:rFonts w:ascii="Lucida Sans Unicode" w:hAnsi="Lucida Sans Unicode" w:cs="Lucida Sans Unicode"/>
+                          <w:color w:val="1D1C1A"/>
+                          <w:sz w:val="26"/>
+                          <w:szCs w:val="26"/>
+                        </w:rPr>
+                        <w:t>FiRFoogle</w:t>
+                      </w:r>
+                      <w:proofErr w:type="spellEnd"/>
+                      <w:r>
+                        <w:rPr>
+                          <w:rFonts w:ascii="Lucida Sans Unicode" w:hAnsi="Lucida Sans Unicode" w:cs="Lucida Sans Unicode"/>
+                          <w:color w:val="1D1C1A"/>
+                          <w:sz w:val="26"/>
+                          <w:szCs w:val="26"/>
+                        </w:rPr>
+                        <w:t xml:space="preserve"> search engine. This project allows the user to search the </w:t>
+                      </w:r>
+                      <w:proofErr w:type="spellStart"/>
+                      <w:r>
+                        <w:rPr>
+                          <w:rFonts w:ascii="Lucida Sans Unicode" w:hAnsi="Lucida Sans Unicode" w:cs="Lucida Sans Unicode"/>
+                          <w:color w:val="1D1C1A"/>
+                          <w:sz w:val="26"/>
+                          <w:szCs w:val="26"/>
+                        </w:rPr>
+                        <w:t>WikiBooks</w:t>
+                      </w:r>
+                      <w:proofErr w:type="spellEnd"/>
+                      <w:r>
+                        <w:rPr>
+                          <w:rFonts w:ascii="Lucida Sans Unicode" w:hAnsi="Lucida Sans Unicode" w:cs="Lucida Sans Unicode"/>
+                          <w:color w:val="1D1C1A"/>
+                          <w:sz w:val="26"/>
+                          <w:szCs w:val="26"/>
+                        </w:rPr>
+                        <w:t xml:space="preserve"> data set for keywords. The full source code for this project can be found at </w:t>
+                      </w:r>
+                      <w:r>
+                        <w:rPr>
+                          <w:rFonts w:ascii="Lucida Sans Unicode" w:hAnsi="Lucida Sans Unicode" w:cs="Lucida Sans Unicode"/>
+                          <w:b/>
+                          <w:color w:val="1D1C1A"/>
+                          <w:sz w:val="26"/>
+                          <w:szCs w:val="26"/>
+                        </w:rPr>
+                        <w:t>https://github.com/AlyssaR/FiRFoogle</w:t>
+                      </w:r>
+                      <w:r>
+                        <w:rPr>
+                          <w:rFonts w:ascii="Lucida Sans Unicode" w:hAnsi="Lucida Sans Unicode" w:cs="Lucida Sans Unicode"/>
+                          <w:color w:val="1D1C1A"/>
+                          <w:sz w:val="26"/>
+                          <w:szCs w:val="26"/>
+                        </w:rPr>
+                        <w:t>.</w:t>
+                      </w:r>
+                    </w:p>
+                  </w:txbxContent>
+                </v:textbox>
+                <w10:wrap type="through" anchorx="page" anchory="page"/>
+              </v:shape>
+            </w:pict>
+          </mc:Fallback>
+        </mc:AlternateContent>
+      </w:r>
+      <w:r>
+        <w:rPr>
+          <w:noProof/>
+        </w:rPr>
+        <mc:AlternateContent>
+          <mc:Choice Requires="wps">
+            <w:drawing>
+              <wp:anchor distT="0" distB="0" distL="114300" distR="114300" simplePos="0" relativeHeight="251664384" behindDoc="0" locked="0" layoutInCell="1" allowOverlap="1" wp14:anchorId="2E23A9D4" wp14:editId="2936F95E">
                 <wp:simplePos x="0" y="0"/>
                 <wp:positionH relativeFrom="page">
                   <wp:posOffset>749300</wp:posOffset>
@@ -932,7 +966,7 @@
         <mc:AlternateContent>
           <mc:Choice Requires="wps">
             <w:drawing>
-              <wp:anchor distT="0" distB="0" distL="114300" distR="114300" simplePos="0" relativeHeight="251663360" behindDoc="0" locked="0" layoutInCell="1" allowOverlap="1" wp14:anchorId="414E1D4D" wp14:editId="6CC6F666">
+              <wp:anchor distT="0" distB="0" distL="114300" distR="114300" simplePos="0" relativeHeight="251663360" behindDoc="0" locked="0" layoutInCell="1" allowOverlap="1" wp14:anchorId="3D094C56" wp14:editId="28C25A22">
                 <wp:simplePos x="0" y="0"/>
                 <wp:positionH relativeFrom="page">
                   <wp:posOffset>685800</wp:posOffset>
@@ -1083,7 +1117,7 @@
         <mc:AlternateContent>
           <mc:Choice Requires="wps">
             <w:drawing>
-              <wp:anchor distT="0" distB="0" distL="114300" distR="114300" simplePos="0" relativeHeight="251661312" behindDoc="0" locked="0" layoutInCell="1" allowOverlap="1" wp14:anchorId="27E7A8AF" wp14:editId="7D3EFE56">
+              <wp:anchor distT="0" distB="0" distL="114300" distR="114300" simplePos="0" relativeHeight="251661312" behindDoc="0" locked="0" layoutInCell="1" allowOverlap="1" wp14:anchorId="43088A7E" wp14:editId="39B5C9D5">
                 <wp:simplePos x="0" y="0"/>
                 <wp:positionH relativeFrom="page">
                   <wp:posOffset>685800</wp:posOffset>
@@ -1215,11 +1249,1083 @@
         <w:br w:type="page"/>
       </w:r>
       <w:r>
+        <w:rPr>
+          <w:noProof/>
+        </w:rPr>
         <w:lastRenderedPageBreak/>
+        <w:drawing>
+          <wp:anchor distT="0" distB="0" distL="114300" distR="114300" simplePos="0" relativeHeight="251691008" behindDoc="0" locked="0" layoutInCell="1" allowOverlap="1" wp14:anchorId="0E0CC3DA" wp14:editId="1AC24303">
+            <wp:simplePos x="0" y="0"/>
+            <wp:positionH relativeFrom="page">
+              <wp:posOffset>1428750</wp:posOffset>
+            </wp:positionH>
+            <wp:positionV relativeFrom="page">
+              <wp:posOffset>5927725</wp:posOffset>
+            </wp:positionV>
+            <wp:extent cx="4914900" cy="2976245"/>
+            <wp:effectExtent l="0" t="0" r="12700" b="0"/>
+            <wp:wrapThrough wrapText="bothSides">
+              <wp:wrapPolygon edited="0">
+                <wp:start x="0" y="0"/>
+                <wp:lineTo x="0" y="21383"/>
+                <wp:lineTo x="21544" y="21383"/>
+                <wp:lineTo x="21544" y="0"/>
+                <wp:lineTo x="0" y="0"/>
+              </wp:wrapPolygon>
+            </wp:wrapThrough>
+            <wp:docPr id="24" name="Picture 24"/>
+            <wp:cNvGraphicFramePr>
+              <a:graphicFrameLocks xmlns:a="http://schemas.openxmlformats.org/drawingml/2006/main" noChangeAspect="1"/>
+            </wp:cNvGraphicFramePr>
+            <a:graphic xmlns:a="http://schemas.openxmlformats.org/drawingml/2006/main">
+              <a:graphicData uri="http://schemas.openxmlformats.org/drawingml/2006/picture">
+                <pic:pic xmlns:pic="http://schemas.openxmlformats.org/drawingml/2006/picture">
+                  <pic:nvPicPr>
+                    <pic:cNvPr id="0" name="Screen Shot 2014-12-07 at 12.32.33 AM.png"/>
+                    <pic:cNvPicPr/>
+                  </pic:nvPicPr>
+                  <pic:blipFill>
+                    <a:blip r:embed="rId8">
+                      <a:extLst>
+                        <a:ext uri="{28A0092B-C50C-407E-A947-70E740481C1C}">
+                          <a14:useLocalDpi xmlns:a14="http://schemas.microsoft.com/office/drawing/2010/main" val="0"/>
+                        </a:ext>
+                      </a:extLst>
+                    </a:blip>
+                    <a:stretch>
+                      <a:fillRect/>
+                    </a:stretch>
+                  </pic:blipFill>
+                  <pic:spPr>
+                    <a:xfrm>
+                      <a:off x="0" y="0"/>
+                      <a:ext cx="4914900" cy="2976245"/>
+                    </a:xfrm>
+                    <a:prstGeom prst="rect">
+                      <a:avLst/>
+                    </a:prstGeom>
+                  </pic:spPr>
+                </pic:pic>
+              </a:graphicData>
+            </a:graphic>
+            <wp14:sizeRelH relativeFrom="margin">
+              <wp14:pctWidth>0</wp14:pctWidth>
+            </wp14:sizeRelH>
+            <wp14:sizeRelV relativeFrom="margin">
+              <wp14:pctHeight>0</wp14:pctHeight>
+            </wp14:sizeRelV>
+          </wp:anchor>
+        </w:drawing>
+      </w:r>
+      <w:r>
+        <w:rPr>
+          <w:noProof/>
+        </w:rPr>
         <mc:AlternateContent>
           <mc:Choice Requires="wps">
             <w:drawing>
-              <wp:anchor distT="0" distB="0" distL="114300" distR="114300" simplePos="0" relativeHeight="251672576" behindDoc="0" locked="0" layoutInCell="1" allowOverlap="1" wp14:anchorId="3FAD3EB8" wp14:editId="744BDD66">
+              <wp:anchor distT="0" distB="0" distL="114300" distR="114300" simplePos="0" relativeHeight="251685888" behindDoc="0" locked="0" layoutInCell="1" allowOverlap="1" wp14:anchorId="29918223" wp14:editId="4E3A4D75">
+                <wp:simplePos x="0" y="0"/>
+                <wp:positionH relativeFrom="page">
+                  <wp:posOffset>749300</wp:posOffset>
+                </wp:positionH>
+                <wp:positionV relativeFrom="page">
+                  <wp:posOffset>4658995</wp:posOffset>
+                </wp:positionV>
+                <wp:extent cx="6248400" cy="0"/>
+                <wp:effectExtent l="0" t="0" r="25400" b="25400"/>
+                <wp:wrapNone/>
+                <wp:docPr id="20" name="Straight Connector 20"/>
+                <wp:cNvGraphicFramePr/>
+                <a:graphic xmlns:a="http://schemas.openxmlformats.org/drawingml/2006/main">
+                  <a:graphicData uri="http://schemas.microsoft.com/office/word/2010/wordprocessingShape">
+                    <wps:wsp>
+                      <wps:cNvCnPr/>
+                      <wps:spPr>
+                        <a:xfrm>
+                          <a:off x="0" y="0"/>
+                          <a:ext cx="6248400" cy="0"/>
+                        </a:xfrm>
+                        <a:prstGeom prst="line">
+                          <a:avLst/>
+                        </a:prstGeom>
+                        <a:ln>
+                          <a:solidFill>
+                            <a:srgbClr val="009925"/>
+                          </a:solidFill>
+                        </a:ln>
+                        <a:effectLst/>
+                      </wps:spPr>
+                      <wps:style>
+                        <a:lnRef idx="2">
+                          <a:schemeClr val="accent1"/>
+                        </a:lnRef>
+                        <a:fillRef idx="0">
+                          <a:schemeClr val="accent1"/>
+                        </a:fillRef>
+                        <a:effectRef idx="1">
+                          <a:schemeClr val="accent1"/>
+                        </a:effectRef>
+                        <a:fontRef idx="minor">
+                          <a:schemeClr val="tx1"/>
+                        </a:fontRef>
+                      </wps:style>
+                      <wps:bodyPr/>
+                    </wps:wsp>
+                  </a:graphicData>
+                </a:graphic>
+                <wp14:sizeRelH relativeFrom="margin">
+                  <wp14:pctWidth>0</wp14:pctWidth>
+                </wp14:sizeRelH>
+                <wp14:sizeRelV relativeFrom="margin">
+                  <wp14:pctHeight>0</wp14:pctHeight>
+                </wp14:sizeRelV>
+              </wp:anchor>
+            </w:drawing>
+          </mc:Choice>
+          <mc:Fallback>
+            <w:pict>
+              <v:line id="Straight Connector 20" o:spid="_x0000_s1026" style="position:absolute;z-index:251685888;visibility:visible;mso-wrap-style:square;mso-width-percent:0;mso-height-percent:0;mso-wrap-distance-left:9pt;mso-wrap-distance-top:0;mso-wrap-distance-right:9pt;mso-wrap-distance-bottom:0;mso-position-horizontal:absolute;mso-position-horizontal-relative:page;mso-position-vertical:absolute;mso-position-vertical-relative:page;mso-width-percent:0;mso-height-percent:0;mso-width-relative:margin;mso-height-relative:margin" from="59pt,366.85pt" to="551pt,366.85pt" o:gfxdata="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" strokecolor="#009925" strokeweight="2pt">
+                <w10:wrap anchorx="page" anchory="page"/>
+              </v:line>
+            </w:pict>
+          </mc:Fallback>
+        </mc:AlternateContent>
+      </w:r>
+      <w:r>
+        <w:rPr>
+          <w:noProof/>
+        </w:rPr>
+        <mc:AlternateContent>
+          <mc:Choice Requires="wps">
+            <w:drawing>
+              <wp:anchor distT="0" distB="0" distL="114300" distR="114300" simplePos="0" relativeHeight="251684864" behindDoc="0" locked="0" layoutInCell="1" allowOverlap="1" wp14:anchorId="2DBA6C0E" wp14:editId="63D013CD">
+                <wp:simplePos x="0" y="0"/>
+                <wp:positionH relativeFrom="page">
+                  <wp:posOffset>685800</wp:posOffset>
+                </wp:positionH>
+                <wp:positionV relativeFrom="page">
+                  <wp:posOffset>4144645</wp:posOffset>
+                </wp:positionV>
+                <wp:extent cx="6400800" cy="698500"/>
+                <wp:effectExtent l="0" t="0" r="0" b="12700"/>
+                <wp:wrapThrough wrapText="bothSides">
+                  <wp:wrapPolygon edited="0">
+                    <wp:start x="86" y="0"/>
+                    <wp:lineTo x="86" y="21207"/>
+                    <wp:lineTo x="21429" y="21207"/>
+                    <wp:lineTo x="21429" y="0"/>
+                    <wp:lineTo x="86" y="0"/>
+                  </wp:wrapPolygon>
+                </wp:wrapThrough>
+                <wp:docPr id="5" name="Text Box 5"/>
+                <wp:cNvGraphicFramePr/>
+                <a:graphic xmlns:a="http://schemas.openxmlformats.org/drawingml/2006/main">
+                  <a:graphicData uri="http://schemas.microsoft.com/office/word/2010/wordprocessingShape">
+                    <wps:wsp>
+                      <wps:cNvSpPr txBox="1"/>
+                      <wps:spPr>
+                        <a:xfrm>
+                          <a:off x="0" y="0"/>
+                          <a:ext cx="6400800" cy="698500"/>
+                        </a:xfrm>
+                        <a:prstGeom prst="rect">
+                          <a:avLst/>
+                        </a:prstGeom>
+                        <a:noFill/>
+                        <a:ln>
+                          <a:noFill/>
+                        </a:ln>
+                        <a:effectLst/>
+                        <a:extLst>
+                          <a:ext uri="{C572A759-6A51-4108-AA02-DFA0A04FC94B}">
+                            <ma14:wrappingTextBoxFlag xmlns:ma14="http://schemas.microsoft.com/office/mac/drawingml/2011/main" val="1"/>
+                          </a:ext>
+                        </a:extLst>
+                      </wps:spPr>
+                      <wps:style>
+                        <a:lnRef idx="0">
+                          <a:schemeClr val="accent1"/>
+                        </a:lnRef>
+                        <a:fillRef idx="0">
+                          <a:schemeClr val="accent1"/>
+                        </a:fillRef>
+                        <a:effectRef idx="0">
+                          <a:schemeClr val="accent1"/>
+                        </a:effectRef>
+                        <a:fontRef idx="minor">
+                          <a:schemeClr val="dk1"/>
+                        </a:fontRef>
+                      </wps:style>
+                      <wps:txbx>
+                        <w:txbxContent>
+                          <w:p>
+                            <w:pPr>
+                              <w:rPr>
+                                <w:rFonts w:ascii="Catull Regular" w:hAnsi="Catull Regular"/>
+                                <w:color w:val="3369E8"/>
+                                <w:sz w:val="56"/>
+                                <w:szCs w:val="56"/>
+                              </w:rPr>
+                            </w:pPr>
+                            <w:r>
+                              <w:rPr>
+                                <w:color w:val="3369E8"/>
+                                <w:sz w:val="56"/>
+                                <w:szCs w:val="56"/>
+                              </w:rPr>
+                              <w:t xml:space="preserve">  </w:t>
+                            </w:r>
+                            <w:r>
+                              <w:rPr>
+                                <w:rFonts w:ascii="Catull Regular" w:hAnsi="Catull Regular"/>
+                                <w:color w:val="3369E8"/>
+                                <w:sz w:val="56"/>
+                                <w:szCs w:val="56"/>
+                              </w:rPr>
+                              <w:t>Interactive Mode</w:t>
+                            </w:r>
+                          </w:p>
+                        </w:txbxContent>
+                      </wps:txbx>
+                      <wps:bodyPr rot="0" spcFirstLastPara="0" vertOverflow="overflow" horzOverflow="overflow" vert="horz" wrap="square" lIns="91440" tIns="45720" rIns="91440" bIns="45720" numCol="1" spcCol="0" rtlCol="0" fromWordArt="0" anchor="t" anchorCtr="0" forceAA="0" compatLnSpc="1">
+                        <a:prstTxWarp prst="textNoShape">
+                          <a:avLst/>
+                        </a:prstTxWarp>
+                        <a:noAutofit/>
+                      </wps:bodyPr>
+                    </wps:wsp>
+                  </a:graphicData>
+                </a:graphic>
+                <wp14:sizeRelV relativeFrom="margin">
+                  <wp14:pctHeight>0</wp14:pctHeight>
+                </wp14:sizeRelV>
+              </wp:anchor>
+            </w:drawing>
+          </mc:Choice>
+          <mc:Fallback>
+            <w:pict>
+              <v:shape id="Text Box 5" o:spid="_x0000_s1031" type="#_x0000_t202" style="position:absolute;margin-left:54pt;margin-top:326.35pt;width:7in;height:55pt;z-index:251684864;visibility:visible;mso-wrap-style:square;mso-height-percent:0;mso-wrap-distance-left:9pt;mso-wrap-distance-top:0;mso-wrap-distance-right:9pt;mso-wrap-distance-bottom:0;mso-position-horizontal:absolute;mso-position-horizontal-relative:page;mso-position-vertical:absolute;mso-position-vertical-relative:page;mso-height-percent:0;mso-height-relative:margin;v-text-anchor:top" o:gfxdata="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" mv:complextextbox="1" filled="f" stroked="f">
+                <v:textbox>
+                  <w:txbxContent>
+                    <w:p>
+                      <w:pPr>
+                        <w:rPr>
+                          <w:rFonts w:ascii="Catull Regular" w:hAnsi="Catull Regular"/>
+                          <w:color w:val="3369E8"/>
+                          <w:sz w:val="56"/>
+                          <w:szCs w:val="56"/>
+                        </w:rPr>
+                      </w:pPr>
+                      <w:r>
+                        <w:rPr>
+                          <w:color w:val="3369E8"/>
+                          <w:sz w:val="56"/>
+                          <w:szCs w:val="56"/>
+                        </w:rPr>
+                        <w:t xml:space="preserve">  </w:t>
+                      </w:r>
+                      <w:r>
+                        <w:rPr>
+                          <w:rFonts w:ascii="Catull Regular" w:hAnsi="Catull Regular"/>
+                          <w:color w:val="3369E8"/>
+                          <w:sz w:val="56"/>
+                          <w:szCs w:val="56"/>
+                        </w:rPr>
+                        <w:t>Interactive Mode</w:t>
+                      </w:r>
+                    </w:p>
+                  </w:txbxContent>
+                </v:textbox>
+                <w10:wrap type="through" anchorx="page" anchory="page"/>
+              </v:shape>
+            </w:pict>
+          </mc:Fallback>
+        </mc:AlternateContent>
+      </w:r>
+      <w:r>
+        <w:rPr>
+          <w:noProof/>
+        </w:rPr>
+        <mc:AlternateContent>
+          <mc:Choice Requires="wpg">
+            <w:drawing>
+              <wp:anchor distT="0" distB="0" distL="114300" distR="114300" simplePos="0" relativeHeight="251686912" behindDoc="0" locked="0" layoutInCell="1" allowOverlap="1" wp14:anchorId="7D04EE29" wp14:editId="0A735DC4">
+                <wp:simplePos x="0" y="0"/>
+                <wp:positionH relativeFrom="page">
+                  <wp:posOffset>717550</wp:posOffset>
+                </wp:positionH>
+                <wp:positionV relativeFrom="page">
+                  <wp:posOffset>4658360</wp:posOffset>
+                </wp:positionV>
+                <wp:extent cx="6337300" cy="4245610"/>
+                <wp:effectExtent l="0" t="0" r="0" b="0"/>
+                <wp:wrapThrough wrapText="bothSides">
+                  <wp:wrapPolygon edited="0">
+                    <wp:start x="87" y="0"/>
+                    <wp:lineTo x="87" y="21451"/>
+                    <wp:lineTo x="21384" y="21451"/>
+                    <wp:lineTo x="21384" y="0"/>
+                    <wp:lineTo x="87" y="0"/>
+                  </wp:wrapPolygon>
+                </wp:wrapThrough>
+                <wp:docPr id="33" name="Group 33"/>
+                <wp:cNvGraphicFramePr/>
+                <a:graphic xmlns:a="http://schemas.openxmlformats.org/drawingml/2006/main">
+                  <a:graphicData uri="http://schemas.microsoft.com/office/word/2010/wordprocessingGroup">
+                    <wpg:wgp>
+                      <wpg:cNvGrpSpPr/>
+                      <wpg:grpSpPr>
+                        <a:xfrm>
+                          <a:off x="0" y="0"/>
+                          <a:ext cx="6337300" cy="4245610"/>
+                          <a:chOff x="0" y="0"/>
+                          <a:chExt cx="6337300" cy="4245610"/>
+                        </a:xfrm>
+                        <a:extLst>
+                          <a:ext uri="{0CCBE362-F206-4b92-989A-16890622DB6E}">
+                            <ma14:wrappingTextBoxFlag xmlns:ma14="http://schemas.microsoft.com/office/mac/drawingml/2011/main" val="1"/>
+                          </a:ext>
+                        </a:extLst>
+                      </wpg:grpSpPr>
+                      <wps:wsp>
+                        <wps:cNvPr id="21" name="Text Box 21"/>
+                        <wps:cNvSpPr txBox="1"/>
+                        <wps:spPr>
+                          <a:xfrm>
+                            <a:off x="0" y="0"/>
+                            <a:ext cx="6337300" cy="4245610"/>
+                          </a:xfrm>
+                          <a:prstGeom prst="rect">
+                            <a:avLst/>
+                          </a:prstGeom>
+                          <a:noFill/>
+                          <a:ln>
+                            <a:noFill/>
+                          </a:ln>
+                          <a:effectLst/>
+                          <a:extLst>
+                            <a:ext uri="{C572A759-6A51-4108-AA02-DFA0A04FC94B}">
+                              <ma14:wrappingTextBoxFlag xmlns:ma14="http://schemas.microsoft.com/office/mac/drawingml/2011/main" val="1"/>
+                            </a:ext>
+                          </a:extLst>
+                        </wps:spPr>
+                        <wps:style>
+                          <a:lnRef idx="0">
+                            <a:schemeClr val="accent1"/>
+                          </a:lnRef>
+                          <a:fillRef idx="0">
+                            <a:schemeClr val="accent1"/>
+                          </a:fillRef>
+                          <a:effectRef idx="0">
+                            <a:schemeClr val="accent1"/>
+                          </a:effectRef>
+                          <a:fontRef idx="minor">
+                            <a:schemeClr val="dk1"/>
+                          </a:fontRef>
+                        </wps:style>
+                        <wps:bodyPr rot="0" spcFirstLastPara="0" vertOverflow="overflow" horzOverflow="overflow" vert="horz" wrap="square" lIns="91440" tIns="45720" rIns="91440" bIns="45720" numCol="1" spcCol="0" rtlCol="0" fromWordArt="0" anchor="t" anchorCtr="0" forceAA="0" compatLnSpc="1">
+                          <a:prstTxWarp prst="textNoShape">
+                            <a:avLst/>
+                          </a:prstTxWarp>
+                          <a:noAutofit/>
+                        </wps:bodyPr>
+                      </wps:wsp>
+                      <wps:wsp>
+                        <wps:cNvPr id="22" name="Text Box 22"/>
+                        <wps:cNvSpPr txBox="1"/>
+                        <wps:spPr>
+                          <a:xfrm>
+                            <a:off x="91440" y="45720"/>
+                            <a:ext cx="6154420" cy="157480"/>
+                          </a:xfrm>
+                          <a:prstGeom prst="rect">
+                            <a:avLst/>
+                          </a:prstGeom>
+                          <a:noFill/>
+                          <a:ln>
+                            <a:noFill/>
+                          </a:ln>
+                          <a:effectLst/>
+                          <a:extLst>
+                            <a:ext uri="{C572A759-6A51-4108-AA02-DFA0A04FC94B}">
+                              <ma14:wrappingTextBoxFlag xmlns:ma14="http://schemas.microsoft.com/office/mac/drawingml/2011/main"/>
+                            </a:ext>
+                          </a:extLst>
+                        </wps:spPr>
+                        <wps:txbx id="7">
+                          <w:txbxContent>
+                            <w:p>
+                              <w:pPr>
+                                <w:widowControl w:val="0"/>
+                                <w:autoSpaceDE w:val="0"/>
+                                <w:autoSpaceDN w:val="0"/>
+                                <w:adjustRightInd w:val="0"/>
+                                <w:ind w:firstLine="720"/>
+                                <w:rPr>
+                                  <w:rFonts w:ascii="Lucida Sans Unicode" w:hAnsi="Lucida Sans Unicode" w:cs="Lucida Sans Unicode"/>
+                                  <w:color w:val="1D1C1A"/>
+                                  <w:sz w:val="16"/>
+                                  <w:szCs w:val="16"/>
+                                </w:rPr>
+                              </w:pPr>
+                            </w:p>
+                            <w:p>
+                              <w:pPr>
+                                <w:widowControl w:val="0"/>
+                                <w:autoSpaceDE w:val="0"/>
+                                <w:autoSpaceDN w:val="0"/>
+                                <w:adjustRightInd w:val="0"/>
+                                <w:ind w:firstLine="720"/>
+                                <w:rPr>
+                                  <w:rFonts w:ascii="Lucida Sans Unicode" w:hAnsi="Lucida Sans Unicode" w:cs="Lucida Sans Unicode"/>
+                                  <w:color w:val="1D1C1A"/>
+                                  <w:sz w:val="26"/>
+                                  <w:szCs w:val="26"/>
+                                </w:rPr>
+                              </w:pPr>
+                              <w:r>
+                                <w:rPr>
+                                  <w:rFonts w:ascii="Lucida Sans Unicode" w:hAnsi="Lucida Sans Unicode" w:cs="Lucida Sans Unicode"/>
+                                  <w:color w:val="1D1C1A"/>
+                                  <w:sz w:val="26"/>
+                                  <w:szCs w:val="26"/>
+                                </w:rPr>
+                                <w:t xml:space="preserve">Interactive Mode is the default mode in </w:t>
+                              </w:r>
+                              <w:proofErr w:type="spellStart"/>
+                              <w:r>
+                                <w:rPr>
+                                  <w:rFonts w:ascii="Lucida Sans Unicode" w:hAnsi="Lucida Sans Unicode" w:cs="Lucida Sans Unicode"/>
+                                  <w:color w:val="1D1C1A"/>
+                                  <w:sz w:val="26"/>
+                                  <w:szCs w:val="26"/>
+                                </w:rPr>
+                                <w:t>FiRFoogle</w:t>
+                              </w:r>
+                              <w:proofErr w:type="spellEnd"/>
+                              <w:r>
+                                <w:rPr>
+                                  <w:rFonts w:ascii="Lucida Sans Unicode" w:hAnsi="Lucida Sans Unicode" w:cs="Lucida Sans Unicode"/>
+                                  <w:color w:val="1D1C1A"/>
+                                  <w:sz w:val="26"/>
+                                  <w:szCs w:val="26"/>
+                                </w:rPr>
+                                <w:t xml:space="preserve">. It will automatically open when the program is run without any command line arguments. Each time </w:t>
+                              </w:r>
+                              <w:proofErr w:type="spellStart"/>
+                              <w:r>
+                                <w:rPr>
+                                  <w:rFonts w:ascii="Lucida Sans Unicode" w:hAnsi="Lucida Sans Unicode" w:cs="Lucida Sans Unicode"/>
+                                  <w:color w:val="1D1C1A"/>
+                                  <w:sz w:val="26"/>
+                                  <w:szCs w:val="26"/>
+                                </w:rPr>
+                                <w:t>FiRFoogle</w:t>
+                              </w:r>
+                              <w:proofErr w:type="spellEnd"/>
+                              <w:r>
+                                <w:rPr>
+                                  <w:rFonts w:ascii="Lucida Sans Unicode" w:hAnsi="Lucida Sans Unicode" w:cs="Lucida Sans Unicode"/>
+                                  <w:color w:val="1D1C1A"/>
+                                  <w:sz w:val="26"/>
+                                  <w:szCs w:val="26"/>
+                                </w:rPr>
+                                <w:t xml:space="preserve"> is run in interactive mode the persistent index will load into RAM before the search page opens.  </w:t>
+                              </w:r>
+                            </w:p>
+                            <w:p>
+                              <w:pPr>
+                                <w:widowControl w:val="0"/>
+                                <w:autoSpaceDE w:val="0"/>
+                                <w:autoSpaceDN w:val="0"/>
+                                <w:adjustRightInd w:val="0"/>
+                                <w:ind w:firstLine="720"/>
+                                <w:rPr>
+                                  <w:rFonts w:ascii="Lucida Sans Unicode" w:hAnsi="Lucida Sans Unicode" w:cs="Lucida Sans Unicode"/>
+                                  <w:color w:val="1D1C1A"/>
+                                  <w:sz w:val="26"/>
+                                  <w:szCs w:val="26"/>
+                                </w:rPr>
+                              </w:pPr>
+                            </w:p>
+                          </w:txbxContent>
+                        </wps:txbx>
+                        <wps:bodyPr rot="0" spcFirstLastPara="0" vertOverflow="overflow" horzOverflow="overflow" vert="horz" wrap="square" lIns="0" tIns="0" rIns="0" bIns="0" numCol="1" spcCol="0" rtlCol="0" fromWordArt="0" anchor="t" anchorCtr="0" forceAA="0" compatLnSpc="1">
+                          <a:prstTxWarp prst="textNoShape">
+                            <a:avLst/>
+                          </a:prstTxWarp>
+                          <a:noAutofit/>
+                        </wps:bodyPr>
+                      </wps:wsp>
+                      <wps:wsp>
+                        <wps:cNvPr id="25" name="Text Box 25"/>
+                        <wps:cNvSpPr txBox="1"/>
+                        <wps:spPr>
+                          <a:xfrm>
+                            <a:off x="91440" y="201930"/>
+                            <a:ext cx="6154420" cy="1016000"/>
+                          </a:xfrm>
+                          <a:prstGeom prst="rect">
+                            <a:avLst/>
+                          </a:prstGeom>
+                          <a:noFill/>
+                          <a:ln>
+                            <a:noFill/>
+                          </a:ln>
+                          <a:effectLst/>
+                          <a:extLst>
+                            <a:ext uri="{C572A759-6A51-4108-AA02-DFA0A04FC94B}">
+                              <ma14:wrappingTextBoxFlag xmlns:ma14="http://schemas.microsoft.com/office/mac/drawingml/2011/main"/>
+                            </a:ext>
+                          </a:extLst>
+                        </wps:spPr>
+                        <wps:linkedTxbx id="7" seq="1"/>
+                        <wps:bodyPr rot="0" spcFirstLastPara="0" vertOverflow="overflow" horzOverflow="overflow" vert="horz" wrap="square" lIns="0" tIns="0" rIns="0" bIns="0" numCol="1" spcCol="0" rtlCol="0" fromWordArt="0" anchor="t" anchorCtr="0" forceAA="0" compatLnSpc="1">
+                          <a:prstTxWarp prst="textNoShape">
+                            <a:avLst/>
+                          </a:prstTxWarp>
+                          <a:noAutofit/>
+                        </wps:bodyPr>
+                      </wps:wsp>
+                      <wps:wsp>
+                        <wps:cNvPr id="26" name="Text Box 26"/>
+                        <wps:cNvSpPr txBox="1"/>
+                        <wps:spPr>
+                          <a:xfrm>
+                            <a:off x="91440" y="1216660"/>
+                            <a:ext cx="505460" cy="254635"/>
+                          </a:xfrm>
+                          <a:prstGeom prst="rect">
+                            <a:avLst/>
+                          </a:prstGeom>
+                          <a:noFill/>
+                          <a:ln>
+                            <a:noFill/>
+                          </a:ln>
+                          <a:effectLst/>
+                          <a:extLst>
+                            <a:ext uri="{C572A759-6A51-4108-AA02-DFA0A04FC94B}">
+                              <ma14:wrappingTextBoxFlag xmlns:ma14="http://schemas.microsoft.com/office/mac/drawingml/2011/main"/>
+                            </a:ext>
+                          </a:extLst>
+                        </wps:spPr>
+                        <wps:linkedTxbx id="7" seq="2"/>
+                        <wps:bodyPr rot="0" spcFirstLastPara="0" vertOverflow="overflow" horzOverflow="overflow" vert="horz" wrap="square" lIns="0" tIns="0" rIns="0" bIns="0" numCol="1" spcCol="0" rtlCol="0" fromWordArt="0" anchor="t" anchorCtr="0" forceAA="0" compatLnSpc="1">
+                          <a:prstTxWarp prst="textNoShape">
+                            <a:avLst/>
+                          </a:prstTxWarp>
+                          <a:noAutofit/>
+                        </wps:bodyPr>
+                      </wps:wsp>
+                    </wpg:wgp>
+                  </a:graphicData>
+                </a:graphic>
+              </wp:anchor>
+            </w:drawing>
+          </mc:Choice>
+          <mc:Fallback>
+            <w:pict>
+              <v:group id="Group 33" o:spid="_x0000_s1032" style="position:absolute;margin-left:56.5pt;margin-top:366.8pt;width:499pt;height:334.3pt;z-index:251686912;mso-position-horizontal-relative:page;mso-position-vertical-relative:page" coordsize="6337300,4245610" o:gfxdata="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" mv:complextextbox="1">
+                <v:shape id="Text Box 21" o:spid="_x0000_s1033" type="#_x0000_t202" style="position:absolute;width:6337300;height:4245610;visibility:visible;mso-wrap-style:square;v-text-anchor:top" o:gfxdata="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" mv:complextextbox="1" filled="f" stroked="f"/>
+                <v:shape id="Text Box 22" o:spid="_x0000_s1034" type="#_x0000_t202" style="position:absolute;left:91440;top:45720;width:6154420;height:157480;visibility:visible;mso-wrap-style:square;v-text-anchor:top" o:gfxdata="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" filled="f" stroked="f">
+                  <v:textbox style="mso-next-textbox:#Text Box 25" inset="0,0,0,0">
+                    <w:txbxContent>
+                      <w:p>
+                        <w:pPr>
+                          <w:widowControl w:val="0"/>
+                          <w:autoSpaceDE w:val="0"/>
+                          <w:autoSpaceDN w:val="0"/>
+                          <w:adjustRightInd w:val="0"/>
+                          <w:ind w:firstLine="720"/>
+                          <w:rPr>
+                            <w:rFonts w:ascii="Lucida Sans Unicode" w:hAnsi="Lucida Sans Unicode" w:cs="Lucida Sans Unicode"/>
+                            <w:color w:val="1D1C1A"/>
+                            <w:sz w:val="16"/>
+                            <w:szCs w:val="16"/>
+                          </w:rPr>
+                        </w:pPr>
+                      </w:p>
+                      <w:p>
+                        <w:pPr>
+                          <w:widowControl w:val="0"/>
+                          <w:autoSpaceDE w:val="0"/>
+                          <w:autoSpaceDN w:val="0"/>
+                          <w:adjustRightInd w:val="0"/>
+                          <w:ind w:firstLine="720"/>
+                          <w:rPr>
+                            <w:rFonts w:ascii="Lucida Sans Unicode" w:hAnsi="Lucida Sans Unicode" w:cs="Lucida Sans Unicode"/>
+                            <w:color w:val="1D1C1A"/>
+                            <w:sz w:val="26"/>
+                            <w:szCs w:val="26"/>
+                          </w:rPr>
+                        </w:pPr>
+                        <w:r>
+                          <w:rPr>
+                            <w:rFonts w:ascii="Lucida Sans Unicode" w:hAnsi="Lucida Sans Unicode" w:cs="Lucida Sans Unicode"/>
+                            <w:color w:val="1D1C1A"/>
+                            <w:sz w:val="26"/>
+                            <w:szCs w:val="26"/>
+                          </w:rPr>
+                          <w:t xml:space="preserve">Interactive Mode is the default mode in </w:t>
+                        </w:r>
+                        <w:proofErr w:type="spellStart"/>
+                        <w:r>
+                          <w:rPr>
+                            <w:rFonts w:ascii="Lucida Sans Unicode" w:hAnsi="Lucida Sans Unicode" w:cs="Lucida Sans Unicode"/>
+                            <w:color w:val="1D1C1A"/>
+                            <w:sz w:val="26"/>
+                            <w:szCs w:val="26"/>
+                          </w:rPr>
+                          <w:t>FiRFoogle</w:t>
+                        </w:r>
+                        <w:proofErr w:type="spellEnd"/>
+                        <w:r>
+                          <w:rPr>
+                            <w:rFonts w:ascii="Lucida Sans Unicode" w:hAnsi="Lucida Sans Unicode" w:cs="Lucida Sans Unicode"/>
+                            <w:color w:val="1D1C1A"/>
+                            <w:sz w:val="26"/>
+                            <w:szCs w:val="26"/>
+                          </w:rPr>
+                          <w:t xml:space="preserve">. It will automatically open when the program is run without any command line arguments. Each time </w:t>
+                        </w:r>
+                        <w:proofErr w:type="spellStart"/>
+                        <w:r>
+                          <w:rPr>
+                            <w:rFonts w:ascii="Lucida Sans Unicode" w:hAnsi="Lucida Sans Unicode" w:cs="Lucida Sans Unicode"/>
+                            <w:color w:val="1D1C1A"/>
+                            <w:sz w:val="26"/>
+                            <w:szCs w:val="26"/>
+                          </w:rPr>
+                          <w:t>FiRFoogle</w:t>
+                        </w:r>
+                        <w:proofErr w:type="spellEnd"/>
+                        <w:r>
+                          <w:rPr>
+                            <w:rFonts w:ascii="Lucida Sans Unicode" w:hAnsi="Lucida Sans Unicode" w:cs="Lucida Sans Unicode"/>
+                            <w:color w:val="1D1C1A"/>
+                            <w:sz w:val="26"/>
+                            <w:szCs w:val="26"/>
+                          </w:rPr>
+                          <w:t xml:space="preserve"> is run in interactive mode the persistent index will load into RAM before the search page opens.  </w:t>
+                        </w:r>
+                      </w:p>
+                      <w:p>
+                        <w:pPr>
+                          <w:widowControl w:val="0"/>
+                          <w:autoSpaceDE w:val="0"/>
+                          <w:autoSpaceDN w:val="0"/>
+                          <w:adjustRightInd w:val="0"/>
+                          <w:ind w:firstLine="720"/>
+                          <w:rPr>
+                            <w:rFonts w:ascii="Lucida Sans Unicode" w:hAnsi="Lucida Sans Unicode" w:cs="Lucida Sans Unicode"/>
+                            <w:color w:val="1D1C1A"/>
+                            <w:sz w:val="26"/>
+                            <w:szCs w:val="26"/>
+                          </w:rPr>
+                        </w:pPr>
+                      </w:p>
+                    </w:txbxContent>
+                  </v:textbox>
+                </v:shape>
+                <v:shape id="Text Box 25" o:spid="_x0000_s1035" type="#_x0000_t202" style="position:absolute;left:91440;top:201930;width:6154420;height:1016000;visibility:visible;mso-wrap-style:square;v-text-anchor:top" o:gfxdata="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" filled="f" stroked="f">
+                  <v:textbox style="mso-next-textbox:#Text Box 26" inset="0,0,0,0">
+                    <w:txbxContent/>
+                  </v:textbox>
+                </v:shape>
+                <v:shape id="Text Box 26" o:spid="_x0000_s1036" type="#_x0000_t202" style="position:absolute;left:91440;top:1216660;width:505460;height:254635;visibility:visible;mso-wrap-style:square;v-text-anchor:top" o:gfxdata="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" filled="f" stroked="f">
+                  <v:textbox inset="0,0,0,0">
+                    <w:txbxContent/>
+                  </v:textbox>
+                </v:shape>
+                <w10:wrap type="through" anchorx="page" anchory="page"/>
+              </v:group>
+            </w:pict>
+          </mc:Fallback>
+        </mc:AlternateContent>
+      </w:r>
+      <w:r>
+        <w:rPr>
+          <w:noProof/>
+        </w:rPr>
+        <mc:AlternateContent>
+          <mc:Choice Requires="wps">
+            <w:drawing>
+              <wp:anchor distT="0" distB="0" distL="114300" distR="114300" simplePos="0" relativeHeight="251682816" behindDoc="0" locked="0" layoutInCell="1" allowOverlap="1" wp14:anchorId="0D54E4D5" wp14:editId="59F2A85F">
+                <wp:simplePos x="0" y="0"/>
+                <wp:positionH relativeFrom="page">
+                  <wp:posOffset>717550</wp:posOffset>
+                </wp:positionH>
+                <wp:positionV relativeFrom="page">
+                  <wp:posOffset>2142490</wp:posOffset>
+                </wp:positionV>
+                <wp:extent cx="6337300" cy="1917065"/>
+                <wp:effectExtent l="0" t="0" r="0" b="0"/>
+                <wp:wrapThrough wrapText="bothSides">
+                  <wp:wrapPolygon edited="0">
+                    <wp:start x="87" y="0"/>
+                    <wp:lineTo x="87" y="21178"/>
+                    <wp:lineTo x="21384" y="21178"/>
+                    <wp:lineTo x="21384" y="0"/>
+                    <wp:lineTo x="87" y="0"/>
+                  </wp:wrapPolygon>
+                </wp:wrapThrough>
+                <wp:docPr id="1" name="Text Box 1"/>
+                <wp:cNvGraphicFramePr/>
+                <a:graphic xmlns:a="http://schemas.openxmlformats.org/drawingml/2006/main">
+                  <a:graphicData uri="http://schemas.microsoft.com/office/word/2010/wordprocessingShape">
+                    <wps:wsp>
+                      <wps:cNvSpPr txBox="1"/>
+                      <wps:spPr>
+                        <a:xfrm>
+                          <a:off x="0" y="0"/>
+                          <a:ext cx="6337300" cy="1917065"/>
+                        </a:xfrm>
+                        <a:prstGeom prst="rect">
+                          <a:avLst/>
+                        </a:prstGeom>
+                        <a:noFill/>
+                        <a:ln>
+                          <a:noFill/>
+                        </a:ln>
+                        <a:effectLst/>
+                        <a:extLst>
+                          <a:ext uri="{C572A759-6A51-4108-AA02-DFA0A04FC94B}">
+                            <ma14:wrappingTextBoxFlag xmlns:ma14="http://schemas.microsoft.com/office/mac/drawingml/2011/main" val="1"/>
+                          </a:ext>
+                        </a:extLst>
+                      </wps:spPr>
+                      <wps:style>
+                        <a:lnRef idx="0">
+                          <a:schemeClr val="accent1"/>
+                        </a:lnRef>
+                        <a:fillRef idx="0">
+                          <a:schemeClr val="accent1"/>
+                        </a:fillRef>
+                        <a:effectRef idx="0">
+                          <a:schemeClr val="accent1"/>
+                        </a:effectRef>
+                        <a:fontRef idx="minor">
+                          <a:schemeClr val="dk1"/>
+                        </a:fontRef>
+                      </wps:style>
+                      <wps:txbx>
+                        <w:txbxContent>
+                          <w:p>
+                            <w:pPr>
+                              <w:widowControl w:val="0"/>
+                              <w:autoSpaceDE w:val="0"/>
+                              <w:autoSpaceDN w:val="0"/>
+                              <w:adjustRightInd w:val="0"/>
+                              <w:ind w:firstLine="720"/>
+                              <w:rPr>
+                                <w:rFonts w:ascii="Lucida Sans Unicode" w:hAnsi="Lucida Sans Unicode" w:cs="Lucida Sans Unicode"/>
+                                <w:color w:val="1D1C1A"/>
+                                <w:sz w:val="16"/>
+                                <w:szCs w:val="16"/>
+                              </w:rPr>
+                            </w:pPr>
+                          </w:p>
+                          <w:p>
+                            <w:pPr>
+                              <w:widowControl w:val="0"/>
+                              <w:autoSpaceDE w:val="0"/>
+                              <w:autoSpaceDN w:val="0"/>
+                              <w:adjustRightInd w:val="0"/>
+                              <w:ind w:firstLine="720"/>
+                              <w:rPr>
+                                <w:rFonts w:ascii="Lucida Sans Unicode" w:hAnsi="Lucida Sans Unicode" w:cs="Lucida Sans Unicode"/>
+                                <w:color w:val="1D1C1A"/>
+                              </w:rPr>
+                            </w:pPr>
+                            <w:r>
+                              <w:rPr>
+                                <w:rFonts w:ascii="Lucida Sans Unicode" w:hAnsi="Lucida Sans Unicode" w:cs="Lucida Sans Unicode"/>
+                                <w:color w:val="1D1C1A"/>
+                              </w:rPr>
+                              <w:t xml:space="preserve">Begin by downloading </w:t>
+                            </w:r>
+                            <w:proofErr w:type="spellStart"/>
+                            <w:r>
+                              <w:rPr>
+                                <w:rFonts w:ascii="Lucida Sans Unicode" w:hAnsi="Lucida Sans Unicode" w:cs="Lucida Sans Unicode"/>
+                                <w:color w:val="1D1C1A"/>
+                              </w:rPr>
+                              <w:t>FiRFoogle’s</w:t>
+                            </w:r>
+                            <w:proofErr w:type="spellEnd"/>
+                            <w:r>
+                              <w:rPr>
+                                <w:rFonts w:ascii="Lucida Sans Unicode" w:hAnsi="Lucida Sans Unicode" w:cs="Lucida Sans Unicode"/>
+                                <w:color w:val="1D1C1A"/>
+                              </w:rPr>
+                              <w:t xml:space="preserve"> source code from the following web address:</w:t>
+                            </w:r>
+                          </w:p>
+                          <w:p>
+                            <w:pPr>
+                              <w:widowControl w:val="0"/>
+                              <w:autoSpaceDE w:val="0"/>
+                              <w:autoSpaceDN w:val="0"/>
+                              <w:adjustRightInd w:val="0"/>
+                              <w:ind w:firstLine="720"/>
+                              <w:rPr>
+                                <w:rFonts w:ascii="Lucida Sans Unicode" w:hAnsi="Lucida Sans Unicode" w:cs="Lucida Sans Unicode"/>
+                                <w:color w:val="1D1C1A"/>
+                              </w:rPr>
+                            </w:pPr>
+                            <w:r>
+                              <w:rPr>
+                                <w:rFonts w:ascii="Lucida Sans Unicode" w:hAnsi="Lucida Sans Unicode" w:cs="Lucida Sans Unicode"/>
+                                <w:color w:val="1D1C1A"/>
+                              </w:rPr>
+                              <w:t xml:space="preserve">  </w:t>
+                            </w:r>
+                            <w:hyperlink r:id="rId9" w:history="1">
+                              <w:r>
+                                <w:rPr>
+                                  <w:rStyle w:val="Hyperlink"/>
+                                  <w:rFonts w:ascii="Lucida Sans Unicode" w:hAnsi="Lucida Sans Unicode" w:cs="Lucida Sans Unicode"/>
+                                  <w:b/>
+                                </w:rPr>
+                                <w:t>https://github.com/AlyssaR/FiRFoogle</w:t>
+                              </w:r>
+                            </w:hyperlink>
+                            <w:r>
+                              <w:rPr>
+                                <w:rFonts w:ascii="Lucida Sans Unicode" w:hAnsi="Lucida Sans Unicode" w:cs="Lucida Sans Unicode"/>
+                                <w:color w:val="1D1C1A"/>
+                              </w:rPr>
+                              <w:t>.</w:t>
+                            </w:r>
+                          </w:p>
+                          <w:p>
+                            <w:pPr>
+                              <w:widowControl w:val="0"/>
+                              <w:autoSpaceDE w:val="0"/>
+                              <w:autoSpaceDN w:val="0"/>
+                              <w:adjustRightInd w:val="0"/>
+                              <w:ind w:firstLine="720"/>
+                              <w:rPr>
+                                <w:rFonts w:ascii="Lucida Sans Unicode" w:hAnsi="Lucida Sans Unicode" w:cs="Lucida Sans Unicode"/>
+                                <w:color w:val="1D1C1A"/>
+                              </w:rPr>
+                            </w:pPr>
+                          </w:p>
+                          <w:p>
+                            <w:pPr>
+                              <w:widowControl w:val="0"/>
+                              <w:autoSpaceDE w:val="0"/>
+                              <w:autoSpaceDN w:val="0"/>
+                              <w:adjustRightInd w:val="0"/>
+                              <w:ind w:firstLine="720"/>
+                              <w:rPr>
+                                <w:rFonts w:ascii="Lucida Sans Unicode" w:hAnsi="Lucida Sans Unicode" w:cs="Lucida Sans Unicode"/>
+                                <w:color w:val="1D1C1A"/>
+                              </w:rPr>
+                            </w:pPr>
+                            <w:r>
+                              <w:rPr>
+                                <w:rFonts w:ascii="Lucida Sans Unicode" w:hAnsi="Lucida Sans Unicode" w:cs="Lucida Sans Unicode"/>
+                                <w:color w:val="1D1C1A"/>
+                              </w:rPr>
+                              <w:t xml:space="preserve">There are many features built into </w:t>
+                            </w:r>
+                            <w:proofErr w:type="spellStart"/>
+                            <w:r>
+                              <w:rPr>
+                                <w:rFonts w:ascii="Lucida Sans Unicode" w:hAnsi="Lucida Sans Unicode" w:cs="Lucida Sans Unicode"/>
+                                <w:color w:val="1D1C1A"/>
+                              </w:rPr>
+                              <w:t>FiRFoogle</w:t>
+                            </w:r>
+                            <w:proofErr w:type="spellEnd"/>
+                            <w:r>
+                              <w:rPr>
+                                <w:rFonts w:ascii="Lucida Sans Unicode" w:hAnsi="Lucida Sans Unicode" w:cs="Lucida Sans Unicode"/>
+                                <w:color w:val="1D1C1A"/>
+                              </w:rPr>
+                              <w:t xml:space="preserve"> to enhance the user experience. This guide will introduce you to those and how to most effectively use them.</w:t>
+                            </w:r>
+                          </w:p>
+                        </w:txbxContent>
+                      </wps:txbx>
+                      <wps:bodyPr rot="0" spcFirstLastPara="0" vertOverflow="overflow" horzOverflow="overflow" vert="horz" wrap="square" lIns="91440" tIns="45720" rIns="91440" bIns="45720" numCol="1" spcCol="0" rtlCol="0" fromWordArt="0" anchor="t" anchorCtr="0" forceAA="0" compatLnSpc="1">
+                        <a:prstTxWarp prst="textNoShape">
+                          <a:avLst/>
+                        </a:prstTxWarp>
+                        <a:noAutofit/>
+                      </wps:bodyPr>
+                    </wps:wsp>
+                  </a:graphicData>
+                </a:graphic>
+                <wp14:sizeRelH relativeFrom="margin">
+                  <wp14:pctWidth>0</wp14:pctWidth>
+                </wp14:sizeRelH>
+                <wp14:sizeRelV relativeFrom="margin">
+                  <wp14:pctHeight>0</wp14:pctHeight>
+                </wp14:sizeRelV>
+              </wp:anchor>
+            </w:drawing>
+          </mc:Choice>
+          <mc:Fallback>
+            <w:pict>
+              <v:shape id="Text Box 1" o:spid="_x0000_s1037" type="#_x0000_t202" style="position:absolute;margin-left:56.5pt;margin-top:168.7pt;width:499pt;height:150.95pt;z-index:251682816;visibility:visible;mso-wrap-style:square;mso-width-percent:0;mso-height-percent:0;mso-wrap-distance-left:9pt;mso-wrap-distance-top:0;mso-wrap-distance-right:9pt;mso-wrap-distance-bottom:0;mso-position-horizontal:absolute;mso-position-horizontal-relative:page;mso-position-vertical:absolute;mso-position-vertical-relative:page;mso-width-percent:0;mso-height-percent:0;mso-width-relative:margin;mso-height-relative:margin;v-text-anchor:top" o:gfxdata="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" mv:complextextbox="1" filled="f" stroked="f">
+                <v:textbox>
+                  <w:txbxContent>
+                    <w:p>
+                      <w:pPr>
+                        <w:widowControl w:val="0"/>
+                        <w:autoSpaceDE w:val="0"/>
+                        <w:autoSpaceDN w:val="0"/>
+                        <w:adjustRightInd w:val="0"/>
+                        <w:ind w:firstLine="720"/>
+                        <w:rPr>
+                          <w:rFonts w:ascii="Lucida Sans Unicode" w:hAnsi="Lucida Sans Unicode" w:cs="Lucida Sans Unicode"/>
+                          <w:color w:val="1D1C1A"/>
+                          <w:sz w:val="16"/>
+                          <w:szCs w:val="16"/>
+                        </w:rPr>
+                      </w:pPr>
+                    </w:p>
+                    <w:p>
+                      <w:pPr>
+                        <w:widowControl w:val="0"/>
+                        <w:autoSpaceDE w:val="0"/>
+                        <w:autoSpaceDN w:val="0"/>
+                        <w:adjustRightInd w:val="0"/>
+                        <w:ind w:firstLine="720"/>
+                        <w:rPr>
+                          <w:rFonts w:ascii="Lucida Sans Unicode" w:hAnsi="Lucida Sans Unicode" w:cs="Lucida Sans Unicode"/>
+                          <w:color w:val="1D1C1A"/>
+                        </w:rPr>
+                      </w:pPr>
+                      <w:r>
+                        <w:rPr>
+                          <w:rFonts w:ascii="Lucida Sans Unicode" w:hAnsi="Lucida Sans Unicode" w:cs="Lucida Sans Unicode"/>
+                          <w:color w:val="1D1C1A"/>
+                        </w:rPr>
+                        <w:t xml:space="preserve">Begin by downloading </w:t>
+                      </w:r>
+                      <w:proofErr w:type="spellStart"/>
+                      <w:r>
+                        <w:rPr>
+                          <w:rFonts w:ascii="Lucida Sans Unicode" w:hAnsi="Lucida Sans Unicode" w:cs="Lucida Sans Unicode"/>
+                          <w:color w:val="1D1C1A"/>
+                        </w:rPr>
+                        <w:t>FiRFoogle’s</w:t>
+                      </w:r>
+                      <w:proofErr w:type="spellEnd"/>
+                      <w:r>
+                        <w:rPr>
+                          <w:rFonts w:ascii="Lucida Sans Unicode" w:hAnsi="Lucida Sans Unicode" w:cs="Lucida Sans Unicode"/>
+                          <w:color w:val="1D1C1A"/>
+                        </w:rPr>
+                        <w:t xml:space="preserve"> source code from the following web address:</w:t>
+                      </w:r>
+                    </w:p>
+                    <w:p>
+                      <w:pPr>
+                        <w:widowControl w:val="0"/>
+                        <w:autoSpaceDE w:val="0"/>
+                        <w:autoSpaceDN w:val="0"/>
+                        <w:adjustRightInd w:val="0"/>
+                        <w:ind w:firstLine="720"/>
+                        <w:rPr>
+                          <w:rFonts w:ascii="Lucida Sans Unicode" w:hAnsi="Lucida Sans Unicode" w:cs="Lucida Sans Unicode"/>
+                          <w:color w:val="1D1C1A"/>
+                        </w:rPr>
+                      </w:pPr>
+                      <w:r>
+                        <w:rPr>
+                          <w:rFonts w:ascii="Lucida Sans Unicode" w:hAnsi="Lucida Sans Unicode" w:cs="Lucida Sans Unicode"/>
+                          <w:color w:val="1D1C1A"/>
+                        </w:rPr>
+                        <w:t xml:space="preserve">  </w:t>
+                      </w:r>
+                      <w:hyperlink r:id="rId10" w:history="1">
+                        <w:r>
+                          <w:rPr>
+                            <w:rStyle w:val="Hyperlink"/>
+                            <w:rFonts w:ascii="Lucida Sans Unicode" w:hAnsi="Lucida Sans Unicode" w:cs="Lucida Sans Unicode"/>
+                            <w:b/>
+                          </w:rPr>
+                          <w:t>https://github.com/AlyssaR/FiRFoogle</w:t>
+                        </w:r>
+                      </w:hyperlink>
+                      <w:r>
+                        <w:rPr>
+                          <w:rFonts w:ascii="Lucida Sans Unicode" w:hAnsi="Lucida Sans Unicode" w:cs="Lucida Sans Unicode"/>
+                          <w:color w:val="1D1C1A"/>
+                        </w:rPr>
+                        <w:t>.</w:t>
+                      </w:r>
+                    </w:p>
+                    <w:p>
+                      <w:pPr>
+                        <w:widowControl w:val="0"/>
+                        <w:autoSpaceDE w:val="0"/>
+                        <w:autoSpaceDN w:val="0"/>
+                        <w:adjustRightInd w:val="0"/>
+                        <w:ind w:firstLine="720"/>
+                        <w:rPr>
+                          <w:rFonts w:ascii="Lucida Sans Unicode" w:hAnsi="Lucida Sans Unicode" w:cs="Lucida Sans Unicode"/>
+                          <w:color w:val="1D1C1A"/>
+                        </w:rPr>
+                      </w:pPr>
+                    </w:p>
+                    <w:p>
+                      <w:pPr>
+                        <w:widowControl w:val="0"/>
+                        <w:autoSpaceDE w:val="0"/>
+                        <w:autoSpaceDN w:val="0"/>
+                        <w:adjustRightInd w:val="0"/>
+                        <w:ind w:firstLine="720"/>
+                        <w:rPr>
+                          <w:rFonts w:ascii="Lucida Sans Unicode" w:hAnsi="Lucida Sans Unicode" w:cs="Lucida Sans Unicode"/>
+                          <w:color w:val="1D1C1A"/>
+                        </w:rPr>
+                      </w:pPr>
+                      <w:r>
+                        <w:rPr>
+                          <w:rFonts w:ascii="Lucida Sans Unicode" w:hAnsi="Lucida Sans Unicode" w:cs="Lucida Sans Unicode"/>
+                          <w:color w:val="1D1C1A"/>
+                        </w:rPr>
+                        <w:t xml:space="preserve">There are many features built into </w:t>
+                      </w:r>
+                      <w:proofErr w:type="spellStart"/>
+                      <w:r>
+                        <w:rPr>
+                          <w:rFonts w:ascii="Lucida Sans Unicode" w:hAnsi="Lucida Sans Unicode" w:cs="Lucida Sans Unicode"/>
+                          <w:color w:val="1D1C1A"/>
+                        </w:rPr>
+                        <w:t>FiRFoogle</w:t>
+                      </w:r>
+                      <w:proofErr w:type="spellEnd"/>
+                      <w:r>
+                        <w:rPr>
+                          <w:rFonts w:ascii="Lucida Sans Unicode" w:hAnsi="Lucida Sans Unicode" w:cs="Lucida Sans Unicode"/>
+                          <w:color w:val="1D1C1A"/>
+                        </w:rPr>
+                        <w:t xml:space="preserve"> to enhance the user experience. This guide will introduce you to those and how to most effectively use them.</w:t>
+                      </w:r>
+                    </w:p>
+                  </w:txbxContent>
+                </v:textbox>
+                <w10:wrap type="through" anchorx="page" anchory="page"/>
+              </v:shape>
+            </w:pict>
+          </mc:Fallback>
+        </mc:AlternateContent>
+      </w:r>
+      <w:r>
+        <w:rPr>
+          <w:noProof/>
+        </w:rPr>
+        <mc:AlternateContent>
+          <mc:Choice Requires="wps">
+            <w:drawing>
+              <wp:anchor distT="0" distB="0" distL="114300" distR="114300" simplePos="0" relativeHeight="251672576" behindDoc="0" locked="0" layoutInCell="1" allowOverlap="1" wp14:anchorId="5908D648" wp14:editId="4D3234FB">
                 <wp:simplePos x="0" y="0"/>
                 <wp:positionH relativeFrom="page">
                   <wp:posOffset>749300</wp:posOffset>
@@ -1288,10 +2394,13 @@
         </mc:AlternateContent>
       </w:r>
       <w:r>
+        <w:rPr>
+          <w:noProof/>
+        </w:rPr>
         <mc:AlternateContent>
           <mc:Choice Requires="wps">
             <w:drawing>
-              <wp:anchor distT="0" distB="0" distL="114300" distR="114300" simplePos="0" relativeHeight="251671552" behindDoc="0" locked="0" layoutInCell="1" allowOverlap="1" wp14:anchorId="58C25E20" wp14:editId="33A1DECC">
+              <wp:anchor distT="0" distB="0" distL="114300" distR="114300" simplePos="0" relativeHeight="251671552" behindDoc="0" locked="0" layoutInCell="1" allowOverlap="1" wp14:anchorId="0FD4A3B0" wp14:editId="1A274D50">
                 <wp:simplePos x="0" y="0"/>
                 <wp:positionH relativeFrom="page">
                   <wp:posOffset>685800</wp:posOffset>
@@ -1397,7 +2506,7 @@
           </mc:Choice>
           <mc:Fallback>
             <w:pict>
-              <v:shape id="Text Box 12" o:spid="_x0000_s1031" type="#_x0000_t202" style="position:absolute;margin-left:54pt;margin-top:128.25pt;width:7in;height:55pt;z-index:251671552;visibility:visible;mso-wrap-style:square;mso-height-percent:0;mso-wrap-distance-left:9pt;mso-wrap-distance-top:0;mso-wrap-distance-right:9pt;mso-wrap-distance-bottom:0;mso-position-horizontal:absolute;mso-position-horizontal-relative:page;mso-position-vertical:absolute;mso-position-vertical-relative:page;mso-height-percent:0;mso-height-relative:margin;v-text-anchor:top" o:gfxdata="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" mv:complextextbox="1" filled="f" stroked="f">
+              <v:shape id="Text Box 12" o:spid="_x0000_s1038" type="#_x0000_t202" style="position:absolute;margin-left:54pt;margin-top:128.25pt;width:7in;height:55pt;z-index:251671552;visibility:visible;mso-wrap-style:square;mso-height-percent:0;mso-wrap-distance-left:9pt;mso-wrap-distance-top:0;mso-wrap-distance-right:9pt;mso-wrap-distance-bottom:0;mso-position-horizontal:absolute;mso-position-horizontal-relative:page;mso-position-vertical:absolute;mso-position-vertical-relative:page;mso-height-percent:0;mso-height-relative:margin;v-text-anchor:top" o:gfxdata="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" mv:complextextbox="1" filled="f" stroked="f">
                 <v:textbox>
                   <w:txbxContent>
                     <w:p>
@@ -1436,10 +2545,13 @@
         </mc:AlternateContent>
       </w:r>
       <w:r>
+        <w:rPr>
+          <w:noProof/>
+        </w:rPr>
         <mc:AlternateContent>
           <mc:Choice Requires="wps">
             <w:drawing>
-              <wp:anchor distT="0" distB="0" distL="114300" distR="114300" simplePos="0" relativeHeight="251670528" behindDoc="0" locked="0" layoutInCell="1" allowOverlap="1" wp14:anchorId="60069189" wp14:editId="770A1486">
+              <wp:anchor distT="0" distB="0" distL="114300" distR="114300" simplePos="0" relativeHeight="251670528" behindDoc="0" locked="0" layoutInCell="1" allowOverlap="1" wp14:anchorId="4CC1D24D" wp14:editId="42ADA4D2">
                 <wp:simplePos x="0" y="0"/>
                 <wp:positionH relativeFrom="page">
                   <wp:posOffset>685800</wp:posOffset>
@@ -1546,7 +2658,7 @@
           </mc:Choice>
           <mc:Fallback>
             <w:pict>
-              <v:shape id="Text Box 11" o:spid="_x0000_s1032" type="#_x0000_t202" style="position:absolute;margin-left:54pt;margin-top:58.75pt;width:7in;height:55pt;z-index:251670528;visibility:visible;mso-wrap-style:square;mso-height-percent:0;mso-wrap-distance-left:9pt;mso-wrap-distance-top:0;mso-wrap-distance-right:9pt;mso-wrap-distance-bottom:0;mso-position-horizontal:absolute;mso-position-horizontal-relative:page;mso-position-vertical:absolute;mso-position-vertical-relative:page;mso-height-percent:0;mso-height-relative:margin;v-text-anchor:top" o:gfxdata="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" mv:complextextbox="1" filled="f" stroked="f">
+              <v:shape id="Text Box 11" o:spid="_x0000_s1039" type="#_x0000_t202" style="position:absolute;margin-left:54pt;margin-top:58.75pt;width:7in;height:55pt;z-index:251670528;visibility:visible;mso-wrap-style:square;mso-height-percent:0;mso-wrap-distance-left:9pt;mso-wrap-distance-top:0;mso-wrap-distance-right:9pt;mso-wrap-distance-bottom:0;mso-position-horizontal:absolute;mso-position-horizontal-relative:page;mso-position-vertical:absolute;mso-position-vertical-relative:page;mso-height-percent:0;mso-height-relative:margin;v-text-anchor:top" o:gfxdata="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" mv:complextextbox="1" filled="f" stroked="f">
                 <v:textbox>
                   <w:txbxContent>
                     <w:p>
@@ -1589,11 +2701,2266 @@
         <w:br w:type="page"/>
       </w:r>
       <w:r>
+        <w:rPr>
+          <w:noProof/>
+        </w:rPr>
+        <w:lastRenderedPageBreak/>
+        <w:drawing>
+          <wp:anchor distT="0" distB="0" distL="114300" distR="114300" simplePos="0" relativeHeight="251695104" behindDoc="0" locked="0" layoutInCell="1" allowOverlap="1" wp14:anchorId="5EF2113A" wp14:editId="12B3E652">
+            <wp:simplePos x="0" y="0"/>
+            <wp:positionH relativeFrom="page">
+              <wp:posOffset>1429385</wp:posOffset>
+            </wp:positionH>
+            <wp:positionV relativeFrom="page">
+              <wp:posOffset>6080125</wp:posOffset>
+            </wp:positionV>
+            <wp:extent cx="4913630" cy="2975610"/>
+            <wp:effectExtent l="0" t="0" r="0" b="0"/>
+            <wp:wrapThrough wrapText="bothSides">
+              <wp:wrapPolygon edited="0">
+                <wp:start x="0" y="0"/>
+                <wp:lineTo x="0" y="21388"/>
+                <wp:lineTo x="21438" y="21388"/>
+                <wp:lineTo x="21438" y="0"/>
+                <wp:lineTo x="0" y="0"/>
+              </wp:wrapPolygon>
+            </wp:wrapThrough>
+            <wp:docPr id="28" name="Picture 28"/>
+            <wp:cNvGraphicFramePr>
+              <a:graphicFrameLocks xmlns:a="http://schemas.openxmlformats.org/drawingml/2006/main" noChangeAspect="1"/>
+            </wp:cNvGraphicFramePr>
+            <a:graphic xmlns:a="http://schemas.openxmlformats.org/drawingml/2006/main">
+              <a:graphicData uri="http://schemas.openxmlformats.org/drawingml/2006/picture">
+                <pic:pic xmlns:pic="http://schemas.openxmlformats.org/drawingml/2006/picture">
+                  <pic:nvPicPr>
+                    <pic:cNvPr id="0" name="Screen Shot 2014-12-07 at 12.32.33 AM.png"/>
+                    <pic:cNvPicPr/>
+                  </pic:nvPicPr>
+                  <pic:blipFill>
+                    <a:blip r:embed="rId8">
+                      <a:extLst>
+                        <a:ext uri="{28A0092B-C50C-407E-A947-70E740481C1C}">
+                          <a14:useLocalDpi xmlns:a14="http://schemas.microsoft.com/office/drawing/2010/main" val="0"/>
+                        </a:ext>
+                      </a:extLst>
+                    </a:blip>
+                    <a:stretch>
+                      <a:fillRect/>
+                    </a:stretch>
+                  </pic:blipFill>
+                  <pic:spPr>
+                    <a:xfrm>
+                      <a:off x="0" y="0"/>
+                      <a:ext cx="4913630" cy="2975610"/>
+                    </a:xfrm>
+                    <a:prstGeom prst="rect">
+                      <a:avLst/>
+                    </a:prstGeom>
+                  </pic:spPr>
+                </pic:pic>
+              </a:graphicData>
+            </a:graphic>
+            <wp14:sizeRelH relativeFrom="margin">
+              <wp14:pctWidth>0</wp14:pctWidth>
+            </wp14:sizeRelH>
+            <wp14:sizeRelV relativeFrom="margin">
+              <wp14:pctHeight>0</wp14:pctHeight>
+            </wp14:sizeRelV>
+          </wp:anchor>
+        </w:drawing>
+      </w:r>
+      <w:r>
+        <w:rPr>
+          <w:noProof/>
+        </w:rPr>
+        <w:drawing>
+          <wp:anchor distT="0" distB="0" distL="114300" distR="114300" simplePos="0" relativeHeight="251693056" behindDoc="0" locked="0" layoutInCell="1" allowOverlap="1" wp14:anchorId="1A98E5C2" wp14:editId="73C48039">
+            <wp:simplePos x="0" y="0"/>
+            <wp:positionH relativeFrom="page">
+              <wp:posOffset>1429385</wp:posOffset>
+            </wp:positionH>
+            <wp:positionV relativeFrom="page">
+              <wp:posOffset>1671320</wp:posOffset>
+            </wp:positionV>
+            <wp:extent cx="4913630" cy="2975610"/>
+            <wp:effectExtent l="0" t="0" r="0" b="0"/>
+            <wp:wrapThrough wrapText="bothSides">
+              <wp:wrapPolygon edited="0">
+                <wp:start x="0" y="0"/>
+                <wp:lineTo x="0" y="21388"/>
+                <wp:lineTo x="21438" y="21388"/>
+                <wp:lineTo x="21438" y="0"/>
+                <wp:lineTo x="0" y="0"/>
+              </wp:wrapPolygon>
+            </wp:wrapThrough>
+            <wp:docPr id="27" name="Picture 27"/>
+            <wp:cNvGraphicFramePr>
+              <a:graphicFrameLocks xmlns:a="http://schemas.openxmlformats.org/drawingml/2006/main" noChangeAspect="1"/>
+            </wp:cNvGraphicFramePr>
+            <a:graphic xmlns:a="http://schemas.openxmlformats.org/drawingml/2006/main">
+              <a:graphicData uri="http://schemas.openxmlformats.org/drawingml/2006/picture">
+                <pic:pic xmlns:pic="http://schemas.openxmlformats.org/drawingml/2006/picture">
+                  <pic:nvPicPr>
+                    <pic:cNvPr id="0" name="Screen Shot 2014-12-07 at 12.32.33 AM.png"/>
+                    <pic:cNvPicPr/>
+                  </pic:nvPicPr>
+                  <pic:blipFill>
+                    <a:blip r:embed="rId8">
+                      <a:extLst>
+                        <a:ext uri="{28A0092B-C50C-407E-A947-70E740481C1C}">
+                          <a14:useLocalDpi xmlns:a14="http://schemas.microsoft.com/office/drawing/2010/main" val="0"/>
+                        </a:ext>
+                      </a:extLst>
+                    </a:blip>
+                    <a:stretch>
+                      <a:fillRect/>
+                    </a:stretch>
+                  </pic:blipFill>
+                  <pic:spPr>
+                    <a:xfrm>
+                      <a:off x="0" y="0"/>
+                      <a:ext cx="4913630" cy="2975610"/>
+                    </a:xfrm>
+                    <a:prstGeom prst="rect">
+                      <a:avLst/>
+                    </a:prstGeom>
+                  </pic:spPr>
+                </pic:pic>
+              </a:graphicData>
+            </a:graphic>
+            <wp14:sizeRelH relativeFrom="margin">
+              <wp14:pctWidth>0</wp14:pctWidth>
+            </wp14:sizeRelH>
+            <wp14:sizeRelV relativeFrom="margin">
+              <wp14:pctHeight>0</wp14:pctHeight>
+            </wp14:sizeRelV>
+          </wp:anchor>
+        </w:drawing>
+      </w:r>
+      <w:r>
+        <w:rPr>
+          <w:noProof/>
+        </w:rPr>
+        <mc:AlternateContent>
+          <mc:Choice Requires="wpg">
+            <w:drawing>
+              <wp:anchor distT="0" distB="0" distL="114300" distR="114300" simplePos="0" relativeHeight="251689984" behindDoc="0" locked="0" layoutInCell="1" allowOverlap="1" wp14:anchorId="7DA9D8F8" wp14:editId="395E9C65">
+                <wp:simplePos x="0" y="0"/>
+                <wp:positionH relativeFrom="page">
+                  <wp:posOffset>685800</wp:posOffset>
+                </wp:positionH>
+                <wp:positionV relativeFrom="page">
+                  <wp:posOffset>685800</wp:posOffset>
+                </wp:positionV>
+                <wp:extent cx="6337300" cy="8686800"/>
+                <wp:effectExtent l="0" t="0" r="0" b="0"/>
+                <wp:wrapThrough wrapText="bothSides">
+                  <wp:wrapPolygon edited="0">
+                    <wp:start x="87" y="0"/>
+                    <wp:lineTo x="87" y="21537"/>
+                    <wp:lineTo x="21384" y="21537"/>
+                    <wp:lineTo x="21384" y="0"/>
+                    <wp:lineTo x="87" y="0"/>
+                  </wp:wrapPolygon>
+                </wp:wrapThrough>
+                <wp:docPr id="55" name="Group 55"/>
+                <wp:cNvGraphicFramePr/>
+                <a:graphic xmlns:a="http://schemas.openxmlformats.org/drawingml/2006/main">
+                  <a:graphicData uri="http://schemas.microsoft.com/office/word/2010/wordprocessingGroup">
+                    <wpg:wgp>
+                      <wpg:cNvGrpSpPr/>
+                      <wpg:grpSpPr>
+                        <a:xfrm>
+                          <a:off x="0" y="0"/>
+                          <a:ext cx="6337300" cy="8686800"/>
+                          <a:chOff x="0" y="0"/>
+                          <a:chExt cx="6337300" cy="8686800"/>
+                        </a:xfrm>
+                        <a:extLst>
+                          <a:ext uri="{0CCBE362-F206-4b92-989A-16890622DB6E}">
+                            <ma14:wrappingTextBoxFlag xmlns:ma14="http://schemas.microsoft.com/office/mac/drawingml/2011/main" val="1"/>
+                          </a:ext>
+                        </a:extLst>
+                      </wpg:grpSpPr>
+                      <wps:wsp>
+                        <wps:cNvPr id="23" name="Text Box 23"/>
+                        <wps:cNvSpPr txBox="1"/>
+                        <wps:spPr>
+                          <a:xfrm>
+                            <a:off x="0" y="0"/>
+                            <a:ext cx="6337300" cy="8686800"/>
+                          </a:xfrm>
+                          <a:prstGeom prst="rect">
+                            <a:avLst/>
+                          </a:prstGeom>
+                          <a:noFill/>
+                          <a:ln>
+                            <a:noFill/>
+                          </a:ln>
+                          <a:effectLst/>
+                          <a:extLst>
+                            <a:ext uri="{C572A759-6A51-4108-AA02-DFA0A04FC94B}">
+                              <ma14:wrappingTextBoxFlag xmlns:ma14="http://schemas.microsoft.com/office/mac/drawingml/2011/main" val="1"/>
+                            </a:ext>
+                          </a:extLst>
+                        </wps:spPr>
+                        <wps:style>
+                          <a:lnRef idx="0">
+                            <a:schemeClr val="accent1"/>
+                          </a:lnRef>
+                          <a:fillRef idx="0">
+                            <a:schemeClr val="accent1"/>
+                          </a:fillRef>
+                          <a:effectRef idx="0">
+                            <a:schemeClr val="accent1"/>
+                          </a:effectRef>
+                          <a:fontRef idx="minor">
+                            <a:schemeClr val="dk1"/>
+                          </a:fontRef>
+                        </wps:style>
+                        <wps:bodyPr rot="0" spcFirstLastPara="0" vertOverflow="overflow" horzOverflow="overflow" vert="horz" wrap="square" lIns="91440" tIns="45720" rIns="91440" bIns="45720" numCol="1" spcCol="0" rtlCol="0" fromWordArt="0" anchor="t" anchorCtr="0" forceAA="0" compatLnSpc="1">
+                          <a:prstTxWarp prst="textNoShape">
+                            <a:avLst/>
+                          </a:prstTxWarp>
+                          <a:noAutofit/>
+                        </wps:bodyPr>
+                      </wps:wsp>
+                      <wps:wsp>
+                        <wps:cNvPr id="34" name="Text Box 34"/>
+                        <wps:cNvSpPr txBox="1"/>
+                        <wps:spPr>
+                          <a:xfrm>
+                            <a:off x="91440" y="45720"/>
+                            <a:ext cx="6154420" cy="157480"/>
+                          </a:xfrm>
+                          <a:prstGeom prst="rect">
+                            <a:avLst/>
+                          </a:prstGeom>
+                          <a:noFill/>
+                          <a:ln>
+                            <a:noFill/>
+                          </a:ln>
+                          <a:effectLst/>
+                          <a:extLst>
+                            <a:ext uri="{C572A759-6A51-4108-AA02-DFA0A04FC94B}">
+                              <ma14:wrappingTextBoxFlag xmlns:ma14="http://schemas.microsoft.com/office/mac/drawingml/2011/main"/>
+                            </a:ext>
+                          </a:extLst>
+                        </wps:spPr>
+                        <wps:txbx id="11">
+                          <w:txbxContent>
+                            <w:p>
+                              <w:pPr>
+                                <w:widowControl w:val="0"/>
+                                <w:autoSpaceDE w:val="0"/>
+                                <w:autoSpaceDN w:val="0"/>
+                                <w:adjustRightInd w:val="0"/>
+                                <w:ind w:firstLine="720"/>
+                                <w:rPr>
+                                  <w:rFonts w:ascii="Lucida Sans Unicode" w:hAnsi="Lucida Sans Unicode" w:cs="Lucida Sans Unicode"/>
+                                  <w:color w:val="1D1C1A"/>
+                                  <w:sz w:val="16"/>
+                                  <w:szCs w:val="16"/>
+                                </w:rPr>
+                              </w:pPr>
+                            </w:p>
+                            <w:p>
+                              <w:pPr>
+                                <w:widowControl w:val="0"/>
+                                <w:autoSpaceDE w:val="0"/>
+                                <w:autoSpaceDN w:val="0"/>
+                                <w:adjustRightInd w:val="0"/>
+                                <w:ind w:firstLine="720"/>
+                                <w:rPr>
+                                  <w:rFonts w:ascii="Lucida Sans Unicode" w:hAnsi="Lucida Sans Unicode" w:cs="Lucida Sans Unicode"/>
+                                  <w:color w:val="1D1C1A"/>
+                                </w:rPr>
+                              </w:pPr>
+                              <w:r>
+                                <w:rPr>
+                                  <w:rFonts w:ascii="Lucida Sans Unicode" w:hAnsi="Lucida Sans Unicode" w:cs="Lucida Sans Unicode"/>
+                                  <w:color w:val="1D1C1A"/>
+                                </w:rPr>
+                                <w:t>When the index finishes loading pressing any key will load the search page. To search, type in a search query and press ‘enter’. Searches are not case sensitive.</w:t>
+                              </w:r>
+                            </w:p>
+                            <w:p>
+                              <w:pPr>
+                                <w:widowControl w:val="0"/>
+                                <w:autoSpaceDE w:val="0"/>
+                                <w:autoSpaceDN w:val="0"/>
+                                <w:adjustRightInd w:val="0"/>
+                                <w:ind w:firstLine="720"/>
+                                <w:rPr>
+                                  <w:rFonts w:ascii="Lucida Sans Unicode" w:hAnsi="Lucida Sans Unicode" w:cs="Lucida Sans Unicode"/>
+                                  <w:color w:val="1D1C1A"/>
+                                </w:rPr>
+                              </w:pPr>
+                            </w:p>
+                            <w:p>
+                              <w:pPr>
+                                <w:widowControl w:val="0"/>
+                                <w:autoSpaceDE w:val="0"/>
+                                <w:autoSpaceDN w:val="0"/>
+                                <w:adjustRightInd w:val="0"/>
+                                <w:ind w:firstLine="720"/>
+                                <w:rPr>
+                                  <w:rFonts w:ascii="Lucida Sans Unicode" w:hAnsi="Lucida Sans Unicode" w:cs="Lucida Sans Unicode"/>
+                                  <w:color w:val="1D1C1A"/>
+                                </w:rPr>
+                              </w:pPr>
+                            </w:p>
+                            <w:p>
+                              <w:pPr>
+                                <w:widowControl w:val="0"/>
+                                <w:autoSpaceDE w:val="0"/>
+                                <w:autoSpaceDN w:val="0"/>
+                                <w:adjustRightInd w:val="0"/>
+                                <w:ind w:firstLine="720"/>
+                                <w:rPr>
+                                  <w:rFonts w:ascii="Lucida Sans Unicode" w:hAnsi="Lucida Sans Unicode" w:cs="Lucida Sans Unicode"/>
+                                  <w:color w:val="1D1C1A"/>
+                                </w:rPr>
+                              </w:pPr>
+                            </w:p>
+                            <w:p>
+                              <w:pPr>
+                                <w:widowControl w:val="0"/>
+                                <w:autoSpaceDE w:val="0"/>
+                                <w:autoSpaceDN w:val="0"/>
+                                <w:adjustRightInd w:val="0"/>
+                                <w:ind w:firstLine="720"/>
+                                <w:rPr>
+                                  <w:rFonts w:ascii="Lucida Sans Unicode" w:hAnsi="Lucida Sans Unicode" w:cs="Lucida Sans Unicode"/>
+                                  <w:color w:val="1D1C1A"/>
+                                </w:rPr>
+                              </w:pPr>
+                            </w:p>
+                            <w:p>
+                              <w:pPr>
+                                <w:widowControl w:val="0"/>
+                                <w:autoSpaceDE w:val="0"/>
+                                <w:autoSpaceDN w:val="0"/>
+                                <w:adjustRightInd w:val="0"/>
+                                <w:ind w:firstLine="720"/>
+                                <w:rPr>
+                                  <w:rFonts w:ascii="Lucida Sans Unicode" w:hAnsi="Lucida Sans Unicode" w:cs="Lucida Sans Unicode"/>
+                                  <w:color w:val="1D1C1A"/>
+                                </w:rPr>
+                              </w:pPr>
+                            </w:p>
+                            <w:p>
+                              <w:pPr>
+                                <w:widowControl w:val="0"/>
+                                <w:autoSpaceDE w:val="0"/>
+                                <w:autoSpaceDN w:val="0"/>
+                                <w:adjustRightInd w:val="0"/>
+                                <w:ind w:firstLine="720"/>
+                                <w:rPr>
+                                  <w:rFonts w:ascii="Lucida Sans Unicode" w:hAnsi="Lucida Sans Unicode" w:cs="Lucida Sans Unicode"/>
+                                  <w:color w:val="1D1C1A"/>
+                                </w:rPr>
+                              </w:pPr>
+                            </w:p>
+                            <w:p>
+                              <w:pPr>
+                                <w:widowControl w:val="0"/>
+                                <w:autoSpaceDE w:val="0"/>
+                                <w:autoSpaceDN w:val="0"/>
+                                <w:adjustRightInd w:val="0"/>
+                                <w:ind w:firstLine="720"/>
+                                <w:rPr>
+                                  <w:rFonts w:ascii="Lucida Sans Unicode" w:hAnsi="Lucida Sans Unicode" w:cs="Lucida Sans Unicode"/>
+                                  <w:color w:val="1D1C1A"/>
+                                </w:rPr>
+                              </w:pPr>
+                            </w:p>
+                            <w:p>
+                              <w:pPr>
+                                <w:widowControl w:val="0"/>
+                                <w:autoSpaceDE w:val="0"/>
+                                <w:autoSpaceDN w:val="0"/>
+                                <w:adjustRightInd w:val="0"/>
+                                <w:ind w:firstLine="720"/>
+                                <w:rPr>
+                                  <w:rFonts w:ascii="Lucida Sans Unicode" w:hAnsi="Lucida Sans Unicode" w:cs="Lucida Sans Unicode"/>
+                                  <w:color w:val="1D1C1A"/>
+                                </w:rPr>
+                              </w:pPr>
+                            </w:p>
+                            <w:p>
+                              <w:pPr>
+                                <w:widowControl w:val="0"/>
+                                <w:autoSpaceDE w:val="0"/>
+                                <w:autoSpaceDN w:val="0"/>
+                                <w:adjustRightInd w:val="0"/>
+                                <w:ind w:firstLine="720"/>
+                                <w:rPr>
+                                  <w:rFonts w:ascii="Lucida Sans Unicode" w:hAnsi="Lucida Sans Unicode" w:cs="Lucida Sans Unicode"/>
+                                  <w:color w:val="1D1C1A"/>
+                                </w:rPr>
+                              </w:pPr>
+                            </w:p>
+                            <w:p>
+                              <w:pPr>
+                                <w:widowControl w:val="0"/>
+                                <w:autoSpaceDE w:val="0"/>
+                                <w:autoSpaceDN w:val="0"/>
+                                <w:adjustRightInd w:val="0"/>
+                                <w:ind w:firstLine="720"/>
+                                <w:rPr>
+                                  <w:rFonts w:ascii="Lucida Sans Unicode" w:hAnsi="Lucida Sans Unicode" w:cs="Lucida Sans Unicode"/>
+                                  <w:color w:val="1D1C1A"/>
+                                </w:rPr>
+                              </w:pPr>
+                            </w:p>
+                            <w:p>
+                              <w:pPr>
+                                <w:widowControl w:val="0"/>
+                                <w:autoSpaceDE w:val="0"/>
+                                <w:autoSpaceDN w:val="0"/>
+                                <w:adjustRightInd w:val="0"/>
+                                <w:ind w:firstLine="720"/>
+                                <w:rPr>
+                                  <w:rFonts w:ascii="Lucida Sans Unicode" w:hAnsi="Lucida Sans Unicode" w:cs="Lucida Sans Unicode"/>
+                                  <w:color w:val="1D1C1A"/>
+                                </w:rPr>
+                              </w:pPr>
+                              <w:proofErr w:type="spellStart"/>
+                              <w:r>
+                                <w:rPr>
+                                  <w:rFonts w:ascii="Lucida Sans Unicode" w:hAnsi="Lucida Sans Unicode" w:cs="Lucida Sans Unicode"/>
+                                  <w:color w:val="1D1C1A"/>
+                                </w:rPr>
+                                <w:t>FiRFoogle</w:t>
+                              </w:r>
+                              <w:proofErr w:type="spellEnd"/>
+                              <w:r>
+                                <w:rPr>
+                                  <w:rFonts w:ascii="Lucida Sans Unicode" w:hAnsi="Lucida Sans Unicode" w:cs="Lucida Sans Unicode"/>
+                                  <w:color w:val="1D1C1A"/>
+                                </w:rPr>
+                                <w:t xml:space="preserve"> contains certain query terms that can be used to specify a search. Refer to “Query Parser” on </w:t>
+                              </w:r>
+                              <w:proofErr w:type="gramStart"/>
+                              <w:r>
+                                <w:rPr>
+                                  <w:rFonts w:ascii="Lucida Sans Unicode" w:hAnsi="Lucida Sans Unicode" w:cs="Lucida Sans Unicode"/>
+                                  <w:color w:val="1D1C1A"/>
+                                </w:rPr>
+                                <w:t xml:space="preserve">page </w:t>
+                              </w:r>
+                              <w:r>
+                                <w:rPr>
+                                  <w:rFonts w:ascii="Lucida Sans Unicode" w:hAnsi="Lucida Sans Unicode" w:cs="Lucida Sans Unicode"/>
+                                  <w:color w:val="1D1C1A"/>
+                                  <w:highlight w:val="red"/>
+                                </w:rPr>
+                                <w:t>?</w:t>
+                              </w:r>
+                              <w:proofErr w:type="gramEnd"/>
+                              <w:r>
+                                <w:rPr>
+                                  <w:rFonts w:ascii="Lucida Sans Unicode" w:hAnsi="Lucida Sans Unicode" w:cs="Lucida Sans Unicode"/>
+                                  <w:color w:val="1D1C1A"/>
+                                  <w:highlight w:val="red"/>
+                                </w:rPr>
+                                <w:t>?</w:t>
+                              </w:r>
+                              <w:r>
+                                <w:rPr>
+                                  <w:rFonts w:ascii="Lucida Sans Unicode" w:hAnsi="Lucida Sans Unicode" w:cs="Lucida Sans Unicode"/>
+                                  <w:color w:val="1D1C1A"/>
+                                </w:rPr>
+                                <w:t xml:space="preserve"> </w:t>
+                              </w:r>
+                              <w:proofErr w:type="gramStart"/>
+                              <w:r>
+                                <w:rPr>
+                                  <w:rFonts w:ascii="Lucida Sans Unicode" w:hAnsi="Lucida Sans Unicode" w:cs="Lucida Sans Unicode"/>
+                                  <w:color w:val="1D1C1A"/>
+                                </w:rPr>
+                                <w:t>to</w:t>
+                              </w:r>
+                              <w:proofErr w:type="gramEnd"/>
+                              <w:r>
+                                <w:rPr>
+                                  <w:rFonts w:ascii="Lucida Sans Unicode" w:hAnsi="Lucida Sans Unicode" w:cs="Lucida Sans Unicode"/>
+                                  <w:color w:val="1D1C1A"/>
+                                </w:rPr>
+                                <w:t xml:space="preserve"> learn more about these queries and how to utilize them. </w:t>
+                              </w:r>
+                            </w:p>
+                            <w:p>
+                              <w:pPr>
+                                <w:widowControl w:val="0"/>
+                                <w:autoSpaceDE w:val="0"/>
+                                <w:autoSpaceDN w:val="0"/>
+                                <w:adjustRightInd w:val="0"/>
+                                <w:ind w:firstLine="720"/>
+                                <w:rPr>
+                                  <w:rFonts w:ascii="Lucida Sans Unicode" w:hAnsi="Lucida Sans Unicode" w:cs="Lucida Sans Unicode"/>
+                                  <w:color w:val="1D1C1A"/>
+                                </w:rPr>
+                              </w:pPr>
+                            </w:p>
+                            <w:p>
+                              <w:pPr>
+                                <w:widowControl w:val="0"/>
+                                <w:autoSpaceDE w:val="0"/>
+                                <w:autoSpaceDN w:val="0"/>
+                                <w:adjustRightInd w:val="0"/>
+                                <w:ind w:firstLine="720"/>
+                                <w:rPr>
+                                  <w:rFonts w:ascii="Lucida Sans Unicode" w:hAnsi="Lucida Sans Unicode" w:cs="Lucida Sans Unicode"/>
+                                  <w:color w:val="1D1C1A"/>
+                                </w:rPr>
+                              </w:pPr>
+                              <w:r>
+                                <w:rPr>
+                                  <w:rFonts w:ascii="Lucida Sans Unicode" w:hAnsi="Lucida Sans Unicode" w:cs="Lucida Sans Unicode"/>
+                                  <w:color w:val="1D1C1A"/>
+                                </w:rPr>
+                                <w:t xml:space="preserve">After a search has been entered </w:t>
+                              </w:r>
+                              <w:proofErr w:type="spellStart"/>
+                              <w:r>
+                                <w:rPr>
+                                  <w:rFonts w:ascii="Lucida Sans Unicode" w:hAnsi="Lucida Sans Unicode" w:cs="Lucida Sans Unicode"/>
+                                  <w:color w:val="1D1C1A"/>
+                                </w:rPr>
+                                <w:t>FiRFoogle</w:t>
+                              </w:r>
+                              <w:proofErr w:type="spellEnd"/>
+                              <w:r>
+                                <w:rPr>
+                                  <w:rFonts w:ascii="Lucida Sans Unicode" w:hAnsi="Lucida Sans Unicode" w:cs="Lucida Sans Unicode"/>
+                                  <w:color w:val="1D1C1A"/>
+                                </w:rPr>
+                                <w:t xml:space="preserve"> will display the search results. The results are displayed by relevancy to the search query.</w:t>
+                              </w:r>
+                            </w:p>
+                            <w:p>
+                              <w:pPr>
+                                <w:widowControl w:val="0"/>
+                                <w:autoSpaceDE w:val="0"/>
+                                <w:autoSpaceDN w:val="0"/>
+                                <w:adjustRightInd w:val="0"/>
+                                <w:ind w:firstLine="720"/>
+                                <w:rPr>
+                                  <w:rFonts w:ascii="Lucida Sans Unicode" w:hAnsi="Lucida Sans Unicode" w:cs="Lucida Sans Unicode"/>
+                                  <w:color w:val="1D1C1A"/>
+                                </w:rPr>
+                              </w:pPr>
+                            </w:p>
+                            <w:p>
+                              <w:pPr>
+                                <w:widowControl w:val="0"/>
+                                <w:autoSpaceDE w:val="0"/>
+                                <w:autoSpaceDN w:val="0"/>
+                                <w:adjustRightInd w:val="0"/>
+                                <w:ind w:firstLine="720"/>
+                                <w:rPr>
+                                  <w:rFonts w:ascii="Lucida Sans Unicode" w:hAnsi="Lucida Sans Unicode" w:cs="Lucida Sans Unicode"/>
+                                  <w:color w:val="1D1C1A"/>
+                                </w:rPr>
+                              </w:pPr>
+                            </w:p>
+                            <w:p>
+                              <w:pPr>
+                                <w:widowControl w:val="0"/>
+                                <w:autoSpaceDE w:val="0"/>
+                                <w:autoSpaceDN w:val="0"/>
+                                <w:adjustRightInd w:val="0"/>
+                                <w:ind w:firstLine="720"/>
+                                <w:rPr>
+                                  <w:rFonts w:ascii="Lucida Sans Unicode" w:hAnsi="Lucida Sans Unicode" w:cs="Lucida Sans Unicode"/>
+                                  <w:color w:val="1D1C1A"/>
+                                </w:rPr>
+                              </w:pPr>
+                              <w:r>
+                                <w:rPr>
+                                  <w:rFonts w:ascii="Lucida Sans Unicode" w:hAnsi="Lucida Sans Unicode" w:cs="Lucida Sans Unicode"/>
+                                  <w:color w:val="1D1C1A"/>
+                                </w:rPr>
+                                <w:t xml:space="preserve"> </w:t>
+                              </w:r>
+                            </w:p>
+                            <w:p>
+                              <w:pPr>
+                                <w:widowControl w:val="0"/>
+                                <w:autoSpaceDE w:val="0"/>
+                                <w:autoSpaceDN w:val="0"/>
+                                <w:adjustRightInd w:val="0"/>
+                                <w:ind w:firstLine="720"/>
+                                <w:rPr>
+                                  <w:rFonts w:ascii="Lucida Sans Unicode" w:hAnsi="Lucida Sans Unicode" w:cs="Lucida Sans Unicode"/>
+                                  <w:color w:val="1D1C1A"/>
+                                </w:rPr>
+                              </w:pPr>
+                            </w:p>
+                            <w:p>
+                              <w:pPr>
+                                <w:widowControl w:val="0"/>
+                                <w:autoSpaceDE w:val="0"/>
+                                <w:autoSpaceDN w:val="0"/>
+                                <w:adjustRightInd w:val="0"/>
+                                <w:ind w:firstLine="720"/>
+                                <w:rPr>
+                                  <w:rFonts w:ascii="Lucida Sans Unicode" w:hAnsi="Lucida Sans Unicode" w:cs="Lucida Sans Unicode"/>
+                                  <w:color w:val="1D1C1A"/>
+                                </w:rPr>
+                              </w:pPr>
+                            </w:p>
+                          </w:txbxContent>
+                        </wps:txbx>
+                        <wps:bodyPr rot="0" spcFirstLastPara="0" vertOverflow="overflow" horzOverflow="overflow" vert="horz" wrap="square" lIns="0" tIns="0" rIns="0" bIns="0" numCol="1" spcCol="0" rtlCol="0" fromWordArt="0" anchor="t" anchorCtr="0" forceAA="0" compatLnSpc="1">
+                          <a:prstTxWarp prst="textNoShape">
+                            <a:avLst/>
+                          </a:prstTxWarp>
+                          <a:noAutofit/>
+                        </wps:bodyPr>
+                      </wps:wsp>
+                      <wps:wsp>
+                        <wps:cNvPr id="35" name="Text Box 35"/>
+                        <wps:cNvSpPr txBox="1"/>
+                        <wps:spPr>
+                          <a:xfrm>
+                            <a:off x="91440" y="201930"/>
+                            <a:ext cx="6154420" cy="703580"/>
+                          </a:xfrm>
+                          <a:prstGeom prst="rect">
+                            <a:avLst/>
+                          </a:prstGeom>
+                          <a:noFill/>
+                          <a:ln>
+                            <a:noFill/>
+                          </a:ln>
+                          <a:effectLst/>
+                          <a:extLst>
+                            <a:ext uri="{C572A759-6A51-4108-AA02-DFA0A04FC94B}">
+                              <ma14:wrappingTextBoxFlag xmlns:ma14="http://schemas.microsoft.com/office/mac/drawingml/2011/main"/>
+                            </a:ext>
+                          </a:extLst>
+                        </wps:spPr>
+                        <wps:linkedTxbx id="11" seq="1"/>
+                        <wps:bodyPr rot="0" spcFirstLastPara="0" vertOverflow="overflow" horzOverflow="overflow" vert="horz" wrap="square" lIns="0" tIns="0" rIns="0" bIns="0" numCol="1" spcCol="0" rtlCol="0" fromWordArt="0" anchor="t" anchorCtr="0" forceAA="0" compatLnSpc="1">
+                          <a:prstTxWarp prst="textNoShape">
+                            <a:avLst/>
+                          </a:prstTxWarp>
+                          <a:noAutofit/>
+                        </wps:bodyPr>
+                      </wps:wsp>
+                      <wps:wsp>
+                        <wps:cNvPr id="36" name="Text Box 36"/>
+                        <wps:cNvSpPr txBox="1"/>
+                        <wps:spPr>
+                          <a:xfrm>
+                            <a:off x="91440" y="904240"/>
+                            <a:ext cx="537845" cy="235585"/>
+                          </a:xfrm>
+                          <a:prstGeom prst="rect">
+                            <a:avLst/>
+                          </a:prstGeom>
+                          <a:noFill/>
+                          <a:ln>
+                            <a:noFill/>
+                          </a:ln>
+                          <a:effectLst/>
+                          <a:extLst>
+                            <a:ext uri="{C572A759-6A51-4108-AA02-DFA0A04FC94B}">
+                              <ma14:wrappingTextBoxFlag xmlns:ma14="http://schemas.microsoft.com/office/mac/drawingml/2011/main"/>
+                            </a:ext>
+                          </a:extLst>
+                        </wps:spPr>
+                        <wps:linkedTxbx id="11" seq="2"/>
+                        <wps:bodyPr rot="0" spcFirstLastPara="0" vertOverflow="overflow" horzOverflow="overflow" vert="horz" wrap="square" lIns="0" tIns="0" rIns="0" bIns="0" numCol="1" spcCol="0" rtlCol="0" fromWordArt="0" anchor="t" anchorCtr="0" forceAA="0" compatLnSpc="1">
+                          <a:prstTxWarp prst="textNoShape">
+                            <a:avLst/>
+                          </a:prstTxWarp>
+                          <a:noAutofit/>
+                        </wps:bodyPr>
+                      </wps:wsp>
+                      <wps:wsp>
+                        <wps:cNvPr id="37" name="Text Box 37"/>
+                        <wps:cNvSpPr txBox="1"/>
+                        <wps:spPr>
+                          <a:xfrm>
+                            <a:off x="91440" y="1138555"/>
+                            <a:ext cx="537845" cy="235585"/>
+                          </a:xfrm>
+                          <a:prstGeom prst="rect">
+                            <a:avLst/>
+                          </a:prstGeom>
+                          <a:noFill/>
+                          <a:ln>
+                            <a:noFill/>
+                          </a:ln>
+                          <a:effectLst/>
+                          <a:extLst>
+                            <a:ext uri="{C572A759-6A51-4108-AA02-DFA0A04FC94B}">
+                              <ma14:wrappingTextBoxFlag xmlns:ma14="http://schemas.microsoft.com/office/mac/drawingml/2011/main"/>
+                            </a:ext>
+                          </a:extLst>
+                        </wps:spPr>
+                        <wps:linkedTxbx id="11" seq="3"/>
+                        <wps:bodyPr rot="0" spcFirstLastPara="0" vertOverflow="overflow" horzOverflow="overflow" vert="horz" wrap="square" lIns="0" tIns="0" rIns="0" bIns="0" numCol="1" spcCol="0" rtlCol="0" fromWordArt="0" anchor="t" anchorCtr="0" forceAA="0" compatLnSpc="1">
+                          <a:prstTxWarp prst="textNoShape">
+                            <a:avLst/>
+                          </a:prstTxWarp>
+                          <a:noAutofit/>
+                        </wps:bodyPr>
+                      </wps:wsp>
+                      <wps:wsp>
+                        <wps:cNvPr id="38" name="Text Box 38"/>
+                        <wps:cNvSpPr txBox="1"/>
+                        <wps:spPr>
+                          <a:xfrm>
+                            <a:off x="91440" y="1372870"/>
+                            <a:ext cx="537845" cy="235585"/>
+                          </a:xfrm>
+                          <a:prstGeom prst="rect">
+                            <a:avLst/>
+                          </a:prstGeom>
+                          <a:noFill/>
+                          <a:ln>
+                            <a:noFill/>
+                          </a:ln>
+                          <a:effectLst/>
+                          <a:extLst>
+                            <a:ext uri="{C572A759-6A51-4108-AA02-DFA0A04FC94B}">
+                              <ma14:wrappingTextBoxFlag xmlns:ma14="http://schemas.microsoft.com/office/mac/drawingml/2011/main"/>
+                            </a:ext>
+                          </a:extLst>
+                        </wps:spPr>
+                        <wps:linkedTxbx id="11" seq="4"/>
+                        <wps:bodyPr rot="0" spcFirstLastPara="0" vertOverflow="overflow" horzOverflow="overflow" vert="horz" wrap="square" lIns="0" tIns="0" rIns="0" bIns="0" numCol="1" spcCol="0" rtlCol="0" fromWordArt="0" anchor="t" anchorCtr="0" forceAA="0" compatLnSpc="1">
+                          <a:prstTxWarp prst="textNoShape">
+                            <a:avLst/>
+                          </a:prstTxWarp>
+                          <a:noAutofit/>
+                        </wps:bodyPr>
+                      </wps:wsp>
+                      <wps:wsp>
+                        <wps:cNvPr id="39" name="Text Box 39"/>
+                        <wps:cNvSpPr txBox="1"/>
+                        <wps:spPr>
+                          <a:xfrm>
+                            <a:off x="91440" y="1607185"/>
+                            <a:ext cx="537845" cy="234950"/>
+                          </a:xfrm>
+                          <a:prstGeom prst="rect">
+                            <a:avLst/>
+                          </a:prstGeom>
+                          <a:noFill/>
+                          <a:ln>
+                            <a:noFill/>
+                          </a:ln>
+                          <a:effectLst/>
+                          <a:extLst>
+                            <a:ext uri="{C572A759-6A51-4108-AA02-DFA0A04FC94B}">
+                              <ma14:wrappingTextBoxFlag xmlns:ma14="http://schemas.microsoft.com/office/mac/drawingml/2011/main"/>
+                            </a:ext>
+                          </a:extLst>
+                        </wps:spPr>
+                        <wps:linkedTxbx id="11" seq="5"/>
+                        <wps:bodyPr rot="0" spcFirstLastPara="0" vertOverflow="overflow" horzOverflow="overflow" vert="horz" wrap="square" lIns="0" tIns="0" rIns="0" bIns="0" numCol="1" spcCol="0" rtlCol="0" fromWordArt="0" anchor="t" anchorCtr="0" forceAA="0" compatLnSpc="1">
+                          <a:prstTxWarp prst="textNoShape">
+                            <a:avLst/>
+                          </a:prstTxWarp>
+                          <a:noAutofit/>
+                        </wps:bodyPr>
+                      </wps:wsp>
+                      <wps:wsp>
+                        <wps:cNvPr id="40" name="Text Box 40"/>
+                        <wps:cNvSpPr txBox="1"/>
+                        <wps:spPr>
+                          <a:xfrm>
+                            <a:off x="91440" y="1840865"/>
+                            <a:ext cx="537845" cy="235585"/>
+                          </a:xfrm>
+                          <a:prstGeom prst="rect">
+                            <a:avLst/>
+                          </a:prstGeom>
+                          <a:noFill/>
+                          <a:ln>
+                            <a:noFill/>
+                          </a:ln>
+                          <a:effectLst/>
+                          <a:extLst>
+                            <a:ext uri="{C572A759-6A51-4108-AA02-DFA0A04FC94B}">
+                              <ma14:wrappingTextBoxFlag xmlns:ma14="http://schemas.microsoft.com/office/mac/drawingml/2011/main"/>
+                            </a:ext>
+                          </a:extLst>
+                        </wps:spPr>
+                        <wps:linkedTxbx id="11" seq="6"/>
+                        <wps:bodyPr rot="0" spcFirstLastPara="0" vertOverflow="overflow" horzOverflow="overflow" vert="horz" wrap="square" lIns="0" tIns="0" rIns="0" bIns="0" numCol="1" spcCol="0" rtlCol="0" fromWordArt="0" anchor="t" anchorCtr="0" forceAA="0" compatLnSpc="1">
+                          <a:prstTxWarp prst="textNoShape">
+                            <a:avLst/>
+                          </a:prstTxWarp>
+                          <a:noAutofit/>
+                        </wps:bodyPr>
+                      </wps:wsp>
+                      <wps:wsp>
+                        <wps:cNvPr id="41" name="Text Box 41"/>
+                        <wps:cNvSpPr txBox="1"/>
+                        <wps:spPr>
+                          <a:xfrm>
+                            <a:off x="91440" y="2075180"/>
+                            <a:ext cx="537845" cy="235585"/>
+                          </a:xfrm>
+                          <a:prstGeom prst="rect">
+                            <a:avLst/>
+                          </a:prstGeom>
+                          <a:noFill/>
+                          <a:ln>
+                            <a:noFill/>
+                          </a:ln>
+                          <a:effectLst/>
+                          <a:extLst>
+                            <a:ext uri="{C572A759-6A51-4108-AA02-DFA0A04FC94B}">
+                              <ma14:wrappingTextBoxFlag xmlns:ma14="http://schemas.microsoft.com/office/mac/drawingml/2011/main"/>
+                            </a:ext>
+                          </a:extLst>
+                        </wps:spPr>
+                        <wps:linkedTxbx id="11" seq="7"/>
+                        <wps:bodyPr rot="0" spcFirstLastPara="0" vertOverflow="overflow" horzOverflow="overflow" vert="horz" wrap="square" lIns="0" tIns="0" rIns="0" bIns="0" numCol="1" spcCol="0" rtlCol="0" fromWordArt="0" anchor="t" anchorCtr="0" forceAA="0" compatLnSpc="1">
+                          <a:prstTxWarp prst="textNoShape">
+                            <a:avLst/>
+                          </a:prstTxWarp>
+                          <a:noAutofit/>
+                        </wps:bodyPr>
+                      </wps:wsp>
+                      <wps:wsp>
+                        <wps:cNvPr id="42" name="Text Box 42"/>
+                        <wps:cNvSpPr txBox="1"/>
+                        <wps:spPr>
+                          <a:xfrm>
+                            <a:off x="91440" y="2309495"/>
+                            <a:ext cx="537845" cy="235585"/>
+                          </a:xfrm>
+                          <a:prstGeom prst="rect">
+                            <a:avLst/>
+                          </a:prstGeom>
+                          <a:noFill/>
+                          <a:ln>
+                            <a:noFill/>
+                          </a:ln>
+                          <a:effectLst/>
+                          <a:extLst>
+                            <a:ext uri="{C572A759-6A51-4108-AA02-DFA0A04FC94B}">
+                              <ma14:wrappingTextBoxFlag xmlns:ma14="http://schemas.microsoft.com/office/mac/drawingml/2011/main"/>
+                            </a:ext>
+                          </a:extLst>
+                        </wps:spPr>
+                        <wps:linkedTxbx id="11" seq="8"/>
+                        <wps:bodyPr rot="0" spcFirstLastPara="0" vertOverflow="overflow" horzOverflow="overflow" vert="horz" wrap="square" lIns="0" tIns="0" rIns="0" bIns="0" numCol="1" spcCol="0" rtlCol="0" fromWordArt="0" anchor="t" anchorCtr="0" forceAA="0" compatLnSpc="1">
+                          <a:prstTxWarp prst="textNoShape">
+                            <a:avLst/>
+                          </a:prstTxWarp>
+                          <a:noAutofit/>
+                        </wps:bodyPr>
+                      </wps:wsp>
+                      <wps:wsp>
+                        <wps:cNvPr id="43" name="Text Box 43"/>
+                        <wps:cNvSpPr txBox="1"/>
+                        <wps:spPr>
+                          <a:xfrm>
+                            <a:off x="91440" y="2543810"/>
+                            <a:ext cx="537845" cy="235585"/>
+                          </a:xfrm>
+                          <a:prstGeom prst="rect">
+                            <a:avLst/>
+                          </a:prstGeom>
+                          <a:noFill/>
+                          <a:ln>
+                            <a:noFill/>
+                          </a:ln>
+                          <a:effectLst/>
+                          <a:extLst>
+                            <a:ext uri="{C572A759-6A51-4108-AA02-DFA0A04FC94B}">
+                              <ma14:wrappingTextBoxFlag xmlns:ma14="http://schemas.microsoft.com/office/mac/drawingml/2011/main"/>
+                            </a:ext>
+                          </a:extLst>
+                        </wps:spPr>
+                        <wps:linkedTxbx id="11" seq="9"/>
+                        <wps:bodyPr rot="0" spcFirstLastPara="0" vertOverflow="overflow" horzOverflow="overflow" vert="horz" wrap="square" lIns="0" tIns="0" rIns="0" bIns="0" numCol="1" spcCol="0" rtlCol="0" fromWordArt="0" anchor="t" anchorCtr="0" forceAA="0" compatLnSpc="1">
+                          <a:prstTxWarp prst="textNoShape">
+                            <a:avLst/>
+                          </a:prstTxWarp>
+                          <a:noAutofit/>
+                        </wps:bodyPr>
+                      </wps:wsp>
+                      <wps:wsp>
+                        <wps:cNvPr id="44" name="Text Box 44"/>
+                        <wps:cNvSpPr txBox="1"/>
+                        <wps:spPr>
+                          <a:xfrm>
+                            <a:off x="91440" y="2778125"/>
+                            <a:ext cx="537845" cy="234950"/>
+                          </a:xfrm>
+                          <a:prstGeom prst="rect">
+                            <a:avLst/>
+                          </a:prstGeom>
+                          <a:noFill/>
+                          <a:ln>
+                            <a:noFill/>
+                          </a:ln>
+                          <a:effectLst/>
+                          <a:extLst>
+                            <a:ext uri="{C572A759-6A51-4108-AA02-DFA0A04FC94B}">
+                              <ma14:wrappingTextBoxFlag xmlns:ma14="http://schemas.microsoft.com/office/mac/drawingml/2011/main"/>
+                            </a:ext>
+                          </a:extLst>
+                        </wps:spPr>
+                        <wps:linkedTxbx id="11" seq="10"/>
+                        <wps:bodyPr rot="0" spcFirstLastPara="0" vertOverflow="overflow" horzOverflow="overflow" vert="horz" wrap="square" lIns="0" tIns="0" rIns="0" bIns="0" numCol="1" spcCol="0" rtlCol="0" fromWordArt="0" anchor="t" anchorCtr="0" forceAA="0" compatLnSpc="1">
+                          <a:prstTxWarp prst="textNoShape">
+                            <a:avLst/>
+                          </a:prstTxWarp>
+                          <a:noAutofit/>
+                        </wps:bodyPr>
+                      </wps:wsp>
+                      <wps:wsp>
+                        <wps:cNvPr id="45" name="Text Box 45"/>
+                        <wps:cNvSpPr txBox="1"/>
+                        <wps:spPr>
+                          <a:xfrm>
+                            <a:off x="91440" y="3011805"/>
+                            <a:ext cx="537845" cy="235585"/>
+                          </a:xfrm>
+                          <a:prstGeom prst="rect">
+                            <a:avLst/>
+                          </a:prstGeom>
+                          <a:noFill/>
+                          <a:ln>
+                            <a:noFill/>
+                          </a:ln>
+                          <a:effectLst/>
+                          <a:extLst>
+                            <a:ext uri="{C572A759-6A51-4108-AA02-DFA0A04FC94B}">
+                              <ma14:wrappingTextBoxFlag xmlns:ma14="http://schemas.microsoft.com/office/mac/drawingml/2011/main"/>
+                            </a:ext>
+                          </a:extLst>
+                        </wps:spPr>
+                        <wps:linkedTxbx id="11" seq="11"/>
+                        <wps:bodyPr rot="0" spcFirstLastPara="0" vertOverflow="overflow" horzOverflow="overflow" vert="horz" wrap="square" lIns="0" tIns="0" rIns="0" bIns="0" numCol="1" spcCol="0" rtlCol="0" fromWordArt="0" anchor="t" anchorCtr="0" forceAA="0" compatLnSpc="1">
+                          <a:prstTxWarp prst="textNoShape">
+                            <a:avLst/>
+                          </a:prstTxWarp>
+                          <a:noAutofit/>
+                        </wps:bodyPr>
+                      </wps:wsp>
+                      <wps:wsp>
+                        <wps:cNvPr id="46" name="Text Box 46"/>
+                        <wps:cNvSpPr txBox="1"/>
+                        <wps:spPr>
+                          <a:xfrm>
+                            <a:off x="91440" y="3948430"/>
+                            <a:ext cx="6154420" cy="235585"/>
+                          </a:xfrm>
+                          <a:prstGeom prst="rect">
+                            <a:avLst/>
+                          </a:prstGeom>
+                          <a:noFill/>
+                          <a:ln>
+                            <a:noFill/>
+                          </a:ln>
+                          <a:effectLst/>
+                          <a:extLst>
+                            <a:ext uri="{C572A759-6A51-4108-AA02-DFA0A04FC94B}">
+                              <ma14:wrappingTextBoxFlag xmlns:ma14="http://schemas.microsoft.com/office/mac/drawingml/2011/main"/>
+                            </a:ext>
+                          </a:extLst>
+                        </wps:spPr>
+                        <wps:linkedTxbx id="11" seq="12"/>
+                        <wps:bodyPr rot="0" spcFirstLastPara="0" vertOverflow="overflow" horzOverflow="overflow" vert="horz" wrap="square" lIns="0" tIns="0" rIns="0" bIns="0" numCol="1" spcCol="0" rtlCol="0" fromWordArt="0" anchor="t" anchorCtr="0" forceAA="0" compatLnSpc="1">
+                          <a:prstTxWarp prst="textNoShape">
+                            <a:avLst/>
+                          </a:prstTxWarp>
+                          <a:noAutofit/>
+                        </wps:bodyPr>
+                      </wps:wsp>
+                      <wps:wsp>
+                        <wps:cNvPr id="47" name="Text Box 47"/>
+                        <wps:cNvSpPr txBox="1"/>
+                        <wps:spPr>
+                          <a:xfrm>
+                            <a:off x="91440" y="4182745"/>
+                            <a:ext cx="6154420" cy="469900"/>
+                          </a:xfrm>
+                          <a:prstGeom prst="rect">
+                            <a:avLst/>
+                          </a:prstGeom>
+                          <a:noFill/>
+                          <a:ln>
+                            <a:noFill/>
+                          </a:ln>
+                          <a:effectLst/>
+                          <a:extLst>
+                            <a:ext uri="{C572A759-6A51-4108-AA02-DFA0A04FC94B}">
+                              <ma14:wrappingTextBoxFlag xmlns:ma14="http://schemas.microsoft.com/office/mac/drawingml/2011/main"/>
+                            </a:ext>
+                          </a:extLst>
+                        </wps:spPr>
+                        <wps:linkedTxbx id="11" seq="13"/>
+                        <wps:bodyPr rot="0" spcFirstLastPara="0" vertOverflow="overflow" horzOverflow="overflow" vert="horz" wrap="square" lIns="0" tIns="0" rIns="0" bIns="0" numCol="1" spcCol="0" rtlCol="0" fromWordArt="0" anchor="t" anchorCtr="0" forceAA="0" compatLnSpc="1">
+                          <a:prstTxWarp prst="textNoShape">
+                            <a:avLst/>
+                          </a:prstTxWarp>
+                          <a:noAutofit/>
+                        </wps:bodyPr>
+                      </wps:wsp>
+                      <wps:wsp>
+                        <wps:cNvPr id="48" name="Text Box 48"/>
+                        <wps:cNvSpPr txBox="1"/>
+                        <wps:spPr>
+                          <a:xfrm>
+                            <a:off x="91440" y="4651375"/>
+                            <a:ext cx="6154420" cy="235585"/>
+                          </a:xfrm>
+                          <a:prstGeom prst="rect">
+                            <a:avLst/>
+                          </a:prstGeom>
+                          <a:noFill/>
+                          <a:ln>
+                            <a:noFill/>
+                          </a:ln>
+                          <a:effectLst/>
+                          <a:extLst>
+                            <a:ext uri="{C572A759-6A51-4108-AA02-DFA0A04FC94B}">
+                              <ma14:wrappingTextBoxFlag xmlns:ma14="http://schemas.microsoft.com/office/mac/drawingml/2011/main"/>
+                            </a:ext>
+                          </a:extLst>
+                        </wps:spPr>
+                        <wps:linkedTxbx id="11" seq="14"/>
+                        <wps:bodyPr rot="0" spcFirstLastPara="0" vertOverflow="overflow" horzOverflow="overflow" vert="horz" wrap="square" lIns="0" tIns="0" rIns="0" bIns="0" numCol="1" spcCol="0" rtlCol="0" fromWordArt="0" anchor="t" anchorCtr="0" forceAA="0" compatLnSpc="1">
+                          <a:prstTxWarp prst="textNoShape">
+                            <a:avLst/>
+                          </a:prstTxWarp>
+                          <a:noAutofit/>
+                        </wps:bodyPr>
+                      </wps:wsp>
+                      <wps:wsp>
+                        <wps:cNvPr id="49" name="Text Box 49"/>
+                        <wps:cNvSpPr txBox="1"/>
+                        <wps:spPr>
+                          <a:xfrm>
+                            <a:off x="91440" y="4885690"/>
+                            <a:ext cx="6154420" cy="469265"/>
+                          </a:xfrm>
+                          <a:prstGeom prst="rect">
+                            <a:avLst/>
+                          </a:prstGeom>
+                          <a:noFill/>
+                          <a:ln>
+                            <a:noFill/>
+                          </a:ln>
+                          <a:effectLst/>
+                          <a:extLst>
+                            <a:ext uri="{C572A759-6A51-4108-AA02-DFA0A04FC94B}">
+                              <ma14:wrappingTextBoxFlag xmlns:ma14="http://schemas.microsoft.com/office/mac/drawingml/2011/main"/>
+                            </a:ext>
+                          </a:extLst>
+                        </wps:spPr>
+                        <wps:linkedTxbx id="11" seq="15"/>
+                        <wps:bodyPr rot="0" spcFirstLastPara="0" vertOverflow="overflow" horzOverflow="overflow" vert="horz" wrap="square" lIns="0" tIns="0" rIns="0" bIns="0" numCol="1" spcCol="0" rtlCol="0" fromWordArt="0" anchor="t" anchorCtr="0" forceAA="0" compatLnSpc="1">
+                          <a:prstTxWarp prst="textNoShape">
+                            <a:avLst/>
+                          </a:prstTxWarp>
+                          <a:noAutofit/>
+                        </wps:bodyPr>
+                      </wps:wsp>
+                      <wps:wsp>
+                        <wps:cNvPr id="50" name="Text Box 50"/>
+                        <wps:cNvSpPr txBox="1"/>
+                        <wps:spPr>
+                          <a:xfrm>
+                            <a:off x="91440" y="5353685"/>
+                            <a:ext cx="537845" cy="235585"/>
+                          </a:xfrm>
+                          <a:prstGeom prst="rect">
+                            <a:avLst/>
+                          </a:prstGeom>
+                          <a:noFill/>
+                          <a:ln>
+                            <a:noFill/>
+                          </a:ln>
+                          <a:effectLst/>
+                          <a:extLst>
+                            <a:ext uri="{C572A759-6A51-4108-AA02-DFA0A04FC94B}">
+                              <ma14:wrappingTextBoxFlag xmlns:ma14="http://schemas.microsoft.com/office/mac/drawingml/2011/main"/>
+                            </a:ext>
+                          </a:extLst>
+                        </wps:spPr>
+                        <wps:linkedTxbx id="11" seq="16"/>
+                        <wps:bodyPr rot="0" spcFirstLastPara="0" vertOverflow="overflow" horzOverflow="overflow" vert="horz" wrap="square" lIns="0" tIns="0" rIns="0" bIns="0" numCol="1" spcCol="0" rtlCol="0" fromWordArt="0" anchor="t" anchorCtr="0" forceAA="0" compatLnSpc="1">
+                          <a:prstTxWarp prst="textNoShape">
+                            <a:avLst/>
+                          </a:prstTxWarp>
+                          <a:noAutofit/>
+                        </wps:bodyPr>
+                      </wps:wsp>
+                      <wps:wsp>
+                        <wps:cNvPr id="51" name="Text Box 51"/>
+                        <wps:cNvSpPr txBox="1"/>
+                        <wps:spPr>
+                          <a:xfrm>
+                            <a:off x="91440" y="5588000"/>
+                            <a:ext cx="537845" cy="235585"/>
+                          </a:xfrm>
+                          <a:prstGeom prst="rect">
+                            <a:avLst/>
+                          </a:prstGeom>
+                          <a:noFill/>
+                          <a:ln>
+                            <a:noFill/>
+                          </a:ln>
+                          <a:effectLst/>
+                          <a:extLst>
+                            <a:ext uri="{C572A759-6A51-4108-AA02-DFA0A04FC94B}">
+                              <ma14:wrappingTextBoxFlag xmlns:ma14="http://schemas.microsoft.com/office/mac/drawingml/2011/main"/>
+                            </a:ext>
+                          </a:extLst>
+                        </wps:spPr>
+                        <wps:linkedTxbx id="11" seq="17"/>
+                        <wps:bodyPr rot="0" spcFirstLastPara="0" vertOverflow="overflow" horzOverflow="overflow" vert="horz" wrap="square" lIns="0" tIns="0" rIns="0" bIns="0" numCol="1" spcCol="0" rtlCol="0" fromWordArt="0" anchor="t" anchorCtr="0" forceAA="0" compatLnSpc="1">
+                          <a:prstTxWarp prst="textNoShape">
+                            <a:avLst/>
+                          </a:prstTxWarp>
+                          <a:noAutofit/>
+                        </wps:bodyPr>
+                      </wps:wsp>
+                      <wps:wsp>
+                        <wps:cNvPr id="52" name="Text Box 52"/>
+                        <wps:cNvSpPr txBox="1"/>
+                        <wps:spPr>
+                          <a:xfrm>
+                            <a:off x="91440" y="5822315"/>
+                            <a:ext cx="537845" cy="235585"/>
+                          </a:xfrm>
+                          <a:prstGeom prst="rect">
+                            <a:avLst/>
+                          </a:prstGeom>
+                          <a:noFill/>
+                          <a:ln>
+                            <a:noFill/>
+                          </a:ln>
+                          <a:effectLst/>
+                          <a:extLst>
+                            <a:ext uri="{C572A759-6A51-4108-AA02-DFA0A04FC94B}">
+                              <ma14:wrappingTextBoxFlag xmlns:ma14="http://schemas.microsoft.com/office/mac/drawingml/2011/main"/>
+                            </a:ext>
+                          </a:extLst>
+                        </wps:spPr>
+                        <wps:linkedTxbx id="11" seq="18"/>
+                        <wps:bodyPr rot="0" spcFirstLastPara="0" vertOverflow="overflow" horzOverflow="overflow" vert="horz" wrap="square" lIns="0" tIns="0" rIns="0" bIns="0" numCol="1" spcCol="0" rtlCol="0" fromWordArt="0" anchor="t" anchorCtr="0" forceAA="0" compatLnSpc="1">
+                          <a:prstTxWarp prst="textNoShape">
+                            <a:avLst/>
+                          </a:prstTxWarp>
+                          <a:noAutofit/>
+                        </wps:bodyPr>
+                      </wps:wsp>
+                      <wps:wsp>
+                        <wps:cNvPr id="53" name="Text Box 53"/>
+                        <wps:cNvSpPr txBox="1"/>
+                        <wps:spPr>
+                          <a:xfrm>
+                            <a:off x="91440" y="6056630"/>
+                            <a:ext cx="537845" cy="234950"/>
+                          </a:xfrm>
+                          <a:prstGeom prst="rect">
+                            <a:avLst/>
+                          </a:prstGeom>
+                          <a:noFill/>
+                          <a:ln>
+                            <a:noFill/>
+                          </a:ln>
+                          <a:effectLst/>
+                          <a:extLst>
+                            <a:ext uri="{C572A759-6A51-4108-AA02-DFA0A04FC94B}">
+                              <ma14:wrappingTextBoxFlag xmlns:ma14="http://schemas.microsoft.com/office/mac/drawingml/2011/main"/>
+                            </a:ext>
+                          </a:extLst>
+                        </wps:spPr>
+                        <wps:linkedTxbx id="11" seq="19"/>
+                        <wps:bodyPr rot="0" spcFirstLastPara="0" vertOverflow="overflow" horzOverflow="overflow" vert="horz" wrap="square" lIns="0" tIns="0" rIns="0" bIns="0" numCol="1" spcCol="0" rtlCol="0" fromWordArt="0" anchor="t" anchorCtr="0" forceAA="0" compatLnSpc="1">
+                          <a:prstTxWarp prst="textNoShape">
+                            <a:avLst/>
+                          </a:prstTxWarp>
+                          <a:noAutofit/>
+                        </wps:bodyPr>
+                      </wps:wsp>
+                      <wps:wsp>
+                        <wps:cNvPr id="54" name="Text Box 54"/>
+                        <wps:cNvSpPr txBox="1"/>
+                        <wps:spPr>
+                          <a:xfrm>
+                            <a:off x="91440" y="6290310"/>
+                            <a:ext cx="537845" cy="235585"/>
+                          </a:xfrm>
+                          <a:prstGeom prst="rect">
+                            <a:avLst/>
+                          </a:prstGeom>
+                          <a:noFill/>
+                          <a:ln>
+                            <a:noFill/>
+                          </a:ln>
+                          <a:effectLst/>
+                          <a:extLst>
+                            <a:ext uri="{C572A759-6A51-4108-AA02-DFA0A04FC94B}">
+                              <ma14:wrappingTextBoxFlag xmlns:ma14="http://schemas.microsoft.com/office/mac/drawingml/2011/main"/>
+                            </a:ext>
+                          </a:extLst>
+                        </wps:spPr>
+                        <wps:linkedTxbx id="11" seq="20"/>
+                        <wps:bodyPr rot="0" spcFirstLastPara="0" vertOverflow="overflow" horzOverflow="overflow" vert="horz" wrap="square" lIns="0" tIns="0" rIns="0" bIns="0" numCol="1" spcCol="0" rtlCol="0" fromWordArt="0" anchor="t" anchorCtr="0" forceAA="0" compatLnSpc="1">
+                          <a:prstTxWarp prst="textNoShape">
+                            <a:avLst/>
+                          </a:prstTxWarp>
+                          <a:noAutofit/>
+                        </wps:bodyPr>
+                      </wps:wsp>
+                    </wpg:wgp>
+                  </a:graphicData>
+                </a:graphic>
+              </wp:anchor>
+            </w:drawing>
+          </mc:Choice>
+          <mc:Fallback>
+            <w:pict>
+              <v:group id="Group 55" o:spid="_x0000_s1040" style="position:absolute;margin-left:54pt;margin-top:54pt;width:499pt;height:684pt;z-index:251689984;mso-position-horizontal-relative:page;mso-position-vertical-relative:page" coordsize="6337300,8686800" o:gfxdata="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" mv:complextextbox="1">
+                <v:shape id="Text Box 23" o:spid="_x0000_s1041" type="#_x0000_t202" style="position:absolute;width:6337300;height:8686800;visibility:visible;mso-wrap-style:square;v-text-anchor:top" o:gfxdata="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" mv:complextextbox="1" filled="f" stroked="f"/>
+                <v:shape id="Text Box 34" o:spid="_x0000_s1042" type="#_x0000_t202" style="position:absolute;left:91440;top:45720;width:6154420;height:157480;visibility:visible;mso-wrap-style:square;v-text-anchor:top" o:gfxdata="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" filled="f" stroked="f">
+                  <v:textbox style="mso-next-textbox:#Text Box 35" inset="0,0,0,0">
+                    <w:txbxContent>
+                      <w:p>
+                        <w:pPr>
+                          <w:widowControl w:val="0"/>
+                          <w:autoSpaceDE w:val="0"/>
+                          <w:autoSpaceDN w:val="0"/>
+                          <w:adjustRightInd w:val="0"/>
+                          <w:ind w:firstLine="720"/>
+                          <w:rPr>
+                            <w:rFonts w:ascii="Lucida Sans Unicode" w:hAnsi="Lucida Sans Unicode" w:cs="Lucida Sans Unicode"/>
+                            <w:color w:val="1D1C1A"/>
+                            <w:sz w:val="16"/>
+                            <w:szCs w:val="16"/>
+                          </w:rPr>
+                        </w:pPr>
+                      </w:p>
+                      <w:p>
+                        <w:pPr>
+                          <w:widowControl w:val="0"/>
+                          <w:autoSpaceDE w:val="0"/>
+                          <w:autoSpaceDN w:val="0"/>
+                          <w:adjustRightInd w:val="0"/>
+                          <w:ind w:firstLine="720"/>
+                          <w:rPr>
+                            <w:rFonts w:ascii="Lucida Sans Unicode" w:hAnsi="Lucida Sans Unicode" w:cs="Lucida Sans Unicode"/>
+                            <w:color w:val="1D1C1A"/>
+                          </w:rPr>
+                        </w:pPr>
+                        <w:r>
+                          <w:rPr>
+                            <w:rFonts w:ascii="Lucida Sans Unicode" w:hAnsi="Lucida Sans Unicode" w:cs="Lucida Sans Unicode"/>
+                            <w:color w:val="1D1C1A"/>
+                          </w:rPr>
+                          <w:t>When the index finishes loading pressing any key will load the search page. To search, type in a search query and press ‘enter’. Searches are not case sensitive.</w:t>
+                        </w:r>
+                      </w:p>
+                      <w:p>
+                        <w:pPr>
+                          <w:widowControl w:val="0"/>
+                          <w:autoSpaceDE w:val="0"/>
+                          <w:autoSpaceDN w:val="0"/>
+                          <w:adjustRightInd w:val="0"/>
+                          <w:ind w:firstLine="720"/>
+                          <w:rPr>
+                            <w:rFonts w:ascii="Lucida Sans Unicode" w:hAnsi="Lucida Sans Unicode" w:cs="Lucida Sans Unicode"/>
+                            <w:color w:val="1D1C1A"/>
+                          </w:rPr>
+                        </w:pPr>
+                      </w:p>
+                      <w:p>
+                        <w:pPr>
+                          <w:widowControl w:val="0"/>
+                          <w:autoSpaceDE w:val="0"/>
+                          <w:autoSpaceDN w:val="0"/>
+                          <w:adjustRightInd w:val="0"/>
+                          <w:ind w:firstLine="720"/>
+                          <w:rPr>
+                            <w:rFonts w:ascii="Lucida Sans Unicode" w:hAnsi="Lucida Sans Unicode" w:cs="Lucida Sans Unicode"/>
+                            <w:color w:val="1D1C1A"/>
+                          </w:rPr>
+                        </w:pPr>
+                      </w:p>
+                      <w:p>
+                        <w:pPr>
+                          <w:widowControl w:val="0"/>
+                          <w:autoSpaceDE w:val="0"/>
+                          <w:autoSpaceDN w:val="0"/>
+                          <w:adjustRightInd w:val="0"/>
+                          <w:ind w:firstLine="720"/>
+                          <w:rPr>
+                            <w:rFonts w:ascii="Lucida Sans Unicode" w:hAnsi="Lucida Sans Unicode" w:cs="Lucida Sans Unicode"/>
+                            <w:color w:val="1D1C1A"/>
+                          </w:rPr>
+                        </w:pPr>
+                      </w:p>
+                      <w:p>
+                        <w:pPr>
+                          <w:widowControl w:val="0"/>
+                          <w:autoSpaceDE w:val="0"/>
+                          <w:autoSpaceDN w:val="0"/>
+                          <w:adjustRightInd w:val="0"/>
+                          <w:ind w:firstLine="720"/>
+                          <w:rPr>
+                            <w:rFonts w:ascii="Lucida Sans Unicode" w:hAnsi="Lucida Sans Unicode" w:cs="Lucida Sans Unicode"/>
+                            <w:color w:val="1D1C1A"/>
+                          </w:rPr>
+                        </w:pPr>
+                      </w:p>
+                      <w:p>
+                        <w:pPr>
+                          <w:widowControl w:val="0"/>
+                          <w:autoSpaceDE w:val="0"/>
+                          <w:autoSpaceDN w:val="0"/>
+                          <w:adjustRightInd w:val="0"/>
+                          <w:ind w:firstLine="720"/>
+                          <w:rPr>
+                            <w:rFonts w:ascii="Lucida Sans Unicode" w:hAnsi="Lucida Sans Unicode" w:cs="Lucida Sans Unicode"/>
+                            <w:color w:val="1D1C1A"/>
+                          </w:rPr>
+                        </w:pPr>
+                      </w:p>
+                      <w:p>
+                        <w:pPr>
+                          <w:widowControl w:val="0"/>
+                          <w:autoSpaceDE w:val="0"/>
+                          <w:autoSpaceDN w:val="0"/>
+                          <w:adjustRightInd w:val="0"/>
+                          <w:ind w:firstLine="720"/>
+                          <w:rPr>
+                            <w:rFonts w:ascii="Lucida Sans Unicode" w:hAnsi="Lucida Sans Unicode" w:cs="Lucida Sans Unicode"/>
+                            <w:color w:val="1D1C1A"/>
+                          </w:rPr>
+                        </w:pPr>
+                      </w:p>
+                      <w:p>
+                        <w:pPr>
+                          <w:widowControl w:val="0"/>
+                          <w:autoSpaceDE w:val="0"/>
+                          <w:autoSpaceDN w:val="0"/>
+                          <w:adjustRightInd w:val="0"/>
+                          <w:ind w:firstLine="720"/>
+                          <w:rPr>
+                            <w:rFonts w:ascii="Lucida Sans Unicode" w:hAnsi="Lucida Sans Unicode" w:cs="Lucida Sans Unicode"/>
+                            <w:color w:val="1D1C1A"/>
+                          </w:rPr>
+                        </w:pPr>
+                      </w:p>
+                      <w:p>
+                        <w:pPr>
+                          <w:widowControl w:val="0"/>
+                          <w:autoSpaceDE w:val="0"/>
+                          <w:autoSpaceDN w:val="0"/>
+                          <w:adjustRightInd w:val="0"/>
+                          <w:ind w:firstLine="720"/>
+                          <w:rPr>
+                            <w:rFonts w:ascii="Lucida Sans Unicode" w:hAnsi="Lucida Sans Unicode" w:cs="Lucida Sans Unicode"/>
+                            <w:color w:val="1D1C1A"/>
+                          </w:rPr>
+                        </w:pPr>
+                      </w:p>
+                      <w:p>
+                        <w:pPr>
+                          <w:widowControl w:val="0"/>
+                          <w:autoSpaceDE w:val="0"/>
+                          <w:autoSpaceDN w:val="0"/>
+                          <w:adjustRightInd w:val="0"/>
+                          <w:ind w:firstLine="720"/>
+                          <w:rPr>
+                            <w:rFonts w:ascii="Lucida Sans Unicode" w:hAnsi="Lucida Sans Unicode" w:cs="Lucida Sans Unicode"/>
+                            <w:color w:val="1D1C1A"/>
+                          </w:rPr>
+                        </w:pPr>
+                      </w:p>
+                      <w:p>
+                        <w:pPr>
+                          <w:widowControl w:val="0"/>
+                          <w:autoSpaceDE w:val="0"/>
+                          <w:autoSpaceDN w:val="0"/>
+                          <w:adjustRightInd w:val="0"/>
+                          <w:ind w:firstLine="720"/>
+                          <w:rPr>
+                            <w:rFonts w:ascii="Lucida Sans Unicode" w:hAnsi="Lucida Sans Unicode" w:cs="Lucida Sans Unicode"/>
+                            <w:color w:val="1D1C1A"/>
+                          </w:rPr>
+                        </w:pPr>
+                      </w:p>
+                      <w:p>
+                        <w:pPr>
+                          <w:widowControl w:val="0"/>
+                          <w:autoSpaceDE w:val="0"/>
+                          <w:autoSpaceDN w:val="0"/>
+                          <w:adjustRightInd w:val="0"/>
+                          <w:ind w:firstLine="720"/>
+                          <w:rPr>
+                            <w:rFonts w:ascii="Lucida Sans Unicode" w:hAnsi="Lucida Sans Unicode" w:cs="Lucida Sans Unicode"/>
+                            <w:color w:val="1D1C1A"/>
+                          </w:rPr>
+                        </w:pPr>
+                        <w:proofErr w:type="spellStart"/>
+                        <w:r>
+                          <w:rPr>
+                            <w:rFonts w:ascii="Lucida Sans Unicode" w:hAnsi="Lucida Sans Unicode" w:cs="Lucida Sans Unicode"/>
+                            <w:color w:val="1D1C1A"/>
+                          </w:rPr>
+                          <w:t>FiRFoogle</w:t>
+                        </w:r>
+                        <w:proofErr w:type="spellEnd"/>
+                        <w:r>
+                          <w:rPr>
+                            <w:rFonts w:ascii="Lucida Sans Unicode" w:hAnsi="Lucida Sans Unicode" w:cs="Lucida Sans Unicode"/>
+                            <w:color w:val="1D1C1A"/>
+                          </w:rPr>
+                          <w:t xml:space="preserve"> contains certain query terms that can be used to specify a search. Refer to “Query Parser” on </w:t>
+                        </w:r>
+                        <w:proofErr w:type="gramStart"/>
+                        <w:r>
+                          <w:rPr>
+                            <w:rFonts w:ascii="Lucida Sans Unicode" w:hAnsi="Lucida Sans Unicode" w:cs="Lucida Sans Unicode"/>
+                            <w:color w:val="1D1C1A"/>
+                          </w:rPr>
+                          <w:t xml:space="preserve">page </w:t>
+                        </w:r>
+                        <w:r>
+                          <w:rPr>
+                            <w:rFonts w:ascii="Lucida Sans Unicode" w:hAnsi="Lucida Sans Unicode" w:cs="Lucida Sans Unicode"/>
+                            <w:color w:val="1D1C1A"/>
+                            <w:highlight w:val="red"/>
+                          </w:rPr>
+                          <w:t>?</w:t>
+                        </w:r>
+                        <w:proofErr w:type="gramEnd"/>
+                        <w:r>
+                          <w:rPr>
+                            <w:rFonts w:ascii="Lucida Sans Unicode" w:hAnsi="Lucida Sans Unicode" w:cs="Lucida Sans Unicode"/>
+                            <w:color w:val="1D1C1A"/>
+                            <w:highlight w:val="red"/>
+                          </w:rPr>
+                          <w:t>?</w:t>
+                        </w:r>
+                        <w:r>
+                          <w:rPr>
+                            <w:rFonts w:ascii="Lucida Sans Unicode" w:hAnsi="Lucida Sans Unicode" w:cs="Lucida Sans Unicode"/>
+                            <w:color w:val="1D1C1A"/>
+                          </w:rPr>
+                          <w:t xml:space="preserve"> </w:t>
+                        </w:r>
+                        <w:proofErr w:type="gramStart"/>
+                        <w:r>
+                          <w:rPr>
+                            <w:rFonts w:ascii="Lucida Sans Unicode" w:hAnsi="Lucida Sans Unicode" w:cs="Lucida Sans Unicode"/>
+                            <w:color w:val="1D1C1A"/>
+                          </w:rPr>
+                          <w:t>to</w:t>
+                        </w:r>
+                        <w:proofErr w:type="gramEnd"/>
+                        <w:r>
+                          <w:rPr>
+                            <w:rFonts w:ascii="Lucida Sans Unicode" w:hAnsi="Lucida Sans Unicode" w:cs="Lucida Sans Unicode"/>
+                            <w:color w:val="1D1C1A"/>
+                          </w:rPr>
+                          <w:t xml:space="preserve"> learn more about these queries and how to utilize them. </w:t>
+                        </w:r>
+                      </w:p>
+                      <w:p>
+                        <w:pPr>
+                          <w:widowControl w:val="0"/>
+                          <w:autoSpaceDE w:val="0"/>
+                          <w:autoSpaceDN w:val="0"/>
+                          <w:adjustRightInd w:val="0"/>
+                          <w:ind w:firstLine="720"/>
+                          <w:rPr>
+                            <w:rFonts w:ascii="Lucida Sans Unicode" w:hAnsi="Lucida Sans Unicode" w:cs="Lucida Sans Unicode"/>
+                            <w:color w:val="1D1C1A"/>
+                          </w:rPr>
+                        </w:pPr>
+                      </w:p>
+                      <w:p>
+                        <w:pPr>
+                          <w:widowControl w:val="0"/>
+                          <w:autoSpaceDE w:val="0"/>
+                          <w:autoSpaceDN w:val="0"/>
+                          <w:adjustRightInd w:val="0"/>
+                          <w:ind w:firstLine="720"/>
+                          <w:rPr>
+                            <w:rFonts w:ascii="Lucida Sans Unicode" w:hAnsi="Lucida Sans Unicode" w:cs="Lucida Sans Unicode"/>
+                            <w:color w:val="1D1C1A"/>
+                          </w:rPr>
+                        </w:pPr>
+                        <w:r>
+                          <w:rPr>
+                            <w:rFonts w:ascii="Lucida Sans Unicode" w:hAnsi="Lucida Sans Unicode" w:cs="Lucida Sans Unicode"/>
+                            <w:color w:val="1D1C1A"/>
+                          </w:rPr>
+                          <w:t xml:space="preserve">After a search has been entered </w:t>
+                        </w:r>
+                        <w:proofErr w:type="spellStart"/>
+                        <w:r>
+                          <w:rPr>
+                            <w:rFonts w:ascii="Lucida Sans Unicode" w:hAnsi="Lucida Sans Unicode" w:cs="Lucida Sans Unicode"/>
+                            <w:color w:val="1D1C1A"/>
+                          </w:rPr>
+                          <w:t>FiRFoogle</w:t>
+                        </w:r>
+                        <w:proofErr w:type="spellEnd"/>
+                        <w:r>
+                          <w:rPr>
+                            <w:rFonts w:ascii="Lucida Sans Unicode" w:hAnsi="Lucida Sans Unicode" w:cs="Lucida Sans Unicode"/>
+                            <w:color w:val="1D1C1A"/>
+                          </w:rPr>
+                          <w:t xml:space="preserve"> will display the search results. The results are displayed by relevancy to the search query.</w:t>
+                        </w:r>
+                      </w:p>
+                      <w:p>
+                        <w:pPr>
+                          <w:widowControl w:val="0"/>
+                          <w:autoSpaceDE w:val="0"/>
+                          <w:autoSpaceDN w:val="0"/>
+                          <w:adjustRightInd w:val="0"/>
+                          <w:ind w:firstLine="720"/>
+                          <w:rPr>
+                            <w:rFonts w:ascii="Lucida Sans Unicode" w:hAnsi="Lucida Sans Unicode" w:cs="Lucida Sans Unicode"/>
+                            <w:color w:val="1D1C1A"/>
+                          </w:rPr>
+                        </w:pPr>
+                      </w:p>
+                      <w:p>
+                        <w:pPr>
+                          <w:widowControl w:val="0"/>
+                          <w:autoSpaceDE w:val="0"/>
+                          <w:autoSpaceDN w:val="0"/>
+                          <w:adjustRightInd w:val="0"/>
+                          <w:ind w:firstLine="720"/>
+                          <w:rPr>
+                            <w:rFonts w:ascii="Lucida Sans Unicode" w:hAnsi="Lucida Sans Unicode" w:cs="Lucida Sans Unicode"/>
+                            <w:color w:val="1D1C1A"/>
+                          </w:rPr>
+                        </w:pPr>
+                      </w:p>
+                      <w:p>
+                        <w:pPr>
+                          <w:widowControl w:val="0"/>
+                          <w:autoSpaceDE w:val="0"/>
+                          <w:autoSpaceDN w:val="0"/>
+                          <w:adjustRightInd w:val="0"/>
+                          <w:ind w:firstLine="720"/>
+                          <w:rPr>
+                            <w:rFonts w:ascii="Lucida Sans Unicode" w:hAnsi="Lucida Sans Unicode" w:cs="Lucida Sans Unicode"/>
+                            <w:color w:val="1D1C1A"/>
+                          </w:rPr>
+                        </w:pPr>
+                        <w:r>
+                          <w:rPr>
+                            <w:rFonts w:ascii="Lucida Sans Unicode" w:hAnsi="Lucida Sans Unicode" w:cs="Lucida Sans Unicode"/>
+                            <w:color w:val="1D1C1A"/>
+                          </w:rPr>
+                          <w:t xml:space="preserve"> </w:t>
+                        </w:r>
+                      </w:p>
+                      <w:p>
+                        <w:pPr>
+                          <w:widowControl w:val="0"/>
+                          <w:autoSpaceDE w:val="0"/>
+                          <w:autoSpaceDN w:val="0"/>
+                          <w:adjustRightInd w:val="0"/>
+                          <w:ind w:firstLine="720"/>
+                          <w:rPr>
+                            <w:rFonts w:ascii="Lucida Sans Unicode" w:hAnsi="Lucida Sans Unicode" w:cs="Lucida Sans Unicode"/>
+                            <w:color w:val="1D1C1A"/>
+                          </w:rPr>
+                        </w:pPr>
+                      </w:p>
+                      <w:p>
+                        <w:pPr>
+                          <w:widowControl w:val="0"/>
+                          <w:autoSpaceDE w:val="0"/>
+                          <w:autoSpaceDN w:val="0"/>
+                          <w:adjustRightInd w:val="0"/>
+                          <w:ind w:firstLine="720"/>
+                          <w:rPr>
+                            <w:rFonts w:ascii="Lucida Sans Unicode" w:hAnsi="Lucida Sans Unicode" w:cs="Lucida Sans Unicode"/>
+                            <w:color w:val="1D1C1A"/>
+                          </w:rPr>
+                        </w:pPr>
+                      </w:p>
+                    </w:txbxContent>
+                  </v:textbox>
+                </v:shape>
+                <v:shape id="Text Box 35" o:spid="_x0000_s1043" type="#_x0000_t202" style="position:absolute;left:91440;top:201930;width:6154420;height:703580;visibility:visible;mso-wrap-style:square;v-text-anchor:top" o:gfxdata="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" filled="f" stroked="f">
+                  <v:textbox style="mso-next-textbox:#Text Box 36" inset="0,0,0,0">
+                    <w:txbxContent/>
+                  </v:textbox>
+                </v:shape>
+                <v:shape id="Text Box 36" o:spid="_x0000_s1044" type="#_x0000_t202" style="position:absolute;left:91440;top:904240;width:537845;height:235585;visibility:visible;mso-wrap-style:square;v-text-anchor:top" o:gfxdata="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" filled="f" stroked="f">
+                  <v:textbox style="mso-next-textbox:#Text Box 37" inset="0,0,0,0">
+                    <w:txbxContent/>
+                  </v:textbox>
+                </v:shape>
+                <v:shape id="Text Box 37" o:spid="_x0000_s1045" type="#_x0000_t202" style="position:absolute;left:91440;top:1138555;width:537845;height:235585;visibility:visible;mso-wrap-style:square;v-text-anchor:top" o:gfxdata="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" filled="f" stroked="f">
+                  <v:textbox style="mso-next-textbox:#Text Box 38" inset="0,0,0,0">
+                    <w:txbxContent/>
+                  </v:textbox>
+                </v:shape>
+                <v:shape id="Text Box 38" o:spid="_x0000_s1046" type="#_x0000_t202" style="position:absolute;left:91440;top:1372870;width:537845;height:235585;visibility:visible;mso-wrap-style:square;v-text-anchor:top" o:gfxdata="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" filled="f" stroked="f">
+                  <v:textbox style="mso-next-textbox:#Text Box 39" inset="0,0,0,0">
+                    <w:txbxContent/>
+                  </v:textbox>
+                </v:shape>
+                <v:shape id="Text Box 39" o:spid="_x0000_s1047" type="#_x0000_t202" style="position:absolute;left:91440;top:1607185;width:537845;height:234950;visibility:visible;mso-wrap-style:square;v-text-anchor:top" o:gfxdata="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" filled="f" stroked="f">
+                  <v:textbox style="mso-next-textbox:#Text Box 40" inset="0,0,0,0">
+                    <w:txbxContent/>
+                  </v:textbox>
+                </v:shape>
+                <v:shape id="Text Box 40" o:spid="_x0000_s1048" type="#_x0000_t202" style="position:absolute;left:91440;top:1840865;width:537845;height:235585;visibility:visible;mso-wrap-style:square;v-text-anchor:top" o:gfxdata="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" filled="f" stroked="f">
+                  <v:textbox style="mso-next-textbox:#Text Box 41" inset="0,0,0,0">
+                    <w:txbxContent/>
+                  </v:textbox>
+                </v:shape>
+                <v:shape id="Text Box 41" o:spid="_x0000_s1049" type="#_x0000_t202" style="position:absolute;left:91440;top:2075180;width:537845;height:235585;visibility:visible;mso-wrap-style:square;v-text-anchor:top" o:gfxdata="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" filled="f" stroked="f">
+                  <v:textbox style="mso-next-textbox:#Text Box 42" inset="0,0,0,0">
+                    <w:txbxContent/>
+                  </v:textbox>
+                </v:shape>
+                <v:shape id="Text Box 42" o:spid="_x0000_s1050" type="#_x0000_t202" style="position:absolute;left:91440;top:2309495;width:537845;height:235585;visibility:visible;mso-wrap-style:square;v-text-anchor:top" o:gfxdata="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" filled="f" stroked="f">
+                  <v:textbox style="mso-next-textbox:#Text Box 43" inset="0,0,0,0">
+                    <w:txbxContent/>
+                  </v:textbox>
+                </v:shape>
+                <v:shape id="Text Box 43" o:spid="_x0000_s1051" type="#_x0000_t202" style="position:absolute;left:91440;top:2543810;width:537845;height:235585;visibility:visible;mso-wrap-style:square;v-text-anchor:top" o:gfxdata="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" filled="f" stroked="f">
+                  <v:textbox style="mso-next-textbox:#Text Box 44" inset="0,0,0,0">
+                    <w:txbxContent/>
+                  </v:textbox>
+                </v:shape>
+                <v:shape id="Text Box 44" o:spid="_x0000_s1052" type="#_x0000_t202" style="position:absolute;left:91440;top:2778125;width:537845;height:234950;visibility:visible;mso-wrap-style:square;v-text-anchor:top" o:gfxdata="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" filled="f" stroked="f">
+                  <v:textbox style="mso-next-textbox:#Text Box 45" inset="0,0,0,0">
+                    <w:txbxContent/>
+                  </v:textbox>
+                </v:shape>
+                <v:shape id="Text Box 45" o:spid="_x0000_s1053" type="#_x0000_t202" style="position:absolute;left:91440;top:3011805;width:537845;height:235585;visibility:visible;mso-wrap-style:square;v-text-anchor:top" o:gfxdata="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" filled="f" stroked="f">
+                  <v:textbox style="mso-next-textbox:#Text Box 46" inset="0,0,0,0">
+                    <w:txbxContent/>
+                  </v:textbox>
+                </v:shape>
+                <v:shape id="Text Box 46" o:spid="_x0000_s1054" type="#_x0000_t202" style="position:absolute;left:91440;top:3948430;width:6154420;height:235585;visibility:visible;mso-wrap-style:square;v-text-anchor:top" o:gfxdata="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" filled="f" stroked="f">
+                  <v:textbox style="mso-next-textbox:#Text Box 47" inset="0,0,0,0">
+                    <w:txbxContent/>
+                  </v:textbox>
+                </v:shape>
+                <v:shape id="Text Box 47" o:spid="_x0000_s1055" type="#_x0000_t202" style="position:absolute;left:91440;top:4182745;width:6154420;height:469900;visibility:visible;mso-wrap-style:square;v-text-anchor:top" o:gfxdata="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" filled="f" stroked="f">
+                  <v:textbox style="mso-next-textbox:#Text Box 48" inset="0,0,0,0">
+                    <w:txbxContent/>
+                  </v:textbox>
+                </v:shape>
+                <v:shape id="Text Box 48" o:spid="_x0000_s1056" type="#_x0000_t202" style="position:absolute;left:91440;top:4651375;width:6154420;height:235585;visibility:visible;mso-wrap-style:square;v-text-anchor:top" o:gfxdata="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" filled="f" stroked="f">
+                  <v:textbox style="mso-next-textbox:#Text Box 49" inset="0,0,0,0">
+                    <w:txbxContent/>
+                  </v:textbox>
+                </v:shape>
+                <v:shape id="Text Box 49" o:spid="_x0000_s1057" type="#_x0000_t202" style="position:absolute;left:91440;top:4885690;width:6154420;height:469265;visibility:visible;mso-wrap-style:square;v-text-anchor:top" o:gfxdata="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" filled="f" stroked="f">
+                  <v:textbox style="mso-next-textbox:#Text Box 50" inset="0,0,0,0">
+                    <w:txbxContent/>
+                  </v:textbox>
+                </v:shape>
+                <v:shape id="Text Box 50" o:spid="_x0000_s1058" type="#_x0000_t202" style="position:absolute;left:91440;top:5353685;width:537845;height:235585;visibility:visible;mso-wrap-style:square;v-text-anchor:top" o:gfxdata="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" filled="f" stroked="f">
+                  <v:textbox style="mso-next-textbox:#Text Box 51" inset="0,0,0,0">
+                    <w:txbxContent/>
+                  </v:textbox>
+                </v:shape>
+                <v:shape id="Text Box 51" o:spid="_x0000_s1059" type="#_x0000_t202" style="position:absolute;left:91440;top:5588000;width:537845;height:235585;visibility:visible;mso-wrap-style:square;v-text-anchor:top" o:gfxdata="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" filled="f" stroked="f">
+                  <v:textbox style="mso-next-textbox:#Text Box 52" inset="0,0,0,0">
+                    <w:txbxContent/>
+                  </v:textbox>
+                </v:shape>
+                <v:shape id="Text Box 52" o:spid="_x0000_s1060" type="#_x0000_t202" style="position:absolute;left:91440;top:5822315;width:537845;height:235585;visibility:visible;mso-wrap-style:square;v-text-anchor:top" o:gfxdata="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" filled="f" stroked="f">
+                  <v:textbox style="mso-next-textbox:#Text Box 53" inset="0,0,0,0">
+                    <w:txbxContent/>
+                  </v:textbox>
+                </v:shape>
+                <v:shape id="Text Box 53" o:spid="_x0000_s1061" type="#_x0000_t202" style="position:absolute;left:91440;top:6056630;width:537845;height:234950;visibility:visible;mso-wrap-style:square;v-text-anchor:top" o:gfxdata="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" filled="f" stroked="f">
+                  <v:textbox style="mso-next-textbox:#Text Box 54" inset="0,0,0,0">
+                    <w:txbxContent/>
+                  </v:textbox>
+                </v:shape>
+                <v:shape id="Text Box 54" o:spid="_x0000_s1062" type="#_x0000_t202" style="position:absolute;left:91440;top:6290310;width:537845;height:235585;visibility:visible;mso-wrap-style:square;v-text-anchor:top" o:gfxdata="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" filled="f" stroked="f">
+                  <v:textbox inset="0,0,0,0">
+                    <w:txbxContent/>
+                  </v:textbox>
+                </v:shape>
+                <w10:wrap type="through" anchorx="page" anchory="page"/>
+              </v:group>
+            </w:pict>
+          </mc:Fallback>
+        </mc:AlternateContent>
+      </w:r>
+      <w:r>
+        <w:br w:type="page"/>
+      </w:r>
+      <w:r>
+        <w:rPr>
+          <w:noProof/>
+        </w:rPr>
         <w:lastRenderedPageBreak/>
         <mc:AlternateContent>
           <mc:Choice Requires="wps">
             <w:drawing>
-              <wp:anchor distT="0" distB="0" distL="114300" distR="114300" simplePos="0" relativeHeight="251676672" behindDoc="0" locked="0" layoutInCell="1" allowOverlap="1" wp14:anchorId="568FBCB6" wp14:editId="63478116">
+              <wp:anchor distT="0" distB="0" distL="114300" distR="114300" simplePos="0" relativeHeight="251698176" behindDoc="0" locked="0" layoutInCell="1" allowOverlap="1" wp14:anchorId="28807DB7" wp14:editId="17AC75F3">
+                <wp:simplePos x="0" y="0"/>
+                <wp:positionH relativeFrom="page">
+                  <wp:posOffset>685800</wp:posOffset>
+                </wp:positionH>
+                <wp:positionV relativeFrom="page">
+                  <wp:posOffset>2320925</wp:posOffset>
+                </wp:positionV>
+                <wp:extent cx="6400800" cy="698500"/>
+                <wp:effectExtent l="0" t="0" r="0" b="12700"/>
+                <wp:wrapThrough wrapText="bothSides">
+                  <wp:wrapPolygon edited="0">
+                    <wp:start x="86" y="0"/>
+                    <wp:lineTo x="86" y="21207"/>
+                    <wp:lineTo x="21429" y="21207"/>
+                    <wp:lineTo x="21429" y="0"/>
+                    <wp:lineTo x="86" y="0"/>
+                  </wp:wrapPolygon>
+                </wp:wrapThrough>
+                <wp:docPr id="30" name="Text Box 30"/>
+                <wp:cNvGraphicFramePr/>
+                <a:graphic xmlns:a="http://schemas.openxmlformats.org/drawingml/2006/main">
+                  <a:graphicData uri="http://schemas.microsoft.com/office/word/2010/wordprocessingShape">
+                    <wps:wsp>
+                      <wps:cNvSpPr txBox="1"/>
+                      <wps:spPr>
+                        <a:xfrm>
+                          <a:off x="0" y="0"/>
+                          <a:ext cx="6400800" cy="698500"/>
+                        </a:xfrm>
+                        <a:prstGeom prst="rect">
+                          <a:avLst/>
+                        </a:prstGeom>
+                        <a:noFill/>
+                        <a:ln>
+                          <a:noFill/>
+                        </a:ln>
+                        <a:effectLst/>
+                        <a:extLst>
+                          <a:ext uri="{C572A759-6A51-4108-AA02-DFA0A04FC94B}">
+                            <ma14:wrappingTextBoxFlag xmlns:ma14="http://schemas.microsoft.com/office/mac/drawingml/2011/main" val="1"/>
+                          </a:ext>
+                        </a:extLst>
+                      </wps:spPr>
+                      <wps:style>
+                        <a:lnRef idx="0">
+                          <a:schemeClr val="accent1"/>
+                        </a:lnRef>
+                        <a:fillRef idx="0">
+                          <a:schemeClr val="accent1"/>
+                        </a:fillRef>
+                        <a:effectRef idx="0">
+                          <a:schemeClr val="accent1"/>
+                        </a:effectRef>
+                        <a:fontRef idx="minor">
+                          <a:schemeClr val="dk1"/>
+                        </a:fontRef>
+                      </wps:style>
+                      <wps:txbx>
+                        <w:txbxContent>
+                          <w:p>
+                            <w:pPr>
+                              <w:rPr>
+                                <w:rFonts w:ascii="Catull Regular" w:hAnsi="Catull Regular"/>
+                                <w:color w:val="3369E8"/>
+                                <w:sz w:val="56"/>
+                                <w:szCs w:val="56"/>
+                              </w:rPr>
+                            </w:pPr>
+                            <w:r>
+                              <w:rPr>
+                                <w:color w:val="3369E8"/>
+                                <w:sz w:val="56"/>
+                                <w:szCs w:val="56"/>
+                              </w:rPr>
+                              <w:t xml:space="preserve">  </w:t>
+                            </w:r>
+                            <w:r>
+                              <w:rPr>
+                                <w:rFonts w:ascii="Catull Regular" w:hAnsi="Catull Regular"/>
+                                <w:color w:val="3369E8"/>
+                                <w:sz w:val="56"/>
+                                <w:szCs w:val="56"/>
+                              </w:rPr>
+                              <w:t>Maintenance</w:t>
+                            </w:r>
+                            <w:r>
+                              <w:rPr>
+                                <w:rFonts w:ascii="Catull Regular" w:hAnsi="Catull Regular"/>
+                                <w:color w:val="3369E8"/>
+                                <w:sz w:val="56"/>
+                                <w:szCs w:val="56"/>
+                              </w:rPr>
+                              <w:t xml:space="preserve"> Mode</w:t>
+                            </w:r>
+                          </w:p>
+                        </w:txbxContent>
+                      </wps:txbx>
+                      <wps:bodyPr rot="0" spcFirstLastPara="0" vertOverflow="overflow" horzOverflow="overflow" vert="horz" wrap="square" lIns="91440" tIns="45720" rIns="91440" bIns="45720" numCol="1" spcCol="0" rtlCol="0" fromWordArt="0" anchor="t" anchorCtr="0" forceAA="0" compatLnSpc="1">
+                        <a:prstTxWarp prst="textNoShape">
+                          <a:avLst/>
+                        </a:prstTxWarp>
+                        <a:noAutofit/>
+                      </wps:bodyPr>
+                    </wps:wsp>
+                  </a:graphicData>
+                </a:graphic>
+                <wp14:sizeRelV relativeFrom="margin">
+                  <wp14:pctHeight>0</wp14:pctHeight>
+                </wp14:sizeRelV>
+              </wp:anchor>
+            </w:drawing>
+          </mc:Choice>
+          <mc:Fallback>
+            <w:pict>
+              <v:shape id="Text Box 30" o:spid="_x0000_s1063" type="#_x0000_t202" style="position:absolute;margin-left:54pt;margin-top:182.75pt;width:7in;height:55pt;z-index:251698176;visibility:visible;mso-wrap-style:square;mso-height-percent:0;mso-wrap-distance-left:9pt;mso-wrap-distance-top:0;mso-wrap-distance-right:9pt;mso-wrap-distance-bottom:0;mso-position-horizontal:absolute;mso-position-horizontal-relative:page;mso-position-vertical:absolute;mso-position-vertical-relative:page;mso-height-percent:0;mso-height-relative:margin;v-text-anchor:top" o:gfxdata="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" mv:complextextbox="1" filled="f" stroked="f">
+                <v:textbox>
+                  <w:txbxContent>
+                    <w:p>
+                      <w:pPr>
+                        <w:rPr>
+                          <w:rFonts w:ascii="Catull Regular" w:hAnsi="Catull Regular"/>
+                          <w:color w:val="3369E8"/>
+                          <w:sz w:val="56"/>
+                          <w:szCs w:val="56"/>
+                        </w:rPr>
+                      </w:pPr>
+                      <w:r>
+                        <w:rPr>
+                          <w:color w:val="3369E8"/>
+                          <w:sz w:val="56"/>
+                          <w:szCs w:val="56"/>
+                        </w:rPr>
+                        <w:t xml:space="preserve">  </w:t>
+                      </w:r>
+                      <w:r>
+                        <w:rPr>
+                          <w:rFonts w:ascii="Catull Regular" w:hAnsi="Catull Regular"/>
+                          <w:color w:val="3369E8"/>
+                          <w:sz w:val="56"/>
+                          <w:szCs w:val="56"/>
+                        </w:rPr>
+                        <w:t>Maintenance</w:t>
+                      </w:r>
+                      <w:r>
+                        <w:rPr>
+                          <w:rFonts w:ascii="Catull Regular" w:hAnsi="Catull Regular"/>
+                          <w:color w:val="3369E8"/>
+                          <w:sz w:val="56"/>
+                          <w:szCs w:val="56"/>
+                        </w:rPr>
+                        <w:t xml:space="preserve"> Mode</w:t>
+                      </w:r>
+                    </w:p>
+                  </w:txbxContent>
+                </v:textbox>
+                <w10:wrap type="through" anchorx="page" anchory="page"/>
+              </v:shape>
+            </w:pict>
+          </mc:Fallback>
+        </mc:AlternateContent>
+      </w:r>
+      <w:r>
+        <w:rPr>
+          <w:noProof/>
+        </w:rPr>
+        <mc:AlternateContent>
+          <mc:Choice Requires="wps">
+            <w:drawing>
+              <wp:anchor distT="0" distB="0" distL="114300" distR="114300" simplePos="0" relativeHeight="251699200" behindDoc="0" locked="0" layoutInCell="1" allowOverlap="1" wp14:anchorId="5CA62CDA" wp14:editId="2C035A50">
+                <wp:simplePos x="0" y="0"/>
+                <wp:positionH relativeFrom="page">
+                  <wp:posOffset>749300</wp:posOffset>
+                </wp:positionH>
+                <wp:positionV relativeFrom="page">
+                  <wp:posOffset>2835275</wp:posOffset>
+                </wp:positionV>
+                <wp:extent cx="6248400" cy="0"/>
+                <wp:effectExtent l="0" t="0" r="25400" b="25400"/>
+                <wp:wrapNone/>
+                <wp:docPr id="31" name="Straight Connector 31"/>
+                <wp:cNvGraphicFramePr/>
+                <a:graphic xmlns:a="http://schemas.openxmlformats.org/drawingml/2006/main">
+                  <a:graphicData uri="http://schemas.microsoft.com/office/word/2010/wordprocessingShape">
+                    <wps:wsp>
+                      <wps:cNvCnPr/>
+                      <wps:spPr>
+                        <a:xfrm>
+                          <a:off x="0" y="0"/>
+                          <a:ext cx="6248400" cy="0"/>
+                        </a:xfrm>
+                        <a:prstGeom prst="line">
+                          <a:avLst/>
+                        </a:prstGeom>
+                        <a:ln>
+                          <a:solidFill>
+                            <a:srgbClr val="009925"/>
+                          </a:solidFill>
+                        </a:ln>
+                        <a:effectLst/>
+                      </wps:spPr>
+                      <wps:style>
+                        <a:lnRef idx="2">
+                          <a:schemeClr val="accent1"/>
+                        </a:lnRef>
+                        <a:fillRef idx="0">
+                          <a:schemeClr val="accent1"/>
+                        </a:fillRef>
+                        <a:effectRef idx="1">
+                          <a:schemeClr val="accent1"/>
+                        </a:effectRef>
+                        <a:fontRef idx="minor">
+                          <a:schemeClr val="tx1"/>
+                        </a:fontRef>
+                      </wps:style>
+                      <wps:bodyPr/>
+                    </wps:wsp>
+                  </a:graphicData>
+                </a:graphic>
+                <wp14:sizeRelH relativeFrom="margin">
+                  <wp14:pctWidth>0</wp14:pctWidth>
+                </wp14:sizeRelH>
+                <wp14:sizeRelV relativeFrom="margin">
+                  <wp14:pctHeight>0</wp14:pctHeight>
+                </wp14:sizeRelV>
+              </wp:anchor>
+            </w:drawing>
+          </mc:Choice>
+          <mc:Fallback>
+            <w:pict>
+              <v:line id="Straight Connector 31" o:spid="_x0000_s1026" style="position:absolute;z-index:251699200;visibility:visible;mso-wrap-style:square;mso-width-percent:0;mso-height-percent:0;mso-wrap-distance-left:9pt;mso-wrap-distance-top:0;mso-wrap-distance-right:9pt;mso-wrap-distance-bottom:0;mso-position-horizontal:absolute;mso-position-horizontal-relative:page;mso-position-vertical:absolute;mso-position-vertical-relative:page;mso-width-percent:0;mso-height-percent:0;mso-width-relative:margin;mso-height-relative:margin" from="59pt,223.25pt" to="551pt,223.25pt" o:gfxdata="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" strokecolor="#009925" strokeweight="2pt">
+                <w10:wrap anchorx="page" anchory="page"/>
+              </v:line>
+            </w:pict>
+          </mc:Fallback>
+        </mc:AlternateContent>
+      </w:r>
+      <w:r>
+        <w:rPr>
+          <w:noProof/>
+        </w:rPr>
+        <mc:AlternateContent>
+          <mc:Choice Requires="wps">
+            <w:drawing>
+              <wp:anchor distT="0" distB="0" distL="114300" distR="114300" simplePos="0" relativeHeight="251700224" behindDoc="0" locked="0" layoutInCell="1" allowOverlap="1" wp14:anchorId="7EA0188C" wp14:editId="6692E260">
+                <wp:simplePos x="0" y="0"/>
+                <wp:positionH relativeFrom="page">
+                  <wp:posOffset>717550</wp:posOffset>
+                </wp:positionH>
+                <wp:positionV relativeFrom="page">
+                  <wp:posOffset>2834640</wp:posOffset>
+                </wp:positionV>
+                <wp:extent cx="6337300" cy="4245610"/>
+                <wp:effectExtent l="0" t="0" r="0" b="0"/>
+                <wp:wrapThrough wrapText="bothSides">
+                  <wp:wrapPolygon edited="0">
+                    <wp:start x="87" y="0"/>
+                    <wp:lineTo x="87" y="21451"/>
+                    <wp:lineTo x="21384" y="21451"/>
+                    <wp:lineTo x="21384" y="0"/>
+                    <wp:lineTo x="87" y="0"/>
+                  </wp:wrapPolygon>
+                </wp:wrapThrough>
+                <wp:docPr id="32" name="Text Box 32"/>
+                <wp:cNvGraphicFramePr/>
+                <a:graphic xmlns:a="http://schemas.openxmlformats.org/drawingml/2006/main">
+                  <a:graphicData uri="http://schemas.microsoft.com/office/word/2010/wordprocessingShape">
+                    <wps:wsp>
+                      <wps:cNvSpPr txBox="1"/>
+                      <wps:spPr>
+                        <a:xfrm>
+                          <a:off x="0" y="0"/>
+                          <a:ext cx="6337300" cy="4245610"/>
+                        </a:xfrm>
+                        <a:prstGeom prst="rect">
+                          <a:avLst/>
+                        </a:prstGeom>
+                        <a:noFill/>
+                        <a:ln>
+                          <a:noFill/>
+                        </a:ln>
+                        <a:effectLst/>
+                        <a:extLst>
+                          <a:ext uri="{C572A759-6A51-4108-AA02-DFA0A04FC94B}">
+                            <ma14:wrappingTextBoxFlag xmlns:ma14="http://schemas.microsoft.com/office/mac/drawingml/2011/main" val="1"/>
+                          </a:ext>
+                        </a:extLst>
+                      </wps:spPr>
+                      <wps:style>
+                        <a:lnRef idx="0">
+                          <a:schemeClr val="accent1"/>
+                        </a:lnRef>
+                        <a:fillRef idx="0">
+                          <a:schemeClr val="accent1"/>
+                        </a:fillRef>
+                        <a:effectRef idx="0">
+                          <a:schemeClr val="accent1"/>
+                        </a:effectRef>
+                        <a:fontRef idx="minor">
+                          <a:schemeClr val="dk1"/>
+                        </a:fontRef>
+                      </wps:style>
+                      <wps:txbx>
+                        <w:txbxContent>
+                          <w:p>
+                            <w:pPr>
+                              <w:widowControl w:val="0"/>
+                              <w:autoSpaceDE w:val="0"/>
+                              <w:autoSpaceDN w:val="0"/>
+                              <w:adjustRightInd w:val="0"/>
+                              <w:ind w:firstLine="720"/>
+                              <w:rPr>
+                                <w:rFonts w:ascii="Lucida Sans Unicode" w:hAnsi="Lucida Sans Unicode" w:cs="Lucida Sans Unicode"/>
+                                <w:color w:val="1D1C1A"/>
+                                <w:sz w:val="16"/>
+                                <w:szCs w:val="16"/>
+                              </w:rPr>
+                            </w:pPr>
+                          </w:p>
+                          <w:p>
+                            <w:pPr>
+                              <w:widowControl w:val="0"/>
+                              <w:autoSpaceDE w:val="0"/>
+                              <w:autoSpaceDN w:val="0"/>
+                              <w:adjustRightInd w:val="0"/>
+                              <w:ind w:firstLine="720"/>
+                              <w:rPr>
+                                <w:rFonts w:ascii="Lucida Sans Unicode" w:hAnsi="Lucida Sans Unicode" w:cs="Lucida Sans Unicode"/>
+                                <w:color w:val="1D1C1A"/>
+                              </w:rPr>
+                            </w:pPr>
+                          </w:p>
+                        </w:txbxContent>
+                      </wps:txbx>
+                      <wps:bodyPr rot="0" spcFirstLastPara="0" vertOverflow="overflow" horzOverflow="overflow" vert="horz" wrap="square" lIns="91440" tIns="45720" rIns="91440" bIns="45720" numCol="1" spcCol="0" rtlCol="0" fromWordArt="0" anchor="t" anchorCtr="0" forceAA="0" compatLnSpc="1">
+                        <a:prstTxWarp prst="textNoShape">
+                          <a:avLst/>
+                        </a:prstTxWarp>
+                        <a:noAutofit/>
+                      </wps:bodyPr>
+                    </wps:wsp>
+                  </a:graphicData>
+                </a:graphic>
+                <wp14:sizeRelH relativeFrom="margin">
+                  <wp14:pctWidth>0</wp14:pctWidth>
+                </wp14:sizeRelH>
+                <wp14:sizeRelV relativeFrom="margin">
+                  <wp14:pctHeight>0</wp14:pctHeight>
+                </wp14:sizeRelV>
+              </wp:anchor>
+            </w:drawing>
+          </mc:Choice>
+          <mc:Fallback>
+            <w:pict>
+              <v:shape id="Text Box 32" o:spid="_x0000_s1064" type="#_x0000_t202" style="position:absolute;margin-left:56.5pt;margin-top:223.2pt;width:499pt;height:334.3pt;z-index:251700224;visibility:visible;mso-wrap-style:square;mso-width-percent:0;mso-height-percent:0;mso-wrap-distance-left:9pt;mso-wrap-distance-top:0;mso-wrap-distance-right:9pt;mso-wrap-distance-bottom:0;mso-position-horizontal:absolute;mso-position-horizontal-relative:page;mso-position-vertical:absolute;mso-position-vertical-relative:page;mso-width-percent:0;mso-height-percent:0;mso-width-relative:margin;mso-height-relative:margin;v-text-anchor:top" o:gfxdata="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" mv:complextextbox="1" filled="f" stroked="f">
+                <v:textbox>
+                  <w:txbxContent>
+                    <w:p>
+                      <w:pPr>
+                        <w:widowControl w:val="0"/>
+                        <w:autoSpaceDE w:val="0"/>
+                        <w:autoSpaceDN w:val="0"/>
+                        <w:adjustRightInd w:val="0"/>
+                        <w:ind w:firstLine="720"/>
+                        <w:rPr>
+                          <w:rFonts w:ascii="Lucida Sans Unicode" w:hAnsi="Lucida Sans Unicode" w:cs="Lucida Sans Unicode"/>
+                          <w:color w:val="1D1C1A"/>
+                          <w:sz w:val="16"/>
+                          <w:szCs w:val="16"/>
+                        </w:rPr>
+                      </w:pPr>
+                    </w:p>
+                    <w:p>
+                      <w:pPr>
+                        <w:widowControl w:val="0"/>
+                        <w:autoSpaceDE w:val="0"/>
+                        <w:autoSpaceDN w:val="0"/>
+                        <w:adjustRightInd w:val="0"/>
+                        <w:ind w:firstLine="720"/>
+                        <w:rPr>
+                          <w:rFonts w:ascii="Lucida Sans Unicode" w:hAnsi="Lucida Sans Unicode" w:cs="Lucida Sans Unicode"/>
+                          <w:color w:val="1D1C1A"/>
+                        </w:rPr>
+                      </w:pPr>
+                    </w:p>
+                  </w:txbxContent>
+                </v:textbox>
+                <w10:wrap type="through" anchorx="page" anchory="page"/>
+              </v:shape>
+            </w:pict>
+          </mc:Fallback>
+        </mc:AlternateContent>
+      </w:r>
+      <w:r>
+        <w:rPr>
+          <w:noProof/>
+        </w:rPr>
+        <mc:AlternateContent>
+          <mc:Choice Requires="wps">
+            <w:drawing>
+              <wp:anchor distT="0" distB="0" distL="114300" distR="114300" simplePos="0" relativeHeight="251696128" behindDoc="0" locked="0" layoutInCell="1" allowOverlap="1" wp14:anchorId="3B27C95E" wp14:editId="78C632AC">
+                <wp:simplePos x="0" y="0"/>
+                <wp:positionH relativeFrom="page">
+                  <wp:posOffset>685800</wp:posOffset>
+                </wp:positionH>
+                <wp:positionV relativeFrom="page">
+                  <wp:posOffset>685800</wp:posOffset>
+                </wp:positionV>
+                <wp:extent cx="6400800" cy="1525905"/>
+                <wp:effectExtent l="0" t="0" r="0" b="0"/>
+                <wp:wrapThrough wrapText="bothSides">
+                  <wp:wrapPolygon edited="0">
+                    <wp:start x="86" y="0"/>
+                    <wp:lineTo x="86" y="21213"/>
+                    <wp:lineTo x="21429" y="21213"/>
+                    <wp:lineTo x="21429" y="0"/>
+                    <wp:lineTo x="86" y="0"/>
+                  </wp:wrapPolygon>
+                </wp:wrapThrough>
+                <wp:docPr id="29" name="Text Box 29"/>
+                <wp:cNvGraphicFramePr/>
+                <a:graphic xmlns:a="http://schemas.openxmlformats.org/drawingml/2006/main">
+                  <a:graphicData uri="http://schemas.microsoft.com/office/word/2010/wordprocessingShape">
+                    <wps:wsp>
+                      <wps:cNvSpPr txBox="1"/>
+                      <wps:spPr>
+                        <a:xfrm>
+                          <a:off x="0" y="0"/>
+                          <a:ext cx="6400800" cy="1525905"/>
+                        </a:xfrm>
+                        <a:prstGeom prst="rect">
+                          <a:avLst/>
+                        </a:prstGeom>
+                        <a:noFill/>
+                        <a:ln>
+                          <a:noFill/>
+                        </a:ln>
+                        <a:effectLst/>
+                        <a:extLst>
+                          <a:ext uri="{C572A759-6A51-4108-AA02-DFA0A04FC94B}">
+                            <ma14:wrappingTextBoxFlag xmlns:ma14="http://schemas.microsoft.com/office/mac/drawingml/2011/main" val="1"/>
+                          </a:ext>
+                        </a:extLst>
+                      </wps:spPr>
+                      <wps:style>
+                        <a:lnRef idx="0">
+                          <a:schemeClr val="accent1"/>
+                        </a:lnRef>
+                        <a:fillRef idx="0">
+                          <a:schemeClr val="accent1"/>
+                        </a:fillRef>
+                        <a:effectRef idx="0">
+                          <a:schemeClr val="accent1"/>
+                        </a:effectRef>
+                        <a:fontRef idx="minor">
+                          <a:schemeClr val="dk1"/>
+                        </a:fontRef>
+                      </wps:style>
+                      <wps:txbx>
+                        <w:txbxContent>
+                          <w:p>
+                            <w:pPr>
+                              <w:widowControl w:val="0"/>
+                              <w:autoSpaceDE w:val="0"/>
+                              <w:autoSpaceDN w:val="0"/>
+                              <w:adjustRightInd w:val="0"/>
+                              <w:ind w:firstLine="720"/>
+                              <w:rPr>
+                                <w:rFonts w:ascii="Lucida Sans Unicode" w:hAnsi="Lucida Sans Unicode" w:cs="Lucida Sans Unicode"/>
+                                <w:color w:val="1D1C1A"/>
+                              </w:rPr>
+                            </w:pPr>
+                            <w:r>
+                              <w:rPr>
+                                <w:rFonts w:ascii="Lucida Sans Unicode" w:hAnsi="Lucida Sans Unicode" w:cs="Lucida Sans Unicode"/>
+                                <w:color w:val="1D1C1A"/>
+                              </w:rPr>
+                              <w:t>In the search results screen there is an options menu displayed. The options are defined as follows. Entering ‘more’ will display the next five results and ‘back’ will display the previous five results. To view an article, enter the number displayed next to the article. When the article is being displayed, pressing any key will return to the search result screen. To return to the search screen, enter ‘return’. Lastly, to quit the program, enter ‘-1’.</w:t>
+                            </w:r>
+                          </w:p>
+                          <w:p/>
+                        </w:txbxContent>
+                      </wps:txbx>
+                      <wps:bodyPr rot="0" spcFirstLastPara="0" vertOverflow="overflow" horzOverflow="overflow" vert="horz" wrap="square" lIns="91440" tIns="45720" rIns="91440" bIns="45720" numCol="1" spcCol="0" rtlCol="0" fromWordArt="0" anchor="t" anchorCtr="0" forceAA="0" compatLnSpc="1">
+                        <a:prstTxWarp prst="textNoShape">
+                          <a:avLst/>
+                        </a:prstTxWarp>
+                        <a:noAutofit/>
+                      </wps:bodyPr>
+                    </wps:wsp>
+                  </a:graphicData>
+                </a:graphic>
+                <wp14:sizeRelV relativeFrom="margin">
+                  <wp14:pctHeight>0</wp14:pctHeight>
+                </wp14:sizeRelV>
+              </wp:anchor>
+            </w:drawing>
+          </mc:Choice>
+          <mc:Fallback>
+            <w:pict>
+              <v:shape id="Text Box 29" o:spid="_x0000_s1065" type="#_x0000_t202" style="position:absolute;margin-left:54pt;margin-top:54pt;width:7in;height:120.15pt;z-index:251696128;visibility:visible;mso-wrap-style:square;mso-height-percent:0;mso-wrap-distance-left:9pt;mso-wrap-distance-top:0;mso-wrap-distance-right:9pt;mso-wrap-distance-bottom:0;mso-position-horizontal:absolute;mso-position-horizontal-relative:page;mso-position-vertical:absolute;mso-position-vertical-relative:page;mso-height-percent:0;mso-height-relative:margin;v-text-anchor:top" o:gfxdata="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" mv:complextextbox="1" filled="f" stroked="f">
+                <v:textbox>
+                  <w:txbxContent>
+                    <w:p>
+                      <w:pPr>
+                        <w:widowControl w:val="0"/>
+                        <w:autoSpaceDE w:val="0"/>
+                        <w:autoSpaceDN w:val="0"/>
+                        <w:adjustRightInd w:val="0"/>
+                        <w:ind w:firstLine="720"/>
+                        <w:rPr>
+                          <w:rFonts w:ascii="Lucida Sans Unicode" w:hAnsi="Lucida Sans Unicode" w:cs="Lucida Sans Unicode"/>
+                          <w:color w:val="1D1C1A"/>
+                        </w:rPr>
+                      </w:pPr>
+                      <w:r>
+                        <w:rPr>
+                          <w:rFonts w:ascii="Lucida Sans Unicode" w:hAnsi="Lucida Sans Unicode" w:cs="Lucida Sans Unicode"/>
+                          <w:color w:val="1D1C1A"/>
+                        </w:rPr>
+                        <w:t>In the search results screen there is an options menu displayed. The options are defined as follows. Entering ‘more’ will display the next five results and ‘back’ will display the previous five results. To view an article, enter the number displayed next to the article. When the article is being displayed, pressing any key will return to the search result screen. To return to the search screen, enter ‘return’. Lastly, to quit the program, enter ‘-1’.</w:t>
+                      </w:r>
+                    </w:p>
+                    <w:p/>
+                  </w:txbxContent>
+                </v:textbox>
+                <w10:wrap type="through" anchorx="page" anchory="page"/>
+              </v:shape>
+            </w:pict>
+          </mc:Fallback>
+        </mc:AlternateContent>
+      </w:r>
+      <w:r>
+        <w:br w:type="page"/>
+      </w:r>
+      <w:r>
+        <w:rPr>
+          <w:noProof/>
+        </w:rPr>
+        <w:lastRenderedPageBreak/>
+        <mc:AlternateContent>
+          <mc:Choice Requires="wps">
+            <w:drawing>
+              <wp:anchor distT="0" distB="0" distL="114300" distR="114300" simplePos="0" relativeHeight="251676672" behindDoc="0" locked="0" layoutInCell="1" allowOverlap="1" wp14:anchorId="273B41CC" wp14:editId="2757EF2D">
                 <wp:simplePos x="0" y="0"/>
                 <wp:positionH relativeFrom="page">
                   <wp:posOffset>749300</wp:posOffset>
@@ -1662,10 +5029,13 @@
         </mc:AlternateContent>
       </w:r>
       <w:r>
+        <w:rPr>
+          <w:noProof/>
+        </w:rPr>
         <mc:AlternateContent>
           <mc:Choice Requires="wps">
             <w:drawing>
-              <wp:anchor distT="0" distB="0" distL="114300" distR="114300" simplePos="0" relativeHeight="251675648" behindDoc="0" locked="0" layoutInCell="1" allowOverlap="1" wp14:anchorId="49300335" wp14:editId="51F7D667">
+              <wp:anchor distT="0" distB="0" distL="114300" distR="114300" simplePos="0" relativeHeight="251675648" behindDoc="0" locked="0" layoutInCell="1" allowOverlap="1" wp14:anchorId="737F506F" wp14:editId="27064574">
                 <wp:simplePos x="0" y="0"/>
                 <wp:positionH relativeFrom="page">
                   <wp:posOffset>685800</wp:posOffset>
@@ -1771,7 +5141,7 @@
           </mc:Choice>
           <mc:Fallback>
             <w:pict>
-              <v:shape id="Text Box 15" o:spid="_x0000_s1033" type="#_x0000_t202" style="position:absolute;margin-left:54pt;margin-top:123.5pt;width:7in;height:55pt;z-index:251675648;visibility:visible;mso-wrap-style:square;mso-height-percent:0;mso-wrap-distance-left:9pt;mso-wrap-distance-top:0;mso-wrap-distance-right:9pt;mso-wrap-distance-bottom:0;mso-position-horizontal:absolute;mso-position-horizontal-relative:page;mso-position-vertical:absolute;mso-position-vertical-relative:page;mso-height-percent:0;mso-height-relative:margin;v-text-anchor:top" o:gfxdata="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" mv:complextextbox="1" filled="f" stroked="f">
+              <v:shape id="Text Box 15" o:spid="_x0000_s1066" type="#_x0000_t202" style="position:absolute;margin-left:54pt;margin-top:123.5pt;width:7in;height:55pt;z-index:251675648;visibility:visible;mso-wrap-style:square;mso-height-percent:0;mso-wrap-distance-left:9pt;mso-wrap-distance-top:0;mso-wrap-distance-right:9pt;mso-wrap-distance-bottom:0;mso-position-horizontal:absolute;mso-position-horizontal-relative:page;mso-position-vertical:absolute;mso-position-vertical-relative:page;mso-height-percent:0;mso-height-relative:margin;v-text-anchor:top" o:gfxdata="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" mv:complextextbox="1" filled="f" stroked="f">
                 <v:textbox>
                   <w:txbxContent>
                     <w:p>
@@ -1810,10 +5180,13 @@
         </mc:AlternateContent>
       </w:r>
       <w:r>
+        <w:rPr>
+          <w:noProof/>
+        </w:rPr>
         <mc:AlternateContent>
           <mc:Choice Requires="wps">
             <w:drawing>
-              <wp:anchor distT="0" distB="0" distL="114300" distR="114300" simplePos="0" relativeHeight="251674624" behindDoc="0" locked="0" layoutInCell="1" allowOverlap="1" wp14:anchorId="2BE91891" wp14:editId="286042C7">
+              <wp:anchor distT="0" distB="0" distL="114300" distR="114300" simplePos="0" relativeHeight="251674624" behindDoc="0" locked="0" layoutInCell="1" allowOverlap="1" wp14:anchorId="37A07AAC" wp14:editId="228EDB19">
                 <wp:simplePos x="0" y="0"/>
                 <wp:positionH relativeFrom="page">
                   <wp:posOffset>685800</wp:posOffset>
@@ -1920,7 +5293,7 @@
           </mc:Choice>
           <mc:Fallback>
             <w:pict>
-              <v:shape id="Text Box 14" o:spid="_x0000_s1034" type="#_x0000_t202" style="position:absolute;margin-left:54pt;margin-top:54pt;width:7in;height:55pt;z-index:251674624;visibility:visible;mso-wrap-style:square;mso-height-percent:0;mso-wrap-distance-left:9pt;mso-wrap-distance-top:0;mso-wrap-distance-right:9pt;mso-wrap-distance-bottom:0;mso-position-horizontal:absolute;mso-position-horizontal-relative:page;mso-position-vertical:absolute;mso-position-vertical-relative:page;mso-height-percent:0;mso-height-relative:margin;v-text-anchor:top" o:gfxdata="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" mv:complextextbox="1" filled="f" stroked="f">
+              <v:shape id="Text Box 14" o:spid="_x0000_s1067" type="#_x0000_t202" style="position:absolute;margin-left:54pt;margin-top:54pt;width:7in;height:55pt;z-index:251674624;visibility:visible;mso-wrap-style:square;mso-height-percent:0;mso-wrap-distance-left:9pt;mso-wrap-distance-top:0;mso-wrap-distance-right:9pt;mso-wrap-distance-bottom:0;mso-position-horizontal:absolute;mso-position-horizontal-relative:page;mso-position-vertical:absolute;mso-position-vertical-relative:page;mso-height-percent:0;mso-height-relative:margin;v-text-anchor:top" o:gfxdata="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" mv:complextextbox="1" filled="f" stroked="f">
                 <v:textbox>
                   <w:txbxContent>
                     <w:p>
@@ -1963,11 +5336,14 @@
         <w:br w:type="page"/>
       </w:r>
       <w:r>
+        <w:rPr>
+          <w:noProof/>
+        </w:rPr>
         <w:lastRenderedPageBreak/>
         <mc:AlternateContent>
           <mc:Choice Requires="wps">
             <w:drawing>
-              <wp:anchor distT="0" distB="0" distL="114300" distR="114300" simplePos="0" relativeHeight="251680768" behindDoc="0" locked="0" layoutInCell="1" allowOverlap="1" wp14:anchorId="46BBA6B2" wp14:editId="27F6D840">
+              <wp:anchor distT="0" distB="0" distL="114300" distR="114300" simplePos="0" relativeHeight="251680768" behindDoc="0" locked="0" layoutInCell="1" allowOverlap="1" wp14:anchorId="5D7813EA" wp14:editId="62A0DCEF">
                 <wp:simplePos x="0" y="0"/>
                 <wp:positionH relativeFrom="page">
                   <wp:posOffset>749300</wp:posOffset>
@@ -2036,10 +5412,13 @@
         </mc:AlternateContent>
       </w:r>
       <w:r>
+        <w:rPr>
+          <w:noProof/>
+        </w:rPr>
         <mc:AlternateContent>
           <mc:Choice Requires="wps">
             <w:drawing>
-              <wp:anchor distT="0" distB="0" distL="114300" distR="114300" simplePos="0" relativeHeight="251679744" behindDoc="0" locked="0" layoutInCell="1" allowOverlap="1" wp14:anchorId="62145815" wp14:editId="41840B40">
+              <wp:anchor distT="0" distB="0" distL="114300" distR="114300" simplePos="0" relativeHeight="251679744" behindDoc="0" locked="0" layoutInCell="1" allowOverlap="1" wp14:anchorId="5048B05D" wp14:editId="0FA2BD13">
                 <wp:simplePos x="0" y="0"/>
                 <wp:positionH relativeFrom="page">
                   <wp:posOffset>685800</wp:posOffset>
@@ -2145,7 +5524,7 @@
           </mc:Choice>
           <mc:Fallback>
             <w:pict>
-              <v:shape id="Text Box 18" o:spid="_x0000_s1035" type="#_x0000_t202" style="position:absolute;margin-left:54pt;margin-top:123.5pt;width:7in;height:55pt;z-index:251679744;visibility:visible;mso-wrap-style:square;mso-height-percent:0;mso-wrap-distance-left:9pt;mso-wrap-distance-top:0;mso-wrap-distance-right:9pt;mso-wrap-distance-bottom:0;mso-position-horizontal:absolute;mso-position-horizontal-relative:page;mso-position-vertical:absolute;mso-position-vertical-relative:page;mso-height-percent:0;mso-height-relative:margin;v-text-anchor:top" o:gfxdata="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" mv:complextextbox="1" filled="f" stroked="f">
+              <v:shape id="Text Box 18" o:spid="_x0000_s1068" type="#_x0000_t202" style="position:absolute;margin-left:54pt;margin-top:123.5pt;width:7in;height:55pt;z-index:251679744;visibility:visible;mso-wrap-style:square;mso-height-percent:0;mso-wrap-distance-left:9pt;mso-wrap-distance-top:0;mso-wrap-distance-right:9pt;mso-wrap-distance-bottom:0;mso-position-horizontal:absolute;mso-position-horizontal-relative:page;mso-position-vertical:absolute;mso-position-vertical-relative:page;mso-height-percent:0;mso-height-relative:margin;v-text-anchor:top" o:gfxdata="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" mv:complextextbox="1" filled="f" stroked="f">
                 <v:textbox>
                   <w:txbxContent>
                     <w:p>
@@ -2184,10 +5563,13 @@
         </mc:AlternateContent>
       </w:r>
       <w:r>
+        <w:rPr>
+          <w:noProof/>
+        </w:rPr>
         <mc:AlternateContent>
           <mc:Choice Requires="wps">
             <w:drawing>
-              <wp:anchor distT="0" distB="0" distL="114300" distR="114300" simplePos="0" relativeHeight="251678720" behindDoc="0" locked="0" layoutInCell="1" allowOverlap="1" wp14:anchorId="03083E52" wp14:editId="6E4B8403">
+              <wp:anchor distT="0" distB="0" distL="114300" distR="114300" simplePos="0" relativeHeight="251678720" behindDoc="0" locked="0" layoutInCell="1" allowOverlap="1" wp14:anchorId="713C3AD8" wp14:editId="2EAA7279">
                 <wp:simplePos x="0" y="0"/>
                 <wp:positionH relativeFrom="page">
                   <wp:posOffset>685800</wp:posOffset>
@@ -2265,6 +5647,8 @@
                               </w:rPr>
                               <w:t>IV. Features</w:t>
                             </w:r>
+                            <w:bookmarkStart w:id="0" w:name="_GoBack"/>
+                            <w:bookmarkEnd w:id="0"/>
                           </w:p>
                         </w:txbxContent>
                       </wps:txbx>
@@ -2285,7 +5669,7 @@
           </mc:Choice>
           <mc:Fallback>
             <w:pict>
-              <v:shape id="Text Box 17" o:spid="_x0000_s1036" type="#_x0000_t202" style="position:absolute;margin-left:54pt;margin-top:54pt;width:7in;height:55pt;z-index:251678720;visibility:visible;mso-wrap-style:square;mso-height-percent:0;mso-wrap-distance-left:9pt;mso-wrap-distance-top:0;mso-wrap-distance-right:9pt;mso-wrap-distance-bottom:0;mso-position-horizontal:absolute;mso-position-horizontal-relative:page;mso-position-vertical:absolute;mso-position-vertical-relative:page;mso-height-percent:0;mso-height-relative:margin;v-text-anchor:top" o:gfxdata="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" mv:complextextbox="1" filled="f" stroked="f">
+              <v:shape id="Text Box 17" o:spid="_x0000_s1069" type="#_x0000_t202" style="position:absolute;margin-left:54pt;margin-top:54pt;width:7in;height:55pt;z-index:251678720;visibility:visible;mso-wrap-style:square;mso-height-percent:0;mso-wrap-distance-left:9pt;mso-wrap-distance-top:0;mso-wrap-distance-right:9pt;mso-wrap-distance-bottom:0;mso-position-horizontal:absolute;mso-position-horizontal-relative:page;mso-position-vertical:absolute;mso-position-vertical-relative:page;mso-height-percent:0;mso-height-relative:margin;v-text-anchor:top" o:gfxdata="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" mv:complextextbox="1" filled="f" stroked="f">
                 <v:textbox>
                   <w:txbxContent>
                     <w:p>
@@ -2306,6 +5690,8 @@
                         </w:rPr>
                         <w:t>IV. Features</w:t>
                       </w:r>
+                      <w:bookmarkStart w:id="1" w:name="_GoBack"/>
+                      <w:bookmarkEnd w:id="1"/>
                     </w:p>
                   </w:txbxContent>
                 </v:textbox>
@@ -2317,12 +5703,12 @@
       </w:r>
     </w:p>
     <w:sectPr>
-      <w:headerReference w:type="even" r:id="rId8"/>
-      <w:headerReference w:type="default" r:id="rId9"/>
-      <w:footerReference w:type="even" r:id="rId10"/>
-      <w:footerReference w:type="default" r:id="rId11"/>
-      <w:headerReference w:type="first" r:id="rId12"/>
-      <w:footerReference w:type="first" r:id="rId13"/>
+      <w:headerReference w:type="even" r:id="rId11"/>
+      <w:headerReference w:type="default" r:id="rId12"/>
+      <w:footerReference w:type="even" r:id="rId13"/>
+      <w:footerReference w:type="default" r:id="rId14"/>
+      <w:headerReference w:type="first" r:id="rId15"/>
+      <w:footerReference w:type="first" r:id="rId16"/>
       <w:pgSz w:w="12240" w:h="15840"/>
       <w:pgMar w:top="1080" w:right="1080" w:bottom="1080" w:left="1080" w:header="720" w:footer="720" w:gutter="0"/>
       <w:cols w:space="720"/>
@@ -2421,7 +5807,7 @@
       <w:rPr>
         <w:rStyle w:val="PageNumber"/>
       </w:rPr>
-      <w:t>5</w:t>
+      <w:t>7</w:t>
     </w:r>
     <w:r>
       <w:rPr>
@@ -2652,7 +6038,7 @@
   <w:style w:type="paragraph" w:default="1" w:styleId="Normal">
     <w:name w:val="Normal"/>
     <w:qFormat/>
-    <w:rsid w:val="009F16CA"/>
+    <w:rsid w:val="00E0231F"/>
   </w:style>
   <w:style w:type="character" w:default="1" w:styleId="DefaultParagraphFont">
     <w:name w:val="Default Paragraph Font"/>
@@ -2730,6 +6116,17 @@
     <w:semiHidden/>
     <w:unhideWhenUsed/>
     <w:rsid w:val="00935CA8"/>
+  </w:style>
+  <w:style w:type="character" w:styleId="Hyperlink">
+    <w:name w:val="Hyperlink"/>
+    <w:basedOn w:val="DefaultParagraphFont"/>
+    <w:uiPriority w:val="99"/>
+    <w:unhideWhenUsed/>
+    <w:rsid w:val="00727A68"/>
+    <w:rPr>
+      <w:color w:val="0000FF" w:themeColor="hyperlink"/>
+      <w:u w:val="single"/>
+    </w:rPr>
   </w:style>
 </w:styles>
 </file>
@@ -2889,7 +6286,7 @@
   <w:style w:type="paragraph" w:default="1" w:styleId="Normal">
     <w:name w:val="Normal"/>
     <w:qFormat/>
-    <w:rsid w:val="009F16CA"/>
+    <w:rsid w:val="00E0231F"/>
   </w:style>
   <w:style w:type="character" w:default="1" w:styleId="DefaultParagraphFont">
     <w:name w:val="Default Paragraph Font"/>
@@ -2967,6 +6364,17 @@
     <w:semiHidden/>
     <w:unhideWhenUsed/>
     <w:rsid w:val="00935CA8"/>
+  </w:style>
+  <w:style w:type="character" w:styleId="Hyperlink">
+    <w:name w:val="Hyperlink"/>
+    <w:basedOn w:val="DefaultParagraphFont"/>
+    <w:uiPriority w:val="99"/>
+    <w:unhideWhenUsed/>
+    <w:rsid w:val="00727A68"/>
+    <w:rPr>
+      <w:color w:val="0000FF" w:themeColor="hyperlink"/>
+      <w:u w:val="single"/>
+    </w:rPr>
   </w:style>
 </w:styles>
 </file>

</xml_diff>